<commit_message>
1. Updated settings.py file, adding several SharePoint related variables to it so that the user can change them as they wish 2. Made those same updates in the .py file, so that changed settings.py file variables are also changed in the .py since it now pulls from the settings.py file. 3. Also adjusted some text/comments and code based on the above changes 4. Renamed and moved another variable 'list_title' to 'mainDirectory' and put it in the same place as the other SharePoint variables as well as adding it to the settings.py file.
5. Updated the User Guide to reflect the changes made to the settings.py file and QR-Toolbox.py file.
6. Also changed an unrelated comment to be more accurate, and adjusted some formatting
</commit_message>
<xml_diff>
--- a/Documentation/QRToolboxUserGuide.docx
+++ b/Documentation/QRToolboxUserGuide.docx
@@ -1,6 +1,6 @@
 
 <file path=word/document.xml><?xml version="1.0" encoding="utf-8"?>
-<w:document xmlns:wpc="http://schemas.microsoft.com/office/word/2010/wordprocessingCanvas" xmlns:cx="http://schemas.microsoft.com/office/drawing/2014/chartex" xmlns:cx1="http://schemas.microsoft.com/office/drawing/2015/9/8/chartex" xmlns:cx2="http://schemas.microsoft.com/office/drawing/2015/10/21/chartex" xmlns:cx3="http://schemas.microsoft.com/office/drawing/2016/5/9/chartex" xmlns:cx4="http://schemas.microsoft.com/office/drawing/2016/5/10/chartex" xmlns:cx5="http://schemas.microsoft.com/office/drawing/2016/5/11/chartex" xmlns:cx6="http://schemas.microsoft.com/office/drawing/2016/5/12/chartex" xmlns:cx7="http://schemas.microsoft.com/office/drawing/2016/5/13/chartex" xmlns:cx8="http://schemas.microsoft.com/office/drawing/2016/5/14/chartex" xmlns:mc="http://schemas.openxmlformats.org/markup-compatibility/2006" xmlns:aink="http://schemas.microsoft.com/office/drawing/2016/ink" xmlns:am3d="http://schemas.microsoft.com/office/drawing/2017/model3d" xmlns:o="urn:schemas-microsoft-com:office:office" xmlns:r="http://schemas.openxmlformats.org/officeDocument/2006/relationships" xmlns:m="http://schemas.openxmlformats.org/officeDocument/2006/math" xmlns:v="urn:schemas-microsoft-com:vml" xmlns:wp14="http://schemas.microsoft.com/office/word/2010/wordprocessingDrawing" xmlns:wp="http://schemas.openxmlformats.org/drawingml/2006/wordprocessingDrawing" xmlns:w10="urn:schemas-microsoft-com:office:word" xmlns:w="http://schemas.openxmlformats.org/wordprocessingml/2006/main" xmlns:w14="http://schemas.microsoft.com/office/word/2010/wordml" xmlns:w15="http://schemas.microsoft.com/office/word/2012/wordml" xmlns:w16cid="http://schemas.microsoft.com/office/word/2016/wordml/cid" xmlns:w16se="http://schemas.microsoft.com/office/word/2015/wordml/symex" xmlns:wpg="http://schemas.microsoft.com/office/word/2010/wordprocessingGroup" xmlns:wpi="http://schemas.microsoft.com/office/word/2010/wordprocessingInk" xmlns:wne="http://schemas.microsoft.com/office/word/2006/wordml" xmlns:wps="http://schemas.microsoft.com/office/word/2010/wordprocessingShape" mc:Ignorable="w14 w15 w16se w16cid wp14">
+<w:document xmlns:wpc="http://schemas.microsoft.com/office/word/2010/wordprocessingCanvas" xmlns:cx="http://schemas.microsoft.com/office/drawing/2014/chartex" xmlns:cx1="http://schemas.microsoft.com/office/drawing/2015/9/8/chartex" xmlns:cx2="http://schemas.microsoft.com/office/drawing/2015/10/21/chartex" xmlns:cx3="http://schemas.microsoft.com/office/drawing/2016/5/9/chartex" xmlns:cx4="http://schemas.microsoft.com/office/drawing/2016/5/10/chartex" xmlns:cx5="http://schemas.microsoft.com/office/drawing/2016/5/11/chartex" xmlns:cx6="http://schemas.microsoft.com/office/drawing/2016/5/12/chartex" xmlns:cx7="http://schemas.microsoft.com/office/drawing/2016/5/13/chartex" xmlns:cx8="http://schemas.microsoft.com/office/drawing/2016/5/14/chartex" xmlns:mc="http://schemas.openxmlformats.org/markup-compatibility/2006" xmlns:aink="http://schemas.microsoft.com/office/drawing/2016/ink" xmlns:am3d="http://schemas.microsoft.com/office/drawing/2017/model3d" xmlns:o="urn:schemas-microsoft-com:office:office" xmlns:r="http://schemas.openxmlformats.org/officeDocument/2006/relationships" xmlns:m="http://schemas.openxmlformats.org/officeDocument/2006/math" xmlns:v="urn:schemas-microsoft-com:vml" xmlns:wp14="http://schemas.microsoft.com/office/word/2010/wordprocessingDrawing" xmlns:wp="http://schemas.openxmlformats.org/drawingml/2006/wordprocessingDrawing" xmlns:w10="urn:schemas-microsoft-com:office:word" xmlns:w="http://schemas.openxmlformats.org/wordprocessingml/2006/main" xmlns:w14="http://schemas.microsoft.com/office/word/2010/wordml" xmlns:w15="http://schemas.microsoft.com/office/word/2012/wordml" xmlns:w16cex="http://schemas.microsoft.com/office/word/2018/wordml/cex" xmlns:w16cid="http://schemas.microsoft.com/office/word/2016/wordml/cid" xmlns:w16="http://schemas.microsoft.com/office/word/2018/wordml" xmlns:w16se="http://schemas.microsoft.com/office/word/2015/wordml/symex" xmlns:wpg="http://schemas.microsoft.com/office/word/2010/wordprocessingGroup" xmlns:wpi="http://schemas.microsoft.com/office/word/2010/wordprocessingInk" xmlns:wne="http://schemas.microsoft.com/office/word/2006/wordml" xmlns:wps="http://schemas.microsoft.com/office/word/2010/wordprocessingShape" mc:Ignorable="w14 w15 w16se w16cid w16 w16cex wp14">
   <w:body>
     <w:tbl>
       <w:tblPr>
@@ -775,18 +775,7 @@
           <w:szCs w:val="36"/>
         </w:rPr>
         <w:lastRenderedPageBreak/>
-        <w:t>Table of Content</w:t>
-      </w:r>
-      <w:bookmarkStart w:id="1" w:name="_GoBack"/>
-      <w:bookmarkEnd w:id="1"/>
-      <w:r>
-        <w:rPr>
-          <w:rFonts w:ascii="Arial Black" w:hAnsi="Arial Black"/>
-          <w:b/>
-          <w:sz w:val="36"/>
-          <w:szCs w:val="36"/>
-        </w:rPr>
-        <w:t>s</w:t>
+        <w:t>Table of Contents</w:t>
       </w:r>
     </w:p>
     <w:p>
@@ -2568,45 +2557,58 @@
           <w:szCs w:val="22"/>
         </w:rPr>
       </w:pPr>
-      <w:fldSimple w:instr=" TOC \h \z \c &quot;Table&quot; ">
-        <w:hyperlink w:anchor="_Toc56701592" w:history="1">
-          <w:r>
-            <w:rPr>
-              <w:rStyle w:val="Hyperlink"/>
-              <w:noProof/>
-            </w:rPr>
-            <w:t xml:space="preserve">Table 1. </w:t>
-          </w:r>
-          <w:r>
-            <w:rPr>
-              <w:rStyle w:val="Hyperlink"/>
-              <w:noProof/>
-            </w:rPr>
-            <w:t>Troubleshoot</w:t>
-          </w:r>
-          <w:r>
-            <w:rPr>
-              <w:rStyle w:val="Hyperlink"/>
-              <w:noProof/>
-            </w:rPr>
-            <w:t>ing Guide</w:t>
-          </w:r>
-          <w:r>
-            <w:rPr>
-              <w:noProof/>
-              <w:webHidden/>
-            </w:rPr>
-            <w:tab/>
-          </w:r>
-          <w:r>
-            <w:rPr>
-              <w:noProof/>
-              <w:webHidden/>
-            </w:rPr>
-            <w:t>25</w:t>
-          </w:r>
-        </w:hyperlink>
-      </w:fldSimple>
+      <w:r>
+        <w:fldChar w:fldCharType="begin"/>
+      </w:r>
+      <w:r>
+        <w:instrText xml:space="preserve"> TOC \h \z \c "Table" </w:instrText>
+      </w:r>
+      <w:r>
+        <w:fldChar w:fldCharType="separate"/>
+      </w:r>
+      <w:hyperlink w:anchor="_Toc56701592" w:history="1">
+        <w:r>
+          <w:rPr>
+            <w:rStyle w:val="Hyperlink"/>
+            <w:noProof/>
+          </w:rPr>
+          <w:t xml:space="preserve">Table 1. </w:t>
+        </w:r>
+        <w:r>
+          <w:rPr>
+            <w:rStyle w:val="Hyperlink"/>
+            <w:noProof/>
+          </w:rPr>
+          <w:t>Troubleshoot</w:t>
+        </w:r>
+        <w:r>
+          <w:rPr>
+            <w:rStyle w:val="Hyperlink"/>
+            <w:noProof/>
+          </w:rPr>
+          <w:t>ing Guide</w:t>
+        </w:r>
+        <w:r>
+          <w:rPr>
+            <w:noProof/>
+            <w:webHidden/>
+          </w:rPr>
+          <w:tab/>
+        </w:r>
+        <w:r>
+          <w:rPr>
+            <w:noProof/>
+            <w:webHidden/>
+          </w:rPr>
+          <w:t>25</w:t>
+        </w:r>
+      </w:hyperlink>
+      <w:r>
+        <w:rPr>
+          <w:noProof/>
+        </w:rPr>
+        <w:fldChar w:fldCharType="end"/>
+      </w:r>
     </w:p>
     <w:p>
       <w:pPr>
@@ -2635,10 +2637,10 @@
       <w:pPr>
         <w:pStyle w:val="Heading1"/>
       </w:pPr>
-      <w:bookmarkStart w:id="2" w:name="_Toc7622733"/>
-      <w:bookmarkStart w:id="3" w:name="_Toc8295783"/>
-      <w:bookmarkStart w:id="4" w:name="_Toc8297796"/>
-      <w:bookmarkStart w:id="5" w:name="_Toc56701138"/>
+      <w:bookmarkStart w:id="1" w:name="_Toc7622733"/>
+      <w:bookmarkStart w:id="2" w:name="_Toc8295783"/>
+      <w:bookmarkStart w:id="3" w:name="_Toc8297796"/>
+      <w:bookmarkStart w:id="4" w:name="_Toc56701138"/>
       <w:r>
         <w:rPr>
           <w:noProof/>
@@ -2909,13 +2911,13 @@
           </mc:Fallback>
         </mc:AlternateContent>
       </w:r>
+      <w:bookmarkEnd w:id="1"/>
+      <w:r>
+        <w:t>Introduction</w:t>
+      </w:r>
       <w:bookmarkEnd w:id="2"/>
-      <w:r>
-        <w:t>Introduction</w:t>
-      </w:r>
       <w:bookmarkEnd w:id="3"/>
       <w:bookmarkEnd w:id="4"/>
-      <w:bookmarkEnd w:id="5"/>
     </w:p>
     <w:p>
       <w:pPr>
@@ -2939,7 +2941,7 @@
       <w:r>
         <w:t xml:space="preserve">Toolbox. A desktop-based tool </w:t>
       </w:r>
-      <w:bookmarkStart w:id="6" w:name="_Hlk22650863"/>
+      <w:bookmarkStart w:id="5" w:name="_Hlk22650863"/>
       <w:r>
         <w:t>for creating</w:t>
       </w:r>
@@ -2959,7 +2961,7 @@
         <w:t>items/equipment.</w:t>
       </w:r>
     </w:p>
-    <w:bookmarkEnd w:id="6"/>
+    <w:bookmarkEnd w:id="5"/>
     <w:p>
       <w:pPr>
         <w:pStyle w:val="BodyText"/>
@@ -3020,10 +3022,10 @@
           <w:szCs w:val="16"/>
         </w:rPr>
       </w:pPr>
-      <w:bookmarkStart w:id="7" w:name="_Toc35154378"/>
-      <w:bookmarkStart w:id="8" w:name="_Toc35154901"/>
-      <w:bookmarkStart w:id="9" w:name="_Toc8295784"/>
-      <w:bookmarkStart w:id="10" w:name="_Toc8297797"/>
+      <w:bookmarkStart w:id="6" w:name="_Toc35154378"/>
+      <w:bookmarkStart w:id="7" w:name="_Toc35154901"/>
+      <w:bookmarkStart w:id="8" w:name="_Toc8295784"/>
+      <w:bookmarkStart w:id="9" w:name="_Toc8297797"/>
       <w:r>
         <w:br w:type="page"/>
       </w:r>
@@ -3032,16 +3034,16 @@
       <w:pPr>
         <w:pStyle w:val="Heading2"/>
       </w:pPr>
-      <w:bookmarkStart w:id="11" w:name="_Toc56701139"/>
+      <w:bookmarkStart w:id="10" w:name="_Toc56701139"/>
       <w:r>
         <w:lastRenderedPageBreak/>
         <w:t>How to Use This Guide</w:t>
       </w:r>
+      <w:bookmarkEnd w:id="6"/>
       <w:bookmarkEnd w:id="7"/>
       <w:bookmarkEnd w:id="8"/>
       <w:bookmarkEnd w:id="9"/>
       <w:bookmarkEnd w:id="10"/>
-      <w:bookmarkEnd w:id="11"/>
     </w:p>
     <w:p>
       <w:pPr>
@@ -3313,15 +3315,15 @@
       <w:pPr>
         <w:pStyle w:val="Heading2"/>
       </w:pPr>
-      <w:bookmarkStart w:id="12" w:name="_Toc8295785"/>
-      <w:bookmarkStart w:id="13" w:name="_Toc8297798"/>
-      <w:bookmarkStart w:id="14" w:name="_Toc56701140"/>
+      <w:bookmarkStart w:id="11" w:name="_Toc8295785"/>
+      <w:bookmarkStart w:id="12" w:name="_Toc8297798"/>
+      <w:bookmarkStart w:id="13" w:name="_Toc56701140"/>
       <w:r>
         <w:t>Point of Contact</w:t>
       </w:r>
+      <w:bookmarkEnd w:id="11"/>
       <w:bookmarkEnd w:id="12"/>
       <w:bookmarkEnd w:id="13"/>
-      <w:bookmarkEnd w:id="14"/>
     </w:p>
     <w:p>
       <w:pPr>
@@ -3389,10 +3391,10 @@
       <w:pPr>
         <w:pStyle w:val="Heading1"/>
       </w:pPr>
-      <w:bookmarkStart w:id="15" w:name="_Toc7622739"/>
-      <w:bookmarkStart w:id="16" w:name="_Toc8295788"/>
-      <w:bookmarkStart w:id="17" w:name="_Toc8297801"/>
-      <w:bookmarkStart w:id="18" w:name="_Toc56701141"/>
+      <w:bookmarkStart w:id="14" w:name="_Toc7622739"/>
+      <w:bookmarkStart w:id="15" w:name="_Toc8295788"/>
+      <w:bookmarkStart w:id="16" w:name="_Toc8297801"/>
+      <w:bookmarkStart w:id="17" w:name="_Toc56701141"/>
       <w:r>
         <w:rPr>
           <w:noProof/>
@@ -3640,81 +3642,81 @@
           </mc:Fallback>
         </mc:AlternateContent>
       </w:r>
+      <w:bookmarkEnd w:id="14"/>
+      <w:r>
+        <w:t>Design</w:t>
+      </w:r>
       <w:bookmarkEnd w:id="15"/>
-      <w:r>
-        <w:t>Design</w:t>
-      </w:r>
       <w:bookmarkEnd w:id="16"/>
       <w:bookmarkEnd w:id="17"/>
+    </w:p>
+    <w:p>
+      <w:pPr>
+        <w:pStyle w:val="BodyText"/>
+        <w:rPr>
+          <w:i/>
+        </w:rPr>
+      </w:pPr>
+      <w:r>
+        <w:rPr>
+          <w:i/>
+        </w:rPr>
+        <w:t xml:space="preserve">Understand the tool’s underlying </w:t>
+      </w:r>
+      <w:r>
+        <w:rPr>
+          <w:i/>
+        </w:rPr>
+        <w:t>design, methodology, and workflow</w:t>
+      </w:r>
+    </w:p>
+    <w:p>
+      <w:r>
+        <w:t xml:space="preserve">The </w:t>
+      </w:r>
+      <w:r>
+        <w:t>QR Toolbox is a</w:t>
+      </w:r>
+      <w:r>
+        <w:t xml:space="preserve"> </w:t>
+      </w:r>
+      <w:r>
+        <w:t xml:space="preserve">Windows 10 </w:t>
+      </w:r>
+      <w:r>
+        <w:t xml:space="preserve">Python-based </w:t>
+      </w:r>
+      <w:r>
+        <w:t xml:space="preserve">application </w:t>
+      </w:r>
+      <w:r>
+        <w:t xml:space="preserve">that uses a </w:t>
+      </w:r>
+      <w:r>
+        <w:t xml:space="preserve">built-in or </w:t>
+      </w:r>
+      <w:r>
+        <w:t xml:space="preserve">external webcam </w:t>
+      </w:r>
+      <w:r>
+        <w:t>to scan</w:t>
+      </w:r>
+      <w:r>
+        <w:t xml:space="preserve"> QR codes</w:t>
+      </w:r>
+      <w:r>
+        <w:t xml:space="preserve">. </w:t>
+      </w:r>
+    </w:p>
+    <w:p>
+      <w:pPr>
+        <w:pStyle w:val="Heading2"/>
+      </w:pPr>
+      <w:bookmarkStart w:id="18" w:name="_Toc56701142"/>
+      <w:r>
+        <w:t>Design Components</w:t>
+      </w:r>
       <w:bookmarkEnd w:id="18"/>
-    </w:p>
-    <w:p>
-      <w:pPr>
-        <w:pStyle w:val="BodyText"/>
-        <w:rPr>
-          <w:i/>
-        </w:rPr>
-      </w:pPr>
-      <w:r>
-        <w:rPr>
-          <w:i/>
-        </w:rPr>
-        <w:t xml:space="preserve">Understand the tool’s underlying </w:t>
-      </w:r>
-      <w:r>
-        <w:rPr>
-          <w:i/>
-        </w:rPr>
-        <w:t>design, methodology, and workflow</w:t>
-      </w:r>
-    </w:p>
-    <w:p>
-      <w:r>
-        <w:t xml:space="preserve">The </w:t>
-      </w:r>
-      <w:r>
-        <w:t>QR Toolbox is a</w:t>
-      </w:r>
-      <w:r>
-        <w:t xml:space="preserve"> </w:t>
-      </w:r>
-      <w:r>
-        <w:t xml:space="preserve">Windows 10 </w:t>
-      </w:r>
-      <w:r>
-        <w:t xml:space="preserve">Python-based </w:t>
-      </w:r>
-      <w:r>
-        <w:t xml:space="preserve">application </w:t>
-      </w:r>
-      <w:r>
-        <w:t xml:space="preserve">that uses a </w:t>
-      </w:r>
-      <w:r>
-        <w:t xml:space="preserve">built-in or </w:t>
-      </w:r>
-      <w:r>
-        <w:t xml:space="preserve">external webcam </w:t>
-      </w:r>
-      <w:r>
-        <w:t>to scan</w:t>
-      </w:r>
-      <w:r>
-        <w:t xml:space="preserve"> QR codes</w:t>
-      </w:r>
-      <w:r>
-        <w:t xml:space="preserve">. </w:t>
-      </w:r>
-    </w:p>
-    <w:p>
-      <w:pPr>
-        <w:pStyle w:val="Heading2"/>
-      </w:pPr>
-      <w:bookmarkStart w:id="19" w:name="_Toc56701142"/>
-      <w:r>
-        <w:t>Design Components</w:t>
-      </w:r>
-      <w:bookmarkEnd w:id="19"/>
     </w:p>
     <w:p>
       <w:pPr>
@@ -3853,9 +3855,9 @@
       <w:pPr>
         <w:pStyle w:val="FigureTitle"/>
       </w:pPr>
-      <w:bookmarkStart w:id="20" w:name="_Ref8298534"/>
-      <w:bookmarkStart w:id="21" w:name="_Toc8297868"/>
-      <w:bookmarkStart w:id="22" w:name="_Toc56701361"/>
+      <w:bookmarkStart w:id="19" w:name="_Ref8298534"/>
+      <w:bookmarkStart w:id="20" w:name="_Toc8297868"/>
+      <w:bookmarkStart w:id="21" w:name="_Toc56701361"/>
       <w:r>
         <w:t xml:space="preserve">Figure </w:t>
       </w:r>
@@ -3889,18 +3891,18 @@
         </w:rPr>
         <w:fldChar w:fldCharType="end"/>
       </w:r>
+      <w:bookmarkEnd w:id="19"/>
+      <w:r>
+        <w:t xml:space="preserve">. </w:t>
+      </w:r>
+      <w:r>
+        <w:t xml:space="preserve">QR Toolbox </w:t>
+      </w:r>
+      <w:r>
+        <w:t>Design Components</w:t>
+      </w:r>
       <w:bookmarkEnd w:id="20"/>
-      <w:r>
-        <w:t xml:space="preserve">. </w:t>
-      </w:r>
-      <w:r>
-        <w:t xml:space="preserve">QR Toolbox </w:t>
-      </w:r>
-      <w:r>
-        <w:t>Design Components</w:t>
-      </w:r>
       <w:bookmarkEnd w:id="21"/>
-      <w:bookmarkEnd w:id="22"/>
       <w:r>
         <w:br w:type="page"/>
       </w:r>
@@ -3909,7 +3911,7 @@
       <w:pPr>
         <w:pStyle w:val="Heading1"/>
       </w:pPr>
-      <w:bookmarkStart w:id="23" w:name="_Toc56701147"/>
+      <w:bookmarkStart w:id="22" w:name="_Toc56701147"/>
       <w:r>
         <w:rPr>
           <w:noProof/>
@@ -4157,7 +4159,7 @@
           </mc:Fallback>
         </mc:AlternateContent>
       </w:r>
-      <w:bookmarkEnd w:id="23"/>
+      <w:bookmarkEnd w:id="22"/>
       <w:r>
         <w:rPr>
           <w:noProof/>
@@ -5218,7 +5220,6 @@
           <w:sz w:val="28"/>
           <w:szCs w:val="22"/>
         </w:rPr>
-        <w:lastRenderedPageBreak/>
         <w:t>Modify settings.py</w:t>
       </w:r>
     </w:p>
@@ -5226,6 +5227,7 @@
       <w:pPr>
         <w:pStyle w:val="BodyText"/>
         <w:keepNext/>
+        <w:spacing w:after="0"/>
         <w:rPr>
           <w:rFonts w:cstheme="minorBidi"/>
         </w:rPr>
@@ -5306,7 +5308,20 @@
         <w:rPr>
           <w:rFonts w:cstheme="minorBidi"/>
         </w:rPr>
-        <w:t>application uses the settings.py file to pass credentials to SharePoint in order to transfer and store data.</w:t>
+        <w:t xml:space="preserve">application uses the settings.py file to pass credentials </w:t>
+      </w:r>
+      <w:r>
+        <w:rPr>
+          <w:rFonts w:cstheme="minorBidi"/>
+        </w:rPr>
+        <w:lastRenderedPageBreak/>
+        <w:t>to SharePoint in order to transfer and store data.</w:t>
+      </w:r>
+      <w:r>
+        <w:rPr>
+          <w:rFonts w:cstheme="minorBidi"/>
+        </w:rPr>
+        <w:t xml:space="preserve"> It also contains other variables used for different purposes in the application. These will be further explained below:</w:t>
       </w:r>
     </w:p>
     <w:p>
@@ -5316,6 +5331,7 @@
           <w:ilvl w:val="0"/>
           <w:numId w:val="47"/>
         </w:numPr>
+        <w:spacing w:after="120"/>
       </w:pPr>
       <w:r>
         <w:t xml:space="preserve">Locate and modify the </w:t>
@@ -5428,28 +5444,187 @@
         <w:t xml:space="preserve">generated </w:t>
       </w:r>
       <w:r>
-        <w:t xml:space="preserve">Client Id , and the ‘&lt;Your Client Secret&gt;’ with the </w:t>
+        <w:t xml:space="preserve">Client Id, and the ‘&lt;Your Client Secret&gt;’ with the </w:t>
       </w:r>
       <w:r>
         <w:t xml:space="preserve">generated </w:t>
       </w:r>
       <w:r>
         <w:t>Client Secret.</w:t>
+      </w:r>
+    </w:p>
+    <w:p>
+      <w:pPr>
+        <w:pStyle w:val="BodyText"/>
+        <w:numPr>
+          <w:ilvl w:val="0"/>
+          <w:numId w:val="47"/>
+        </w:numPr>
+        <w:spacing w:after="0"/>
+      </w:pPr>
+      <w:r>
+        <w:t>As for the other variables in the file:</w:t>
+      </w:r>
+    </w:p>
+    <w:p>
+      <w:pPr>
+        <w:pStyle w:val="BodyText"/>
+        <w:numPr>
+          <w:ilvl w:val="1"/>
+          <w:numId w:val="47"/>
+        </w:numPr>
+        <w:spacing w:after="100"/>
+      </w:pPr>
+      <w:r>
+        <w:t>listTitle = This variable contains the name of the SharePoint list the QR Tool uploads to when checking users in and out. The default name is ‘QR Timestamps’, however the name can be changed to what the user has defined their list as.</w:t>
+      </w:r>
+    </w:p>
+    <w:p>
+      <w:pPr>
+        <w:pStyle w:val="BodyText"/>
+        <w:numPr>
+          <w:ilvl w:val="1"/>
+          <w:numId w:val="47"/>
+        </w:numPr>
+        <w:spacing w:after="100"/>
+      </w:pPr>
+      <w:r>
+        <w:t>qrfolder = This variable contains the name of the folder that QR Codes are stored in on the SharePoint site. The name defaults to ‘QRCodes’ but can be changed.</w:t>
+      </w:r>
+    </w:p>
+    <w:p>
+      <w:pPr>
+        <w:pStyle w:val="BodyText"/>
+        <w:numPr>
+          <w:ilvl w:val="1"/>
+          <w:numId w:val="47"/>
+        </w:numPr>
+        <w:spacing w:after="100"/>
+      </w:pPr>
+      <w:r>
+        <w:t>bkcsvfolder = This variable contains the name of the folder that CSV Files are stored in on the SharePoint site. The name defaults to ‘HXWTEST’ but can be changed.</w:t>
+      </w:r>
+    </w:p>
+    <w:p>
+      <w:pPr>
+        <w:pStyle w:val="BodyText"/>
+        <w:numPr>
+          <w:ilvl w:val="1"/>
+          <w:numId w:val="47"/>
+        </w:numPr>
+        <w:spacing w:after="100"/>
+      </w:pPr>
+      <w:r>
+        <w:t>mainDirectory = This variable contains the name of the folder that is one level above and</w:t>
+      </w:r>
+      <w:r>
+        <w:t xml:space="preserve"> </w:t>
+      </w:r>
+      <w:r>
+        <w:t>contain</w:t>
+      </w:r>
+      <w:r>
+        <w:t>s</w:t>
+      </w:r>
+      <w:r>
+        <w:t xml:space="preserve"> the qrfolder and bkcsvfolder</w:t>
+      </w:r>
+      <w:r>
+        <w:t xml:space="preserve"> </w:t>
+      </w:r>
+      <w:r>
+        <w:t>(it must contain those folders)</w:t>
+      </w:r>
+      <w:r>
+        <w:t xml:space="preserve">. The name defaults to ‘EOC </w:t>
+      </w:r>
+      <w:r>
+        <w:t>Documents’ but</w:t>
+      </w:r>
+      <w:r>
+        <w:t xml:space="preserve"> can </w:t>
+      </w:r>
+      <w:r>
+        <w:t xml:space="preserve">be </w:t>
+      </w:r>
+      <w:r>
+        <w:t>change</w:t>
+      </w:r>
+      <w:r>
+        <w:t>d</w:t>
+      </w:r>
+      <w:r>
+        <w:t xml:space="preserve"> to whatever </w:t>
+      </w:r>
+      <w:r>
+        <w:t xml:space="preserve">the </w:t>
+      </w:r>
+      <w:r>
+        <w:t>upper level directory</w:t>
+      </w:r>
+      <w:r>
+        <w:t xml:space="preserve"> </w:t>
+      </w:r>
+      <w:r>
+        <w:t>is named</w:t>
+      </w:r>
+      <w:r>
+        <w:t>.</w:t>
+      </w:r>
+    </w:p>
+    <w:p>
+      <w:pPr>
+        <w:pStyle w:val="BodyText"/>
+        <w:numPr>
+          <w:ilvl w:val="1"/>
+          <w:numId w:val="47"/>
+        </w:numPr>
+        <w:spacing w:after="100"/>
+      </w:pPr>
+      <w:r>
+        <w:t xml:space="preserve">localQRBatchFile = This variable contains the name of the CSV file that the </w:t>
+      </w:r>
+      <w:r>
+        <w:t>‘</w:t>
+      </w:r>
+      <w:r>
+        <w:t>QR</w:t>
+      </w:r>
+      <w:r>
+        <w:t xml:space="preserve"> Creator – Batch’ function pulls from when creating a batch of QR Codes. The name defaults to ‘names.csv’ but can be changed.</w:t>
+      </w:r>
+    </w:p>
+    <w:p>
+      <w:pPr>
+        <w:pStyle w:val="BodyText"/>
+        <w:numPr>
+          <w:ilvl w:val="1"/>
+          <w:numId w:val="47"/>
+        </w:numPr>
+        <w:spacing w:after="100"/>
+      </w:pPr>
+      <w:r>
+        <w:t>relative_url = This variable contains the name of the CSV file that the online version of ‘QR Creator – Batch’ function pulls from when creating a batch of QR Codes. The path defaults to what is mentioned below but can be changed.</w:t>
       </w:r>
     </w:p>
     <w:p>
       <w:pPr>
         <w:pStyle w:val="BodyText"/>
         <w:shd w:val="clear" w:color="auto" w:fill="000000" w:themeFill="text1"/>
+        <w:spacing w:after="0"/>
         <w:rPr>
           <w:rFonts w:ascii="Yu Gothic UI" w:eastAsia="Yu Gothic UI" w:hAnsi="Yu Gothic UI" w:cs="Calibri"/>
           <w:color w:val="00B050"/>
+          <w:sz w:val="22"/>
+          <w:szCs w:val="18"/>
         </w:rPr>
       </w:pPr>
       <w:r>
         <w:rPr>
           <w:rFonts w:ascii="Yu Gothic UI" w:eastAsia="Yu Gothic UI" w:hAnsi="Yu Gothic UI" w:cs="Calibri"/>
           <w:color w:val="00B050"/>
+          <w:sz w:val="22"/>
+          <w:szCs w:val="18"/>
         </w:rPr>
         <w:t>settings = {</w:t>
       </w:r>
@@ -5458,15 +5633,20 @@
       <w:pPr>
         <w:pStyle w:val="BodyText"/>
         <w:shd w:val="clear" w:color="auto" w:fill="000000" w:themeFill="text1"/>
+        <w:spacing w:after="0"/>
         <w:rPr>
           <w:rFonts w:ascii="Yu Gothic UI" w:eastAsia="Yu Gothic UI" w:hAnsi="Yu Gothic UI" w:cs="Calibri"/>
           <w:color w:val="00B050"/>
+          <w:sz w:val="22"/>
+          <w:szCs w:val="18"/>
         </w:rPr>
       </w:pPr>
       <w:r>
         <w:rPr>
           <w:rFonts w:ascii="Yu Gothic UI" w:eastAsia="Yu Gothic UI" w:hAnsi="Yu Gothic UI" w:cs="Calibri"/>
           <w:color w:val="00B050"/>
+          <w:sz w:val="22"/>
+          <w:szCs w:val="18"/>
         </w:rPr>
         <w:t>'url': '&lt;Your URL&gt;',</w:t>
       </w:r>
@@ -5475,15 +5655,20 @@
       <w:pPr>
         <w:pStyle w:val="BodyText"/>
         <w:shd w:val="clear" w:color="auto" w:fill="000000" w:themeFill="text1"/>
+        <w:spacing w:after="0"/>
         <w:rPr>
           <w:rFonts w:ascii="Yu Gothic UI" w:eastAsia="Yu Gothic UI" w:hAnsi="Yu Gothic UI" w:cs="Calibri"/>
           <w:color w:val="00B050"/>
+          <w:sz w:val="22"/>
+          <w:szCs w:val="18"/>
         </w:rPr>
       </w:pPr>
       <w:r>
         <w:rPr>
           <w:rFonts w:ascii="Yu Gothic UI" w:eastAsia="Yu Gothic UI" w:hAnsi="Yu Gothic UI" w:cs="Calibri"/>
           <w:color w:val="00B050"/>
+          <w:sz w:val="22"/>
+          <w:szCs w:val="18"/>
         </w:rPr>
         <w:t>'client_id': '&lt;Your Client Id&gt;',</w:t>
       </w:r>
@@ -5492,32 +5677,183 @@
       <w:pPr>
         <w:pStyle w:val="BodyText"/>
         <w:shd w:val="clear" w:color="auto" w:fill="000000" w:themeFill="text1"/>
+        <w:spacing w:after="0"/>
         <w:rPr>
           <w:rFonts w:ascii="Yu Gothic UI" w:eastAsia="Yu Gothic UI" w:hAnsi="Yu Gothic UI" w:cs="Calibri"/>
           <w:color w:val="00B050"/>
+          <w:sz w:val="22"/>
+          <w:szCs w:val="18"/>
         </w:rPr>
       </w:pPr>
       <w:r>
         <w:rPr>
           <w:rFonts w:ascii="Yu Gothic UI" w:eastAsia="Yu Gothic UI" w:hAnsi="Yu Gothic UI" w:cs="Calibri"/>
           <w:color w:val="00B050"/>
+          <w:sz w:val="22"/>
+          <w:szCs w:val="18"/>
         </w:rPr>
         <w:t>'client_secret': '&lt;Your Client Secret&gt;'</w:t>
+      </w:r>
+      <w:r>
+        <w:rPr>
+          <w:rFonts w:ascii="Yu Gothic UI" w:eastAsia="Yu Gothic UI" w:hAnsi="Yu Gothic UI" w:cs="Calibri"/>
+          <w:color w:val="00B050"/>
+          <w:sz w:val="22"/>
+          <w:szCs w:val="18"/>
+        </w:rPr>
+        <w:t>,</w:t>
       </w:r>
     </w:p>
     <w:p>
       <w:pPr>
         <w:pStyle w:val="BodyText"/>
         <w:shd w:val="clear" w:color="auto" w:fill="000000" w:themeFill="text1"/>
+        <w:spacing w:after="0"/>
         <w:rPr>
           <w:rFonts w:ascii="Yu Gothic UI" w:eastAsia="Yu Gothic UI" w:hAnsi="Yu Gothic UI" w:cs="Calibri"/>
           <w:color w:val="00B050"/>
+          <w:sz w:val="22"/>
+          <w:szCs w:val="18"/>
         </w:rPr>
       </w:pPr>
       <w:r>
         <w:rPr>
           <w:rFonts w:ascii="Yu Gothic UI" w:eastAsia="Yu Gothic UI" w:hAnsi="Yu Gothic UI" w:cs="Calibri"/>
           <w:color w:val="00B050"/>
+          <w:sz w:val="22"/>
+          <w:szCs w:val="18"/>
+        </w:rPr>
+        <w:t>‘listTitle’: ‘QR Timestamps’,</w:t>
+      </w:r>
+    </w:p>
+    <w:p>
+      <w:pPr>
+        <w:pStyle w:val="BodyText"/>
+        <w:shd w:val="clear" w:color="auto" w:fill="000000" w:themeFill="text1"/>
+        <w:spacing w:after="0"/>
+        <w:rPr>
+          <w:rFonts w:ascii="Yu Gothic UI" w:eastAsia="Yu Gothic UI" w:hAnsi="Yu Gothic UI" w:cs="Calibri"/>
+          <w:color w:val="00B050"/>
+          <w:sz w:val="22"/>
+          <w:szCs w:val="18"/>
+        </w:rPr>
+      </w:pPr>
+      <w:r>
+        <w:rPr>
+          <w:rFonts w:ascii="Yu Gothic UI" w:eastAsia="Yu Gothic UI" w:hAnsi="Yu Gothic UI" w:cs="Calibri"/>
+          <w:color w:val="00B050"/>
+          <w:sz w:val="22"/>
+          <w:szCs w:val="18"/>
+        </w:rPr>
+        <w:t>‘qrfolder’: ‘QRCodes’,</w:t>
+      </w:r>
+    </w:p>
+    <w:p>
+      <w:pPr>
+        <w:pStyle w:val="BodyText"/>
+        <w:shd w:val="clear" w:color="auto" w:fill="000000" w:themeFill="text1"/>
+        <w:spacing w:after="0"/>
+        <w:rPr>
+          <w:rFonts w:ascii="Yu Gothic UI" w:eastAsia="Yu Gothic UI" w:hAnsi="Yu Gothic UI" w:cs="Calibri"/>
+          <w:color w:val="00B050"/>
+          <w:sz w:val="22"/>
+          <w:szCs w:val="18"/>
+        </w:rPr>
+      </w:pPr>
+      <w:r>
+        <w:rPr>
+          <w:rFonts w:ascii="Yu Gothic UI" w:eastAsia="Yu Gothic UI" w:hAnsi="Yu Gothic UI" w:cs="Calibri"/>
+          <w:color w:val="00B050"/>
+          <w:sz w:val="22"/>
+          <w:szCs w:val="18"/>
+        </w:rPr>
+        <w:t>‘bkcsvfolder’: ‘HXWTEST’,</w:t>
+      </w:r>
+    </w:p>
+    <w:p>
+      <w:pPr>
+        <w:pStyle w:val="BodyText"/>
+        <w:shd w:val="clear" w:color="auto" w:fill="000000" w:themeFill="text1"/>
+        <w:spacing w:after="0"/>
+        <w:rPr>
+          <w:rFonts w:ascii="Yu Gothic UI" w:eastAsia="Yu Gothic UI" w:hAnsi="Yu Gothic UI" w:cs="Calibri"/>
+          <w:color w:val="00B050"/>
+          <w:sz w:val="22"/>
+          <w:szCs w:val="18"/>
+        </w:rPr>
+      </w:pPr>
+      <w:r>
+        <w:rPr>
+          <w:rFonts w:ascii="Yu Gothic UI" w:eastAsia="Yu Gothic UI" w:hAnsi="Yu Gothic UI" w:cs="Calibri"/>
+          <w:color w:val="00B050"/>
+          <w:sz w:val="22"/>
+          <w:szCs w:val="18"/>
+        </w:rPr>
+        <w:t>‘mainDirectory’: ‘EOC Documents’,</w:t>
+      </w:r>
+    </w:p>
+    <w:p>
+      <w:pPr>
+        <w:pStyle w:val="BodyText"/>
+        <w:shd w:val="clear" w:color="auto" w:fill="000000" w:themeFill="text1"/>
+        <w:spacing w:after="0"/>
+        <w:rPr>
+          <w:rFonts w:ascii="Yu Gothic UI" w:eastAsia="Yu Gothic UI" w:hAnsi="Yu Gothic UI" w:cs="Calibri"/>
+          <w:color w:val="00B050"/>
+          <w:sz w:val="22"/>
+          <w:szCs w:val="18"/>
+        </w:rPr>
+      </w:pPr>
+      <w:r>
+        <w:rPr>
+          <w:rFonts w:ascii="Yu Gothic UI" w:eastAsia="Yu Gothic UI" w:hAnsi="Yu Gothic UI" w:cs="Calibri"/>
+          <w:color w:val="00B050"/>
+          <w:sz w:val="22"/>
+          <w:szCs w:val="18"/>
+        </w:rPr>
+        <w:t>‘localQRBatchFile’: ‘names.csv’,</w:t>
+      </w:r>
+    </w:p>
+    <w:p>
+      <w:pPr>
+        <w:pStyle w:val="BodyText"/>
+        <w:shd w:val="clear" w:color="auto" w:fill="000000" w:themeFill="text1"/>
+        <w:spacing w:after="0"/>
+        <w:rPr>
+          <w:rFonts w:ascii="Yu Gothic UI" w:eastAsia="Yu Gothic UI" w:hAnsi="Yu Gothic UI" w:cs="Calibri"/>
+          <w:color w:val="00B050"/>
+          <w:sz w:val="22"/>
+          <w:szCs w:val="18"/>
+        </w:rPr>
+      </w:pPr>
+      <w:r>
+        <w:rPr>
+          <w:rFonts w:ascii="Yu Gothic UI" w:eastAsia="Yu Gothic UI" w:hAnsi="Yu Gothic UI" w:cs="Calibri"/>
+          <w:color w:val="00B050"/>
+          <w:sz w:val="22"/>
+          <w:szCs w:val="18"/>
+        </w:rPr>
+        <w:t>‘relative_url’: ‘/sites/Emergency%20Response/EOCIncident/EOC%20Documents/QRCodes/names.csv’</w:t>
+      </w:r>
+    </w:p>
+    <w:p>
+      <w:pPr>
+        <w:pStyle w:val="BodyText"/>
+        <w:shd w:val="clear" w:color="auto" w:fill="000000" w:themeFill="text1"/>
+        <w:spacing w:after="0"/>
+        <w:rPr>
+          <w:rFonts w:ascii="Yu Gothic UI" w:eastAsia="Yu Gothic UI" w:hAnsi="Yu Gothic UI" w:cs="Calibri"/>
+          <w:color w:val="00B050"/>
+          <w:sz w:val="22"/>
+          <w:szCs w:val="18"/>
+        </w:rPr>
+      </w:pPr>
+      <w:r>
+        <w:rPr>
+          <w:rFonts w:ascii="Yu Gothic UI" w:eastAsia="Yu Gothic UI" w:hAnsi="Yu Gothic UI" w:cs="Calibri"/>
+          <w:color w:val="00B050"/>
+          <w:sz w:val="22"/>
+          <w:szCs w:val="18"/>
         </w:rPr>
         <w:t>}</w:t>
       </w:r>
@@ -5529,9 +5865,9 @@
           <w:noProof/>
         </w:rPr>
       </w:pPr>
-      <w:bookmarkStart w:id="24" w:name="_Toc7622750"/>
-      <w:bookmarkStart w:id="25" w:name="_Toc8295797"/>
-      <w:bookmarkStart w:id="26" w:name="_Toc8297810"/>
+      <w:bookmarkStart w:id="23" w:name="_Toc7622750"/>
+      <w:bookmarkStart w:id="24" w:name="_Toc8295797"/>
+      <w:bookmarkStart w:id="25" w:name="_Toc8297810"/>
       <w:r>
         <w:t xml:space="preserve">Figure </w:t>
       </w:r>
@@ -5557,41 +5893,38 @@
     <w:p>
       <w:pPr>
         <w:jc w:val="center"/>
-        <w:rPr>
-          <w:rFonts w:ascii="Arial Black" w:hAnsi="Arial Black"/>
-          <w:color w:val="808080"/>
-          <w:spacing w:val="-25"/>
-          <w:kern w:val="28"/>
-          <w:sz w:val="40"/>
-        </w:rPr>
-      </w:pPr>
-      <w:r>
         <w:rPr>
           <w:i/>
           <w:iCs/>
         </w:rPr>
-        <w:t xml:space="preserve">Note: </w:t>
-      </w:r>
+      </w:pPr>
       <w:r>
         <w:rPr>
           <w:i/>
           <w:iCs/>
         </w:rPr>
-        <w:t>T</w:t>
+        <w:t xml:space="preserve">Note: </w:t>
       </w:r>
       <w:r>
         <w:rPr>
           <w:i/>
           <w:iCs/>
         </w:rPr>
-        <w:t xml:space="preserve">he Client ID, Client Secret, or SharePoint URL must be </w:t>
+        <w:t>T</w:t>
       </w:r>
       <w:r>
         <w:rPr>
           <w:i/>
           <w:iCs/>
         </w:rPr>
-        <w:t xml:space="preserve">updated prior to running the tool. </w:t>
+        <w:t xml:space="preserve">he Client ID, Client Secret, or SharePoint URL must be </w:t>
+      </w:r>
+      <w:r>
+        <w:rPr>
+          <w:i/>
+          <w:iCs/>
+        </w:rPr>
+        <w:t>updated prior to running the tool.</w:t>
       </w:r>
       <w:r>
         <w:br w:type="page"/>
@@ -5601,7 +5934,7 @@
       <w:pPr>
         <w:pStyle w:val="Heading1"/>
       </w:pPr>
-      <w:bookmarkStart w:id="27" w:name="_Toc56701151"/>
+      <w:bookmarkStart w:id="26" w:name="_Toc56701151"/>
       <w:r>
         <w:rPr>
           <w:noProof/>
@@ -5849,49 +6182,49 @@
           </mc:Fallback>
         </mc:AlternateContent>
       </w:r>
+      <w:bookmarkEnd w:id="23"/>
+      <w:r>
+        <w:t>Run the Tool</w:t>
+      </w:r>
       <w:bookmarkEnd w:id="24"/>
-      <w:r>
-        <w:t>Run the Tool</w:t>
-      </w:r>
       <w:bookmarkEnd w:id="25"/>
       <w:bookmarkEnd w:id="26"/>
+    </w:p>
+    <w:p>
+      <w:pPr>
+        <w:pStyle w:val="BodyText3"/>
+      </w:pPr>
+      <w:r>
+        <w:t xml:space="preserve">Understand the steps </w:t>
+      </w:r>
+      <w:r>
+        <w:t xml:space="preserve">necessary </w:t>
+      </w:r>
+      <w:r>
+        <w:t xml:space="preserve">to </w:t>
+      </w:r>
+      <w:r>
+        <w:t>operate</w:t>
+      </w:r>
+      <w:r>
+        <w:t xml:space="preserve"> </w:t>
+      </w:r>
+      <w:r>
+        <w:t xml:space="preserve">the tool and </w:t>
+      </w:r>
+      <w:r>
+        <w:t>its features</w:t>
+      </w:r>
+    </w:p>
+    <w:p>
+      <w:pPr>
+        <w:pStyle w:val="Heading2"/>
+      </w:pPr>
+      <w:bookmarkStart w:id="27" w:name="_Toc56701152"/>
+      <w:r>
+        <w:t>Access the Tool</w:t>
+      </w:r>
       <w:bookmarkEnd w:id="27"/>
-    </w:p>
-    <w:p>
-      <w:pPr>
-        <w:pStyle w:val="BodyText3"/>
-      </w:pPr>
-      <w:r>
-        <w:t xml:space="preserve">Understand the steps </w:t>
-      </w:r>
-      <w:r>
-        <w:t xml:space="preserve">necessary </w:t>
-      </w:r>
-      <w:r>
-        <w:t xml:space="preserve">to </w:t>
-      </w:r>
-      <w:r>
-        <w:t>operate</w:t>
-      </w:r>
-      <w:r>
-        <w:t xml:space="preserve"> </w:t>
-      </w:r>
-      <w:r>
-        <w:t xml:space="preserve">the tool and </w:t>
-      </w:r>
-      <w:r>
-        <w:t>its features</w:t>
-      </w:r>
-    </w:p>
-    <w:p>
-      <w:pPr>
-        <w:pStyle w:val="Heading2"/>
-      </w:pPr>
-      <w:bookmarkStart w:id="28" w:name="_Toc56701152"/>
-      <w:r>
-        <w:t>Access the Tool</w:t>
-      </w:r>
-      <w:bookmarkEnd w:id="28"/>
     </w:p>
     <w:p>
       <w:pPr>
@@ -10426,10 +10759,10 @@
       <w:pPr>
         <w:pStyle w:val="Heading1"/>
       </w:pPr>
-      <w:bookmarkStart w:id="29" w:name="_Toc7622771"/>
-      <w:bookmarkStart w:id="30" w:name="_Toc8295817"/>
-      <w:bookmarkStart w:id="31" w:name="_Toc8297830"/>
-      <w:bookmarkStart w:id="32" w:name="_Toc56701165"/>
+      <w:bookmarkStart w:id="28" w:name="_Toc7622771"/>
+      <w:bookmarkStart w:id="29" w:name="_Toc8295817"/>
+      <w:bookmarkStart w:id="30" w:name="_Toc8297830"/>
+      <w:bookmarkStart w:id="31" w:name="_Toc56701165"/>
       <w:r>
         <w:rPr>
           <w:noProof/>
@@ -10677,13 +11010,13 @@
           </mc:Fallback>
         </mc:AlternateContent>
       </w:r>
+      <w:bookmarkEnd w:id="28"/>
+      <w:r>
+        <w:t>Troubleshooting</w:t>
+      </w:r>
       <w:bookmarkEnd w:id="29"/>
-      <w:r>
-        <w:t>Troubleshooting</w:t>
-      </w:r>
       <w:bookmarkEnd w:id="30"/>
       <w:bookmarkEnd w:id="31"/>
-      <w:bookmarkEnd w:id="32"/>
     </w:p>
     <w:p>
       <w:pPr>
@@ -10727,7 +11060,7 @@
           <w:bCs/>
         </w:rPr>
       </w:pPr>
-      <w:bookmarkStart w:id="33" w:name="_Toc56701595"/>
+      <w:bookmarkStart w:id="32" w:name="_Toc56701595"/>
       <w:r>
         <w:rPr>
           <w:b/>
@@ -10756,7 +11089,7 @@
         </w:rPr>
         <w:t>. Troubleshooting Guide</w:t>
       </w:r>
-      <w:bookmarkEnd w:id="33"/>
+      <w:bookmarkEnd w:id="32"/>
     </w:p>
     <w:p>
       <w:pPr>
@@ -11892,7 +12225,7 @@
 </file>
 
 <file path=word/endnotes.xml><?xml version="1.0" encoding="utf-8"?>
-<w:endnotes xmlns:wpc="http://schemas.microsoft.com/office/word/2010/wordprocessingCanvas" xmlns:cx="http://schemas.microsoft.com/office/drawing/2014/chartex" xmlns:cx1="http://schemas.microsoft.com/office/drawing/2015/9/8/chartex" xmlns:cx2="http://schemas.microsoft.com/office/drawing/2015/10/21/chartex" xmlns:cx3="http://schemas.microsoft.com/office/drawing/2016/5/9/chartex" xmlns:cx4="http://schemas.microsoft.com/office/drawing/2016/5/10/chartex" xmlns:cx5="http://schemas.microsoft.com/office/drawing/2016/5/11/chartex" xmlns:cx6="http://schemas.microsoft.com/office/drawing/2016/5/12/chartex" xmlns:cx7="http://schemas.microsoft.com/office/drawing/2016/5/13/chartex" xmlns:cx8="http://schemas.microsoft.com/office/drawing/2016/5/14/chartex" xmlns:mc="http://schemas.openxmlformats.org/markup-compatibility/2006" xmlns:aink="http://schemas.microsoft.com/office/drawing/2016/ink" xmlns:am3d="http://schemas.microsoft.com/office/drawing/2017/model3d" xmlns:o="urn:schemas-microsoft-com:office:office" xmlns:r="http://schemas.openxmlformats.org/officeDocument/2006/relationships" xmlns:m="http://schemas.openxmlformats.org/officeDocument/2006/math" xmlns:v="urn:schemas-microsoft-com:vml" xmlns:wp14="http://schemas.microsoft.com/office/word/2010/wordprocessingDrawing" xmlns:wp="http://schemas.openxmlformats.org/drawingml/2006/wordprocessingDrawing" xmlns:w10="urn:schemas-microsoft-com:office:word" xmlns:w="http://schemas.openxmlformats.org/wordprocessingml/2006/main" xmlns:w14="http://schemas.microsoft.com/office/word/2010/wordml" xmlns:w15="http://schemas.microsoft.com/office/word/2012/wordml" xmlns:w16cid="http://schemas.microsoft.com/office/word/2016/wordml/cid" xmlns:w16se="http://schemas.microsoft.com/office/word/2015/wordml/symex" xmlns:wpg="http://schemas.microsoft.com/office/word/2010/wordprocessingGroup" xmlns:wpi="http://schemas.microsoft.com/office/word/2010/wordprocessingInk" xmlns:wne="http://schemas.microsoft.com/office/word/2006/wordml" xmlns:wps="http://schemas.microsoft.com/office/word/2010/wordprocessingShape" mc:Ignorable="w14 w15 w16se w16cid wp14">
+<w:endnotes xmlns:wpc="http://schemas.microsoft.com/office/word/2010/wordprocessingCanvas" xmlns:cx="http://schemas.microsoft.com/office/drawing/2014/chartex" xmlns:cx1="http://schemas.microsoft.com/office/drawing/2015/9/8/chartex" xmlns:cx2="http://schemas.microsoft.com/office/drawing/2015/10/21/chartex" xmlns:cx3="http://schemas.microsoft.com/office/drawing/2016/5/9/chartex" xmlns:cx4="http://schemas.microsoft.com/office/drawing/2016/5/10/chartex" xmlns:cx5="http://schemas.microsoft.com/office/drawing/2016/5/11/chartex" xmlns:cx6="http://schemas.microsoft.com/office/drawing/2016/5/12/chartex" xmlns:cx7="http://schemas.microsoft.com/office/drawing/2016/5/13/chartex" xmlns:cx8="http://schemas.microsoft.com/office/drawing/2016/5/14/chartex" xmlns:mc="http://schemas.openxmlformats.org/markup-compatibility/2006" xmlns:aink="http://schemas.microsoft.com/office/drawing/2016/ink" xmlns:am3d="http://schemas.microsoft.com/office/drawing/2017/model3d" xmlns:o="urn:schemas-microsoft-com:office:office" xmlns:r="http://schemas.openxmlformats.org/officeDocument/2006/relationships" xmlns:m="http://schemas.openxmlformats.org/officeDocument/2006/math" xmlns:v="urn:schemas-microsoft-com:vml" xmlns:wp14="http://schemas.microsoft.com/office/word/2010/wordprocessingDrawing" xmlns:wp="http://schemas.openxmlformats.org/drawingml/2006/wordprocessingDrawing" xmlns:w10="urn:schemas-microsoft-com:office:word" xmlns:w="http://schemas.openxmlformats.org/wordprocessingml/2006/main" xmlns:w14="http://schemas.microsoft.com/office/word/2010/wordml" xmlns:w15="http://schemas.microsoft.com/office/word/2012/wordml" xmlns:w16cex="http://schemas.microsoft.com/office/word/2018/wordml/cex" xmlns:w16cid="http://schemas.microsoft.com/office/word/2016/wordml/cid" xmlns:w16="http://schemas.microsoft.com/office/word/2018/wordml" xmlns:w16se="http://schemas.microsoft.com/office/word/2015/wordml/symex" xmlns:wpg="http://schemas.microsoft.com/office/word/2010/wordprocessingGroup" xmlns:wpi="http://schemas.microsoft.com/office/word/2010/wordprocessingInk" xmlns:wne="http://schemas.microsoft.com/office/word/2006/wordml" xmlns:wps="http://schemas.microsoft.com/office/word/2010/wordprocessingShape" mc:Ignorable="w14 w15 w16se w16cid w16 w16cex wp14">
   <w:endnote w:type="separator" w:id="-1">
     <w:p>
       <w:r>
@@ -11911,7 +12244,7 @@
 </file>
 
 <file path=word/footer1.xml><?xml version="1.0" encoding="utf-8"?>
-<w:ftr xmlns:wpc="http://schemas.microsoft.com/office/word/2010/wordprocessingCanvas" xmlns:cx="http://schemas.microsoft.com/office/drawing/2014/chartex" xmlns:cx1="http://schemas.microsoft.com/office/drawing/2015/9/8/chartex" xmlns:cx2="http://schemas.microsoft.com/office/drawing/2015/10/21/chartex" xmlns:cx3="http://schemas.microsoft.com/office/drawing/2016/5/9/chartex" xmlns:cx4="http://schemas.microsoft.com/office/drawing/2016/5/10/chartex" xmlns:cx5="http://schemas.microsoft.com/office/drawing/2016/5/11/chartex" xmlns:cx6="http://schemas.microsoft.com/office/drawing/2016/5/12/chartex" xmlns:cx7="http://schemas.microsoft.com/office/drawing/2016/5/13/chartex" xmlns:cx8="http://schemas.microsoft.com/office/drawing/2016/5/14/chartex" xmlns:mc="http://schemas.openxmlformats.org/markup-compatibility/2006" xmlns:aink="http://schemas.microsoft.com/office/drawing/2016/ink" xmlns:am3d="http://schemas.microsoft.com/office/drawing/2017/model3d" xmlns:o="urn:schemas-microsoft-com:office:office" xmlns:r="http://schemas.openxmlformats.org/officeDocument/2006/relationships" xmlns:m="http://schemas.openxmlformats.org/officeDocument/2006/math" xmlns:v="urn:schemas-microsoft-com:vml" xmlns:wp14="http://schemas.microsoft.com/office/word/2010/wordprocessingDrawing" xmlns:wp="http://schemas.openxmlformats.org/drawingml/2006/wordprocessingDrawing" xmlns:w10="urn:schemas-microsoft-com:office:word" xmlns:w="http://schemas.openxmlformats.org/wordprocessingml/2006/main" xmlns:w14="http://schemas.microsoft.com/office/word/2010/wordml" xmlns:w15="http://schemas.microsoft.com/office/word/2012/wordml" xmlns:w16cid="http://schemas.microsoft.com/office/word/2016/wordml/cid" xmlns:w16se="http://schemas.microsoft.com/office/word/2015/wordml/symex" xmlns:wpg="http://schemas.microsoft.com/office/word/2010/wordprocessingGroup" xmlns:wpi="http://schemas.microsoft.com/office/word/2010/wordprocessingInk" xmlns:wne="http://schemas.microsoft.com/office/word/2006/wordml" xmlns:wps="http://schemas.microsoft.com/office/word/2010/wordprocessingShape" mc:Ignorable="w14 w15 w16se w16cid wp14">
+<w:ftr xmlns:wpc="http://schemas.microsoft.com/office/word/2010/wordprocessingCanvas" xmlns:cx="http://schemas.microsoft.com/office/drawing/2014/chartex" xmlns:cx1="http://schemas.microsoft.com/office/drawing/2015/9/8/chartex" xmlns:cx2="http://schemas.microsoft.com/office/drawing/2015/10/21/chartex" xmlns:cx3="http://schemas.microsoft.com/office/drawing/2016/5/9/chartex" xmlns:cx4="http://schemas.microsoft.com/office/drawing/2016/5/10/chartex" xmlns:cx5="http://schemas.microsoft.com/office/drawing/2016/5/11/chartex" xmlns:cx6="http://schemas.microsoft.com/office/drawing/2016/5/12/chartex" xmlns:cx7="http://schemas.microsoft.com/office/drawing/2016/5/13/chartex" xmlns:cx8="http://schemas.microsoft.com/office/drawing/2016/5/14/chartex" xmlns:mc="http://schemas.openxmlformats.org/markup-compatibility/2006" xmlns:aink="http://schemas.microsoft.com/office/drawing/2016/ink" xmlns:am3d="http://schemas.microsoft.com/office/drawing/2017/model3d" xmlns:o="urn:schemas-microsoft-com:office:office" xmlns:r="http://schemas.openxmlformats.org/officeDocument/2006/relationships" xmlns:m="http://schemas.openxmlformats.org/officeDocument/2006/math" xmlns:v="urn:schemas-microsoft-com:vml" xmlns:wp14="http://schemas.microsoft.com/office/word/2010/wordprocessingDrawing" xmlns:wp="http://schemas.openxmlformats.org/drawingml/2006/wordprocessingDrawing" xmlns:w10="urn:schemas-microsoft-com:office:word" xmlns:w="http://schemas.openxmlformats.org/wordprocessingml/2006/main" xmlns:w14="http://schemas.microsoft.com/office/word/2010/wordml" xmlns:w15="http://schemas.microsoft.com/office/word/2012/wordml" xmlns:w16cex="http://schemas.microsoft.com/office/word/2018/wordml/cex" xmlns:w16cid="http://schemas.microsoft.com/office/word/2016/wordml/cid" xmlns:w16="http://schemas.microsoft.com/office/word/2018/wordml" xmlns:w16se="http://schemas.microsoft.com/office/word/2015/wordml/symex" xmlns:wpg="http://schemas.microsoft.com/office/word/2010/wordprocessingGroup" xmlns:wpi="http://schemas.microsoft.com/office/word/2010/wordprocessingInk" xmlns:wne="http://schemas.microsoft.com/office/word/2006/wordml" xmlns:wps="http://schemas.microsoft.com/office/word/2010/wordprocessingShape" mc:Ignorable="w14 w15 w16se w16cid w16 w16cex wp14">
   <w:p>
     <w:pPr>
       <w:pStyle w:val="Footer"/>
@@ -11973,7 +12306,7 @@
 </file>
 
 <file path=word/footer2.xml><?xml version="1.0" encoding="utf-8"?>
-<w:ftr xmlns:wpc="http://schemas.microsoft.com/office/word/2010/wordprocessingCanvas" xmlns:cx="http://schemas.microsoft.com/office/drawing/2014/chartex" xmlns:cx1="http://schemas.microsoft.com/office/drawing/2015/9/8/chartex" xmlns:cx2="http://schemas.microsoft.com/office/drawing/2015/10/21/chartex" xmlns:cx3="http://schemas.microsoft.com/office/drawing/2016/5/9/chartex" xmlns:cx4="http://schemas.microsoft.com/office/drawing/2016/5/10/chartex" xmlns:cx5="http://schemas.microsoft.com/office/drawing/2016/5/11/chartex" xmlns:cx6="http://schemas.microsoft.com/office/drawing/2016/5/12/chartex" xmlns:cx7="http://schemas.microsoft.com/office/drawing/2016/5/13/chartex" xmlns:cx8="http://schemas.microsoft.com/office/drawing/2016/5/14/chartex" xmlns:mc="http://schemas.openxmlformats.org/markup-compatibility/2006" xmlns:aink="http://schemas.microsoft.com/office/drawing/2016/ink" xmlns:am3d="http://schemas.microsoft.com/office/drawing/2017/model3d" xmlns:o="urn:schemas-microsoft-com:office:office" xmlns:r="http://schemas.openxmlformats.org/officeDocument/2006/relationships" xmlns:m="http://schemas.openxmlformats.org/officeDocument/2006/math" xmlns:v="urn:schemas-microsoft-com:vml" xmlns:wp14="http://schemas.microsoft.com/office/word/2010/wordprocessingDrawing" xmlns:wp="http://schemas.openxmlformats.org/drawingml/2006/wordprocessingDrawing" xmlns:w10="urn:schemas-microsoft-com:office:word" xmlns:w="http://schemas.openxmlformats.org/wordprocessingml/2006/main" xmlns:w14="http://schemas.microsoft.com/office/word/2010/wordml" xmlns:w15="http://schemas.microsoft.com/office/word/2012/wordml" xmlns:w16cid="http://schemas.microsoft.com/office/word/2016/wordml/cid" xmlns:w16se="http://schemas.microsoft.com/office/word/2015/wordml/symex" xmlns:wpg="http://schemas.microsoft.com/office/word/2010/wordprocessingGroup" xmlns:wpi="http://schemas.microsoft.com/office/word/2010/wordprocessingInk" xmlns:wne="http://schemas.microsoft.com/office/word/2006/wordml" xmlns:wps="http://schemas.microsoft.com/office/word/2010/wordprocessingShape" mc:Ignorable="w14 w15 w16se w16cid wp14">
+<w:ftr xmlns:wpc="http://schemas.microsoft.com/office/word/2010/wordprocessingCanvas" xmlns:cx="http://schemas.microsoft.com/office/drawing/2014/chartex" xmlns:cx1="http://schemas.microsoft.com/office/drawing/2015/9/8/chartex" xmlns:cx2="http://schemas.microsoft.com/office/drawing/2015/10/21/chartex" xmlns:cx3="http://schemas.microsoft.com/office/drawing/2016/5/9/chartex" xmlns:cx4="http://schemas.microsoft.com/office/drawing/2016/5/10/chartex" xmlns:cx5="http://schemas.microsoft.com/office/drawing/2016/5/11/chartex" xmlns:cx6="http://schemas.microsoft.com/office/drawing/2016/5/12/chartex" xmlns:cx7="http://schemas.microsoft.com/office/drawing/2016/5/13/chartex" xmlns:cx8="http://schemas.microsoft.com/office/drawing/2016/5/14/chartex" xmlns:mc="http://schemas.openxmlformats.org/markup-compatibility/2006" xmlns:aink="http://schemas.microsoft.com/office/drawing/2016/ink" xmlns:am3d="http://schemas.microsoft.com/office/drawing/2017/model3d" xmlns:o="urn:schemas-microsoft-com:office:office" xmlns:r="http://schemas.openxmlformats.org/officeDocument/2006/relationships" xmlns:m="http://schemas.openxmlformats.org/officeDocument/2006/math" xmlns:v="urn:schemas-microsoft-com:vml" xmlns:wp14="http://schemas.microsoft.com/office/word/2010/wordprocessingDrawing" xmlns:wp="http://schemas.openxmlformats.org/drawingml/2006/wordprocessingDrawing" xmlns:w10="urn:schemas-microsoft-com:office:word" xmlns:w="http://schemas.openxmlformats.org/wordprocessingml/2006/main" xmlns:w14="http://schemas.microsoft.com/office/word/2010/wordml" xmlns:w15="http://schemas.microsoft.com/office/word/2012/wordml" xmlns:w16cex="http://schemas.microsoft.com/office/word/2018/wordml/cex" xmlns:w16cid="http://schemas.microsoft.com/office/word/2016/wordml/cid" xmlns:w16="http://schemas.microsoft.com/office/word/2018/wordml" xmlns:w16se="http://schemas.microsoft.com/office/word/2015/wordml/symex" xmlns:wpg="http://schemas.microsoft.com/office/word/2010/wordprocessingGroup" xmlns:wpi="http://schemas.microsoft.com/office/word/2010/wordprocessingInk" xmlns:wne="http://schemas.microsoft.com/office/word/2006/wordml" xmlns:wps="http://schemas.microsoft.com/office/word/2010/wordprocessingShape" mc:Ignorable="w14 w15 w16se w16cid w16 w16cex wp14">
   <w:p>
     <w:pPr>
       <w:pStyle w:val="Footer"/>
@@ -12035,7 +12368,7 @@
 </file>
 
 <file path=word/footer3.xml><?xml version="1.0" encoding="utf-8"?>
-<w:ftr xmlns:wpc="http://schemas.microsoft.com/office/word/2010/wordprocessingCanvas" xmlns:cx="http://schemas.microsoft.com/office/drawing/2014/chartex" xmlns:cx1="http://schemas.microsoft.com/office/drawing/2015/9/8/chartex" xmlns:cx2="http://schemas.microsoft.com/office/drawing/2015/10/21/chartex" xmlns:cx3="http://schemas.microsoft.com/office/drawing/2016/5/9/chartex" xmlns:cx4="http://schemas.microsoft.com/office/drawing/2016/5/10/chartex" xmlns:cx5="http://schemas.microsoft.com/office/drawing/2016/5/11/chartex" xmlns:cx6="http://schemas.microsoft.com/office/drawing/2016/5/12/chartex" xmlns:cx7="http://schemas.microsoft.com/office/drawing/2016/5/13/chartex" xmlns:cx8="http://schemas.microsoft.com/office/drawing/2016/5/14/chartex" xmlns:mc="http://schemas.openxmlformats.org/markup-compatibility/2006" xmlns:aink="http://schemas.microsoft.com/office/drawing/2016/ink" xmlns:am3d="http://schemas.microsoft.com/office/drawing/2017/model3d" xmlns:o="urn:schemas-microsoft-com:office:office" xmlns:r="http://schemas.openxmlformats.org/officeDocument/2006/relationships" xmlns:m="http://schemas.openxmlformats.org/officeDocument/2006/math" xmlns:v="urn:schemas-microsoft-com:vml" xmlns:wp14="http://schemas.microsoft.com/office/word/2010/wordprocessingDrawing" xmlns:wp="http://schemas.openxmlformats.org/drawingml/2006/wordprocessingDrawing" xmlns:w10="urn:schemas-microsoft-com:office:word" xmlns:w="http://schemas.openxmlformats.org/wordprocessingml/2006/main" xmlns:w14="http://schemas.microsoft.com/office/word/2010/wordml" xmlns:w15="http://schemas.microsoft.com/office/word/2012/wordml" xmlns:w16cid="http://schemas.microsoft.com/office/word/2016/wordml/cid" xmlns:w16se="http://schemas.microsoft.com/office/word/2015/wordml/symex" xmlns:wpg="http://schemas.microsoft.com/office/word/2010/wordprocessingGroup" xmlns:wpi="http://schemas.microsoft.com/office/word/2010/wordprocessingInk" xmlns:wne="http://schemas.microsoft.com/office/word/2006/wordml" xmlns:wps="http://schemas.microsoft.com/office/word/2010/wordprocessingShape" mc:Ignorable="w14 w15 w16se w16cid wp14">
+<w:ftr xmlns:wpc="http://schemas.microsoft.com/office/word/2010/wordprocessingCanvas" xmlns:cx="http://schemas.microsoft.com/office/drawing/2014/chartex" xmlns:cx1="http://schemas.microsoft.com/office/drawing/2015/9/8/chartex" xmlns:cx2="http://schemas.microsoft.com/office/drawing/2015/10/21/chartex" xmlns:cx3="http://schemas.microsoft.com/office/drawing/2016/5/9/chartex" xmlns:cx4="http://schemas.microsoft.com/office/drawing/2016/5/10/chartex" xmlns:cx5="http://schemas.microsoft.com/office/drawing/2016/5/11/chartex" xmlns:cx6="http://schemas.microsoft.com/office/drawing/2016/5/12/chartex" xmlns:cx7="http://schemas.microsoft.com/office/drawing/2016/5/13/chartex" xmlns:cx8="http://schemas.microsoft.com/office/drawing/2016/5/14/chartex" xmlns:mc="http://schemas.openxmlformats.org/markup-compatibility/2006" xmlns:aink="http://schemas.microsoft.com/office/drawing/2016/ink" xmlns:am3d="http://schemas.microsoft.com/office/drawing/2017/model3d" xmlns:o="urn:schemas-microsoft-com:office:office" xmlns:r="http://schemas.openxmlformats.org/officeDocument/2006/relationships" xmlns:m="http://schemas.openxmlformats.org/officeDocument/2006/math" xmlns:v="urn:schemas-microsoft-com:vml" xmlns:wp14="http://schemas.microsoft.com/office/word/2010/wordprocessingDrawing" xmlns:wp="http://schemas.openxmlformats.org/drawingml/2006/wordprocessingDrawing" xmlns:w10="urn:schemas-microsoft-com:office:word" xmlns:w="http://schemas.openxmlformats.org/wordprocessingml/2006/main" xmlns:w14="http://schemas.microsoft.com/office/word/2010/wordml" xmlns:w15="http://schemas.microsoft.com/office/word/2012/wordml" xmlns:w16cex="http://schemas.microsoft.com/office/word/2018/wordml/cex" xmlns:w16cid="http://schemas.microsoft.com/office/word/2016/wordml/cid" xmlns:w16="http://schemas.microsoft.com/office/word/2018/wordml" xmlns:w16se="http://schemas.microsoft.com/office/word/2015/wordml/symex" xmlns:wpg="http://schemas.microsoft.com/office/word/2010/wordprocessingGroup" xmlns:wpi="http://schemas.microsoft.com/office/word/2010/wordprocessingInk" xmlns:wne="http://schemas.microsoft.com/office/word/2006/wordml" xmlns:wps="http://schemas.microsoft.com/office/word/2010/wordprocessingShape" mc:Ignorable="w14 w15 w16se w16cid w16 w16cex wp14">
   <w:p>
     <w:pPr>
       <w:pStyle w:val="Footer"/>
@@ -12087,7 +12420,7 @@
 </file>
 
 <file path=word/footer4.xml><?xml version="1.0" encoding="utf-8"?>
-<w:ftr xmlns:wpc="http://schemas.microsoft.com/office/word/2010/wordprocessingCanvas" xmlns:cx="http://schemas.microsoft.com/office/drawing/2014/chartex" xmlns:cx1="http://schemas.microsoft.com/office/drawing/2015/9/8/chartex" xmlns:cx2="http://schemas.microsoft.com/office/drawing/2015/10/21/chartex" xmlns:cx3="http://schemas.microsoft.com/office/drawing/2016/5/9/chartex" xmlns:cx4="http://schemas.microsoft.com/office/drawing/2016/5/10/chartex" xmlns:cx5="http://schemas.microsoft.com/office/drawing/2016/5/11/chartex" xmlns:cx6="http://schemas.microsoft.com/office/drawing/2016/5/12/chartex" xmlns:cx7="http://schemas.microsoft.com/office/drawing/2016/5/13/chartex" xmlns:cx8="http://schemas.microsoft.com/office/drawing/2016/5/14/chartex" xmlns:mc="http://schemas.openxmlformats.org/markup-compatibility/2006" xmlns:aink="http://schemas.microsoft.com/office/drawing/2016/ink" xmlns:am3d="http://schemas.microsoft.com/office/drawing/2017/model3d" xmlns:o="urn:schemas-microsoft-com:office:office" xmlns:r="http://schemas.openxmlformats.org/officeDocument/2006/relationships" xmlns:m="http://schemas.openxmlformats.org/officeDocument/2006/math" xmlns:v="urn:schemas-microsoft-com:vml" xmlns:wp14="http://schemas.microsoft.com/office/word/2010/wordprocessingDrawing" xmlns:wp="http://schemas.openxmlformats.org/drawingml/2006/wordprocessingDrawing" xmlns:w10="urn:schemas-microsoft-com:office:word" xmlns:w="http://schemas.openxmlformats.org/wordprocessingml/2006/main" xmlns:w14="http://schemas.microsoft.com/office/word/2010/wordml" xmlns:w15="http://schemas.microsoft.com/office/word/2012/wordml" xmlns:w16cid="http://schemas.microsoft.com/office/word/2016/wordml/cid" xmlns:w16se="http://schemas.microsoft.com/office/word/2015/wordml/symex" xmlns:wpg="http://schemas.microsoft.com/office/word/2010/wordprocessingGroup" xmlns:wpi="http://schemas.microsoft.com/office/word/2010/wordprocessingInk" xmlns:wne="http://schemas.microsoft.com/office/word/2006/wordml" xmlns:wps="http://schemas.microsoft.com/office/word/2010/wordprocessingShape" mc:Ignorable="w14 w15 w16se w16cid wp14">
+<w:ftr xmlns:wpc="http://schemas.microsoft.com/office/word/2010/wordprocessingCanvas" xmlns:cx="http://schemas.microsoft.com/office/drawing/2014/chartex" xmlns:cx1="http://schemas.microsoft.com/office/drawing/2015/9/8/chartex" xmlns:cx2="http://schemas.microsoft.com/office/drawing/2015/10/21/chartex" xmlns:cx3="http://schemas.microsoft.com/office/drawing/2016/5/9/chartex" xmlns:cx4="http://schemas.microsoft.com/office/drawing/2016/5/10/chartex" xmlns:cx5="http://schemas.microsoft.com/office/drawing/2016/5/11/chartex" xmlns:cx6="http://schemas.microsoft.com/office/drawing/2016/5/12/chartex" xmlns:cx7="http://schemas.microsoft.com/office/drawing/2016/5/13/chartex" xmlns:cx8="http://schemas.microsoft.com/office/drawing/2016/5/14/chartex" xmlns:mc="http://schemas.openxmlformats.org/markup-compatibility/2006" xmlns:aink="http://schemas.microsoft.com/office/drawing/2016/ink" xmlns:am3d="http://schemas.microsoft.com/office/drawing/2017/model3d" xmlns:o="urn:schemas-microsoft-com:office:office" xmlns:r="http://schemas.openxmlformats.org/officeDocument/2006/relationships" xmlns:m="http://schemas.openxmlformats.org/officeDocument/2006/math" xmlns:v="urn:schemas-microsoft-com:vml" xmlns:wp14="http://schemas.microsoft.com/office/word/2010/wordprocessingDrawing" xmlns:wp="http://schemas.openxmlformats.org/drawingml/2006/wordprocessingDrawing" xmlns:w10="urn:schemas-microsoft-com:office:word" xmlns:w="http://schemas.openxmlformats.org/wordprocessingml/2006/main" xmlns:w14="http://schemas.microsoft.com/office/word/2010/wordml" xmlns:w15="http://schemas.microsoft.com/office/word/2012/wordml" xmlns:w16cex="http://schemas.microsoft.com/office/word/2018/wordml/cex" xmlns:w16cid="http://schemas.microsoft.com/office/word/2016/wordml/cid" xmlns:w16="http://schemas.microsoft.com/office/word/2018/wordml" xmlns:w16se="http://schemas.microsoft.com/office/word/2015/wordml/symex" xmlns:wpg="http://schemas.microsoft.com/office/word/2010/wordprocessingGroup" xmlns:wpi="http://schemas.microsoft.com/office/word/2010/wordprocessingInk" xmlns:wne="http://schemas.microsoft.com/office/word/2006/wordml" xmlns:wps="http://schemas.microsoft.com/office/word/2010/wordprocessingShape" mc:Ignorable="w14 w15 w16se w16cid w16 w16cex wp14">
   <w:p>
     <w:pPr>
       <w:pBdr>
@@ -12099,7 +12432,7 @@
 </file>
 
 <file path=word/footnotes.xml><?xml version="1.0" encoding="utf-8"?>
-<w:footnotes xmlns:wpc="http://schemas.microsoft.com/office/word/2010/wordprocessingCanvas" xmlns:cx="http://schemas.microsoft.com/office/drawing/2014/chartex" xmlns:cx1="http://schemas.microsoft.com/office/drawing/2015/9/8/chartex" xmlns:cx2="http://schemas.microsoft.com/office/drawing/2015/10/21/chartex" xmlns:cx3="http://schemas.microsoft.com/office/drawing/2016/5/9/chartex" xmlns:cx4="http://schemas.microsoft.com/office/drawing/2016/5/10/chartex" xmlns:cx5="http://schemas.microsoft.com/office/drawing/2016/5/11/chartex" xmlns:cx6="http://schemas.microsoft.com/office/drawing/2016/5/12/chartex" xmlns:cx7="http://schemas.microsoft.com/office/drawing/2016/5/13/chartex" xmlns:cx8="http://schemas.microsoft.com/office/drawing/2016/5/14/chartex" xmlns:mc="http://schemas.openxmlformats.org/markup-compatibility/2006" xmlns:aink="http://schemas.microsoft.com/office/drawing/2016/ink" xmlns:am3d="http://schemas.microsoft.com/office/drawing/2017/model3d" xmlns:o="urn:schemas-microsoft-com:office:office" xmlns:r="http://schemas.openxmlformats.org/officeDocument/2006/relationships" xmlns:m="http://schemas.openxmlformats.org/officeDocument/2006/math" xmlns:v="urn:schemas-microsoft-com:vml" xmlns:wp14="http://schemas.microsoft.com/office/word/2010/wordprocessingDrawing" xmlns:wp="http://schemas.openxmlformats.org/drawingml/2006/wordprocessingDrawing" xmlns:w10="urn:schemas-microsoft-com:office:word" xmlns:w="http://schemas.openxmlformats.org/wordprocessingml/2006/main" xmlns:w14="http://schemas.microsoft.com/office/word/2010/wordml" xmlns:w15="http://schemas.microsoft.com/office/word/2012/wordml" xmlns:w16cid="http://schemas.microsoft.com/office/word/2016/wordml/cid" xmlns:w16se="http://schemas.microsoft.com/office/word/2015/wordml/symex" xmlns:wpg="http://schemas.microsoft.com/office/word/2010/wordprocessingGroup" xmlns:wpi="http://schemas.microsoft.com/office/word/2010/wordprocessingInk" xmlns:wne="http://schemas.microsoft.com/office/word/2006/wordml" xmlns:wps="http://schemas.microsoft.com/office/word/2010/wordprocessingShape" mc:Ignorable="w14 w15 w16se w16cid wp14">
+<w:footnotes xmlns:wpc="http://schemas.microsoft.com/office/word/2010/wordprocessingCanvas" xmlns:cx="http://schemas.microsoft.com/office/drawing/2014/chartex" xmlns:cx1="http://schemas.microsoft.com/office/drawing/2015/9/8/chartex" xmlns:cx2="http://schemas.microsoft.com/office/drawing/2015/10/21/chartex" xmlns:cx3="http://schemas.microsoft.com/office/drawing/2016/5/9/chartex" xmlns:cx4="http://schemas.microsoft.com/office/drawing/2016/5/10/chartex" xmlns:cx5="http://schemas.microsoft.com/office/drawing/2016/5/11/chartex" xmlns:cx6="http://schemas.microsoft.com/office/drawing/2016/5/12/chartex" xmlns:cx7="http://schemas.microsoft.com/office/drawing/2016/5/13/chartex" xmlns:cx8="http://schemas.microsoft.com/office/drawing/2016/5/14/chartex" xmlns:mc="http://schemas.openxmlformats.org/markup-compatibility/2006" xmlns:aink="http://schemas.microsoft.com/office/drawing/2016/ink" xmlns:am3d="http://schemas.microsoft.com/office/drawing/2017/model3d" xmlns:o="urn:schemas-microsoft-com:office:office" xmlns:r="http://schemas.openxmlformats.org/officeDocument/2006/relationships" xmlns:m="http://schemas.openxmlformats.org/officeDocument/2006/math" xmlns:v="urn:schemas-microsoft-com:vml" xmlns:wp14="http://schemas.microsoft.com/office/word/2010/wordprocessingDrawing" xmlns:wp="http://schemas.openxmlformats.org/drawingml/2006/wordprocessingDrawing" xmlns:w10="urn:schemas-microsoft-com:office:word" xmlns:w="http://schemas.openxmlformats.org/wordprocessingml/2006/main" xmlns:w14="http://schemas.microsoft.com/office/word/2010/wordml" xmlns:w15="http://schemas.microsoft.com/office/word/2012/wordml" xmlns:w16cex="http://schemas.microsoft.com/office/word/2018/wordml/cex" xmlns:w16cid="http://schemas.microsoft.com/office/word/2016/wordml/cid" xmlns:w16="http://schemas.microsoft.com/office/word/2018/wordml" xmlns:w16se="http://schemas.microsoft.com/office/word/2015/wordml/symex" xmlns:wpg="http://schemas.microsoft.com/office/word/2010/wordprocessingGroup" xmlns:wpi="http://schemas.microsoft.com/office/word/2010/wordprocessingInk" xmlns:wne="http://schemas.microsoft.com/office/word/2006/wordml" xmlns:wps="http://schemas.microsoft.com/office/word/2010/wordprocessingShape" mc:Ignorable="w14 w15 w16se w16cid w16 w16cex wp14">
   <w:footnote w:type="separator" w:id="-1">
     <w:p>
       <w:r>
@@ -12118,7 +12451,7 @@
 </file>
 
 <file path=word/header1.xml><?xml version="1.0" encoding="utf-8"?>
-<w:hdr xmlns:wpc="http://schemas.microsoft.com/office/word/2010/wordprocessingCanvas" xmlns:cx="http://schemas.microsoft.com/office/drawing/2014/chartex" xmlns:cx1="http://schemas.microsoft.com/office/drawing/2015/9/8/chartex" xmlns:cx2="http://schemas.microsoft.com/office/drawing/2015/10/21/chartex" xmlns:cx3="http://schemas.microsoft.com/office/drawing/2016/5/9/chartex" xmlns:cx4="http://schemas.microsoft.com/office/drawing/2016/5/10/chartex" xmlns:cx5="http://schemas.microsoft.com/office/drawing/2016/5/11/chartex" xmlns:cx6="http://schemas.microsoft.com/office/drawing/2016/5/12/chartex" xmlns:cx7="http://schemas.microsoft.com/office/drawing/2016/5/13/chartex" xmlns:cx8="http://schemas.microsoft.com/office/drawing/2016/5/14/chartex" xmlns:mc="http://schemas.openxmlformats.org/markup-compatibility/2006" xmlns:aink="http://schemas.microsoft.com/office/drawing/2016/ink" xmlns:am3d="http://schemas.microsoft.com/office/drawing/2017/model3d" xmlns:o="urn:schemas-microsoft-com:office:office" xmlns:r="http://schemas.openxmlformats.org/officeDocument/2006/relationships" xmlns:m="http://schemas.openxmlformats.org/officeDocument/2006/math" xmlns:v="urn:schemas-microsoft-com:vml" xmlns:wp14="http://schemas.microsoft.com/office/word/2010/wordprocessingDrawing" xmlns:wp="http://schemas.openxmlformats.org/drawingml/2006/wordprocessingDrawing" xmlns:w10="urn:schemas-microsoft-com:office:word" xmlns:w="http://schemas.openxmlformats.org/wordprocessingml/2006/main" xmlns:w14="http://schemas.microsoft.com/office/word/2010/wordml" xmlns:w15="http://schemas.microsoft.com/office/word/2012/wordml" xmlns:w16cid="http://schemas.microsoft.com/office/word/2016/wordml/cid" xmlns:w16se="http://schemas.microsoft.com/office/word/2015/wordml/symex" xmlns:wpg="http://schemas.microsoft.com/office/word/2010/wordprocessingGroup" xmlns:wpi="http://schemas.microsoft.com/office/word/2010/wordprocessingInk" xmlns:wne="http://schemas.microsoft.com/office/word/2006/wordml" xmlns:wps="http://schemas.microsoft.com/office/word/2010/wordprocessingShape" mc:Ignorable="w14 w15 w16se w16cid wp14">
+<w:hdr xmlns:wpc="http://schemas.microsoft.com/office/word/2010/wordprocessingCanvas" xmlns:cx="http://schemas.microsoft.com/office/drawing/2014/chartex" xmlns:cx1="http://schemas.microsoft.com/office/drawing/2015/9/8/chartex" xmlns:cx2="http://schemas.microsoft.com/office/drawing/2015/10/21/chartex" xmlns:cx3="http://schemas.microsoft.com/office/drawing/2016/5/9/chartex" xmlns:cx4="http://schemas.microsoft.com/office/drawing/2016/5/10/chartex" xmlns:cx5="http://schemas.microsoft.com/office/drawing/2016/5/11/chartex" xmlns:cx6="http://schemas.microsoft.com/office/drawing/2016/5/12/chartex" xmlns:cx7="http://schemas.microsoft.com/office/drawing/2016/5/13/chartex" xmlns:cx8="http://schemas.microsoft.com/office/drawing/2016/5/14/chartex" xmlns:mc="http://schemas.openxmlformats.org/markup-compatibility/2006" xmlns:aink="http://schemas.microsoft.com/office/drawing/2016/ink" xmlns:am3d="http://schemas.microsoft.com/office/drawing/2017/model3d" xmlns:o="urn:schemas-microsoft-com:office:office" xmlns:r="http://schemas.openxmlformats.org/officeDocument/2006/relationships" xmlns:m="http://schemas.openxmlformats.org/officeDocument/2006/math" xmlns:v="urn:schemas-microsoft-com:vml" xmlns:wp14="http://schemas.microsoft.com/office/word/2010/wordprocessingDrawing" xmlns:wp="http://schemas.openxmlformats.org/drawingml/2006/wordprocessingDrawing" xmlns:w10="urn:schemas-microsoft-com:office:word" xmlns:w="http://schemas.openxmlformats.org/wordprocessingml/2006/main" xmlns:w14="http://schemas.microsoft.com/office/word/2010/wordml" xmlns:w15="http://schemas.microsoft.com/office/word/2012/wordml" xmlns:w16cex="http://schemas.microsoft.com/office/word/2018/wordml/cex" xmlns:w16cid="http://schemas.microsoft.com/office/word/2016/wordml/cid" xmlns:w16="http://schemas.microsoft.com/office/word/2018/wordml" xmlns:w16se="http://schemas.microsoft.com/office/word/2015/wordml/symex" xmlns:wpg="http://schemas.microsoft.com/office/word/2010/wordprocessingGroup" xmlns:wpi="http://schemas.microsoft.com/office/word/2010/wordprocessingInk" xmlns:wne="http://schemas.microsoft.com/office/word/2006/wordml" xmlns:wps="http://schemas.microsoft.com/office/word/2010/wordprocessingShape" mc:Ignorable="w14 w15 w16se w16cid w16 w16cex wp14">
   <w:p>
     <w:pPr>
       <w:pStyle w:val="Header"/>
@@ -12142,7 +12475,7 @@
 </file>
 
 <file path=word/numbering.xml><?xml version="1.0" encoding="utf-8"?>
-<w:numbering xmlns:wpc="http://schemas.microsoft.com/office/word/2010/wordprocessingCanvas" xmlns:cx="http://schemas.microsoft.com/office/drawing/2014/chartex" xmlns:cx1="http://schemas.microsoft.com/office/drawing/2015/9/8/chartex" xmlns:cx2="http://schemas.microsoft.com/office/drawing/2015/10/21/chartex" xmlns:cx3="http://schemas.microsoft.com/office/drawing/2016/5/9/chartex" xmlns:cx4="http://schemas.microsoft.com/office/drawing/2016/5/10/chartex" xmlns:cx5="http://schemas.microsoft.com/office/drawing/2016/5/11/chartex" xmlns:cx6="http://schemas.microsoft.com/office/drawing/2016/5/12/chartex" xmlns:cx7="http://schemas.microsoft.com/office/drawing/2016/5/13/chartex" xmlns:cx8="http://schemas.microsoft.com/office/drawing/2016/5/14/chartex" xmlns:mc="http://schemas.openxmlformats.org/markup-compatibility/2006" xmlns:aink="http://schemas.microsoft.com/office/drawing/2016/ink" xmlns:am3d="http://schemas.microsoft.com/office/drawing/2017/model3d" xmlns:o="urn:schemas-microsoft-com:office:office" xmlns:r="http://schemas.openxmlformats.org/officeDocument/2006/relationships" xmlns:m="http://schemas.openxmlformats.org/officeDocument/2006/math" xmlns:v="urn:schemas-microsoft-com:vml" xmlns:wp14="http://schemas.microsoft.com/office/word/2010/wordprocessingDrawing" xmlns:wp="http://schemas.openxmlformats.org/drawingml/2006/wordprocessingDrawing" xmlns:w10="urn:schemas-microsoft-com:office:word" xmlns:w="http://schemas.openxmlformats.org/wordprocessingml/2006/main" xmlns:w14="http://schemas.microsoft.com/office/word/2010/wordml" xmlns:w15="http://schemas.microsoft.com/office/word/2012/wordml" xmlns:w16cid="http://schemas.microsoft.com/office/word/2016/wordml/cid" xmlns:w16se="http://schemas.microsoft.com/office/word/2015/wordml/symex" xmlns:wpg="http://schemas.microsoft.com/office/word/2010/wordprocessingGroup" xmlns:wpi="http://schemas.microsoft.com/office/word/2010/wordprocessingInk" xmlns:wne="http://schemas.microsoft.com/office/word/2006/wordml" xmlns:wps="http://schemas.microsoft.com/office/word/2010/wordprocessingShape" mc:Ignorable="w14 w15 w16se w16cid wp14">
+<w:numbering xmlns:wpc="http://schemas.microsoft.com/office/word/2010/wordprocessingCanvas" xmlns:cx="http://schemas.microsoft.com/office/drawing/2014/chartex" xmlns:cx1="http://schemas.microsoft.com/office/drawing/2015/9/8/chartex" xmlns:cx2="http://schemas.microsoft.com/office/drawing/2015/10/21/chartex" xmlns:cx3="http://schemas.microsoft.com/office/drawing/2016/5/9/chartex" xmlns:cx4="http://schemas.microsoft.com/office/drawing/2016/5/10/chartex" xmlns:cx5="http://schemas.microsoft.com/office/drawing/2016/5/11/chartex" xmlns:cx6="http://schemas.microsoft.com/office/drawing/2016/5/12/chartex" xmlns:cx7="http://schemas.microsoft.com/office/drawing/2016/5/13/chartex" xmlns:cx8="http://schemas.microsoft.com/office/drawing/2016/5/14/chartex" xmlns:mc="http://schemas.openxmlformats.org/markup-compatibility/2006" xmlns:aink="http://schemas.microsoft.com/office/drawing/2016/ink" xmlns:am3d="http://schemas.microsoft.com/office/drawing/2017/model3d" xmlns:o="urn:schemas-microsoft-com:office:office" xmlns:r="http://schemas.openxmlformats.org/officeDocument/2006/relationships" xmlns:m="http://schemas.openxmlformats.org/officeDocument/2006/math" xmlns:v="urn:schemas-microsoft-com:vml" xmlns:wp14="http://schemas.microsoft.com/office/word/2010/wordprocessingDrawing" xmlns:wp="http://schemas.openxmlformats.org/drawingml/2006/wordprocessingDrawing" xmlns:w10="urn:schemas-microsoft-com:office:word" xmlns:w="http://schemas.openxmlformats.org/wordprocessingml/2006/main" xmlns:w14="http://schemas.microsoft.com/office/word/2010/wordml" xmlns:w15="http://schemas.microsoft.com/office/word/2012/wordml" xmlns:w16cex="http://schemas.microsoft.com/office/word/2018/wordml/cex" xmlns:w16cid="http://schemas.microsoft.com/office/word/2016/wordml/cid" xmlns:w16="http://schemas.microsoft.com/office/word/2018/wordml" xmlns:w16se="http://schemas.microsoft.com/office/word/2015/wordml/symex" xmlns:wpg="http://schemas.microsoft.com/office/word/2010/wordprocessingGroup" xmlns:wpi="http://schemas.microsoft.com/office/word/2010/wordprocessingInk" xmlns:wne="http://schemas.microsoft.com/office/word/2006/wordml" xmlns:wps="http://schemas.microsoft.com/office/word/2010/wordprocessingShape" mc:Ignorable="w14 w15 w16se w16cid w16 w16cex wp14">
   <w:abstractNum w:abstractNumId="0" w15:restartNumberingAfterBreak="0">
     <w:nsid w:val="FFFFFF7E"/>
     <w:multiLevelType w:val="singleLevel"/>
@@ -13610,7 +13943,7 @@
         <w:rFonts w:ascii="Symbol" w:hAnsi="Symbol" w:hint="default"/>
       </w:rPr>
     </w:lvl>
-    <w:lvl w:ilvl="1" w:tplc="04090003" w:tentative="1">
+    <w:lvl w:ilvl="1" w:tplc="04090003">
       <w:start w:val="1"/>
       <w:numFmt w:val="bullet"/>
       <w:lvlText w:val="o"/>
@@ -16999,7 +17332,7 @@
 </file>
 
 <file path=word/styles.xml><?xml version="1.0" encoding="utf-8"?>
-<w:styles xmlns:mc="http://schemas.openxmlformats.org/markup-compatibility/2006" xmlns:r="http://schemas.openxmlformats.org/officeDocument/2006/relationships" xmlns:w="http://schemas.openxmlformats.org/wordprocessingml/2006/main" xmlns:w14="http://schemas.microsoft.com/office/word/2010/wordml" xmlns:w15="http://schemas.microsoft.com/office/word/2012/wordml" xmlns:w16cid="http://schemas.microsoft.com/office/word/2016/wordml/cid" xmlns:w16se="http://schemas.microsoft.com/office/word/2015/wordml/symex" mc:Ignorable="w14 w15 w16se w16cid">
+<w:styles xmlns:mc="http://schemas.openxmlformats.org/markup-compatibility/2006" xmlns:r="http://schemas.openxmlformats.org/officeDocument/2006/relationships" xmlns:w="http://schemas.openxmlformats.org/wordprocessingml/2006/main" xmlns:w14="http://schemas.microsoft.com/office/word/2010/wordml" xmlns:w15="http://schemas.microsoft.com/office/word/2012/wordml" xmlns:w16cex="http://schemas.microsoft.com/office/word/2018/wordml/cex" xmlns:w16cid="http://schemas.microsoft.com/office/word/2016/wordml/cid" xmlns:w16="http://schemas.microsoft.com/office/word/2018/wordml" xmlns:w16se="http://schemas.microsoft.com/office/word/2015/wordml/symex" mc:Ignorable="w14 w15 w16se w16cid w16 w16cex">
   <w:docDefaults>
     <w:rPrDefault>
       <w:rPr>
@@ -19271,6 +19604,10 @@
 </file>
 
 <file path=customXml/item1.xml><?xml version="1.0" encoding="utf-8"?>
+<b:Sources xmlns:b="http://schemas.openxmlformats.org/officeDocument/2006/bibliography" xmlns="http://schemas.openxmlformats.org/officeDocument/2006/bibliography" SelectedStyle="\APASixthEditionOfficeOnline.xsl" StyleName="APA" Version="6"/>
+</file>
+
+<file path=customXml/item2.xml><?xml version="1.0" encoding="utf-8"?>
 <p:properties xmlns:p="http://schemas.microsoft.com/office/2006/metadata/properties" xmlns:xsi="http://www.w3.org/2001/XMLSchema-instance" xmlns:pc="http://schemas.microsoft.com/office/infopath/2007/PartnerControls">
   <documentManagement>
     <_Source xmlns="http://schemas.microsoft.com/sharepoint/v3/fields" xsi:nil="true"/>
@@ -19311,11 +19648,6 @@
     <_ip_UnifiedCompliancePolicyProperties xmlns="http://schemas.microsoft.com/sharepoint/v3" xsi:nil="true"/>
   </documentManagement>
 </p:properties>
-</file>
-
-<file path=customXml/item2.xml><?xml version="1.0" encoding="utf-8"?>
-<?mso-contentType ?>
-<SharedContentType xmlns="Microsoft.SharePoint.Taxonomy.ContentTypeSync" SourceId="29f62856-1543-49d4-a736-4569d363f533" ContentTypeId="0x0101" PreviousValue="false"/>
 </file>
 
 <file path=customXml/item3.xml><?xml version="1.0" encoding="utf-8"?>
@@ -19803,10 +20135,19 @@
 </file>
 
 <file path=customXml/item5.xml><?xml version="1.0" encoding="utf-8"?>
-<b:Sources xmlns:b="http://schemas.openxmlformats.org/officeDocument/2006/bibliography" xmlns="http://schemas.openxmlformats.org/officeDocument/2006/bibliography" SelectedStyle="\APASixthEditionOfficeOnline.xsl" StyleName="APA" Version="6"/>
+<?mso-contentType ?>
+<SharedContentType xmlns="Microsoft.SharePoint.Taxonomy.ContentTypeSync" SourceId="29f62856-1543-49d4-a736-4569d363f533" ContentTypeId="0x0101" PreviousValue="false"/>
 </file>
 
 <file path=customXml/itemProps1.xml><?xml version="1.0" encoding="utf-8"?>
+<ds:datastoreItem xmlns:ds="http://schemas.openxmlformats.org/officeDocument/2006/customXml" ds:itemID="{97668FE0-FD71-42B0-92EE-021A40ADA628}">
+  <ds:schemaRefs>
+    <ds:schemaRef ds:uri="http://schemas.openxmlformats.org/officeDocument/2006/bibliography"/>
+  </ds:schemaRefs>
+</ds:datastoreItem>
+</file>
+
+<file path=customXml/itemProps2.xml><?xml version="1.0" encoding="utf-8"?>
 <ds:datastoreItem xmlns:ds="http://schemas.openxmlformats.org/officeDocument/2006/customXml" ds:itemID="{624E9B1F-A38A-4A5A-8E91-9C8DC230F4B0}">
   <ds:schemaRefs>
     <ds:schemaRef ds:uri="http://schemas.microsoft.com/office/2006/metadata/properties"/>
@@ -19816,14 +20157,6 @@
     <ds:schemaRef ds:uri="4ffa91fb-a0ff-4ac5-b2db-65c790d184a4"/>
     <ds:schemaRef ds:uri="http://schemas.microsoft.com/sharepoint.v3"/>
     <ds:schemaRef ds:uri="2b513d6e-4c70-4140-9551-5833b3bd5782"/>
-  </ds:schemaRefs>
-</ds:datastoreItem>
-</file>
-
-<file path=customXml/itemProps2.xml><?xml version="1.0" encoding="utf-8"?>
-<ds:datastoreItem xmlns:ds="http://schemas.openxmlformats.org/officeDocument/2006/customXml" ds:itemID="{5433F7B4-92CE-4880-A564-1FEFC48F69AE}">
-  <ds:schemaRefs>
-    <ds:schemaRef ds:uri="Microsoft.SharePoint.Taxonomy.ContentTypeSync"/>
   </ds:schemaRefs>
 </ds:datastoreItem>
 </file>
@@ -19860,9 +20193,9 @@
 </file>
 
 <file path=customXml/itemProps5.xml><?xml version="1.0" encoding="utf-8"?>
-<ds:datastoreItem xmlns:ds="http://schemas.openxmlformats.org/officeDocument/2006/customXml" ds:itemID="{97668FE0-FD71-42B0-92EE-021A40ADA628}">
+<ds:datastoreItem xmlns:ds="http://schemas.openxmlformats.org/officeDocument/2006/customXml" ds:itemID="{5433F7B4-92CE-4880-A564-1FEFC48F69AE}">
   <ds:schemaRefs>
-    <ds:schemaRef ds:uri="http://schemas.openxmlformats.org/officeDocument/2006/bibliography"/>
+    <ds:schemaRef ds:uri="Microsoft.SharePoint.Taxonomy.ContentTypeSync"/>
   </ds:schemaRefs>
 </ds:datastoreItem>
 </file>
</xml_diff>

<commit_message>
1. Updated the User Guide to reflect recent changes. 2. Made a small change to a text printed to the screen, making consolidate function success msg have more green coloring in it than it otherwise would
</commit_message>
<xml_diff>
--- a/Documentation/QRToolboxUserGuide.docx
+++ b/Documentation/QRToolboxUserGuide.docx
@@ -5530,10 +5530,7 @@
         <w:t xml:space="preserve"> the qrfolder and bkcsvfolder</w:t>
       </w:r>
       <w:r>
-        <w:t xml:space="preserve"> </w:t>
-      </w:r>
-      <w:r>
-        <w:t>(it must contain those folders)</w:t>
+        <w:t xml:space="preserve"> (it must contain those folders)</w:t>
       </w:r>
       <w:r>
         <w:t xml:space="preserve">. The name defaults to ‘EOC </w:t>
@@ -6868,14 +6865,14 @@
           <w:i/>
           <w:iCs/>
         </w:rPr>
-        <w:t>The system will store all CSV and generated QR Codes here by default</w:t>
+        <w:t xml:space="preserve">The system will store all CSV and generated QR Codes here by </w:t>
       </w:r>
       <w:r>
         <w:rPr>
           <w:i/>
           <w:iCs/>
         </w:rPr>
-        <w:t>;</w:t>
+        <w:t>default.</w:t>
       </w:r>
     </w:p>
     <w:p>
@@ -6923,16 +6920,23 @@
         </w:numPr>
         <w:jc w:val="center"/>
       </w:pPr>
-      <w:r>
-        <w:rPr>
-          <w:noProof/>
-        </w:rPr>
+    </w:p>
+    <w:p>
+      <w:pPr>
+        <w:pStyle w:val="ListNumber"/>
+        <w:numPr>
+          <w:ilvl w:val="0"/>
+          <w:numId w:val="0"/>
+        </w:numPr>
+        <w:jc w:val="center"/>
+      </w:pPr>
+      <w:r>
         <w:lastRenderedPageBreak/>
         <w:drawing>
-          <wp:inline distT="0" distB="0" distL="0" distR="0" wp14:anchorId="1318983B" wp14:editId="0D7755E2">
-            <wp:extent cx="4635062" cy="3644664"/>
+          <wp:inline distT="0" distB="0" distL="0" distR="0" wp14:anchorId="7D69CB41" wp14:editId="41A02147">
+            <wp:extent cx="4619625" cy="3509632"/>
             <wp:effectExtent l="0" t="0" r="0" b="0"/>
-            <wp:docPr id="1121" name="Picture 1121" descr="Graphical user interface&#10;&#10;Description automatically generated"/>
+            <wp:docPr id="6" name="Picture 6"/>
             <wp:cNvGraphicFramePr>
               <a:graphicFrameLocks xmlns:a="http://schemas.openxmlformats.org/drawingml/2006/main" noChangeAspect="1"/>
             </wp:cNvGraphicFramePr>
@@ -6940,17 +6944,11 @@
               <a:graphicData uri="http://schemas.openxmlformats.org/drawingml/2006/picture">
                 <pic:pic xmlns:pic="http://schemas.openxmlformats.org/drawingml/2006/picture">
                   <pic:nvPicPr>
-                    <pic:cNvPr id="1121" name="qrreader.PNG"/>
+                    <pic:cNvPr id="1" name=""/>
                     <pic:cNvPicPr/>
                   </pic:nvPicPr>
                   <pic:blipFill>
-                    <a:blip r:embed="rId33">
-                      <a:extLst>
-                        <a:ext uri="{28A0092B-C50C-407E-A947-70E740481C1C}">
-                          <a14:useLocalDpi xmlns:a14="http://schemas.microsoft.com/office/drawing/2010/main" val="0"/>
-                        </a:ext>
-                      </a:extLst>
-                    </a:blip>
+                    <a:blip r:embed="rId33"/>
                     <a:stretch>
                       <a:fillRect/>
                     </a:stretch>
@@ -6958,7 +6956,7 @@
                   <pic:spPr>
                     <a:xfrm>
                       <a:off x="0" y="0"/>
-                      <a:ext cx="4635062" cy="3644664"/>
+                      <a:ext cx="4628159" cy="3516115"/>
                     </a:xfrm>
                     <a:prstGeom prst="rect">
                       <a:avLst/>
@@ -7105,18 +7103,34 @@
           <w:ilvl w:val="0"/>
           <w:numId w:val="0"/>
         </w:numPr>
+      </w:pPr>
+    </w:p>
+    <w:p>
+      <w:pPr>
+        <w:pStyle w:val="ListNumber"/>
+        <w:numPr>
+          <w:ilvl w:val="0"/>
+          <w:numId w:val="0"/>
+        </w:numPr>
         <w:jc w:val="center"/>
       </w:pPr>
-      <w:r>
-        <w:rPr>
-          <w:noProof/>
-        </w:rPr>
+    </w:p>
+    <w:p>
+      <w:pPr>
+        <w:pStyle w:val="ListNumber"/>
+        <w:numPr>
+          <w:ilvl w:val="0"/>
+          <w:numId w:val="0"/>
+        </w:numPr>
+        <w:jc w:val="center"/>
+      </w:pPr>
+      <w:r>
         <w:lastRenderedPageBreak/>
         <w:drawing>
-          <wp:inline distT="0" distB="0" distL="0" distR="0" wp14:anchorId="25E82371" wp14:editId="1DB06989">
-            <wp:extent cx="4600575" cy="3625411"/>
+          <wp:inline distT="0" distB="0" distL="0" distR="0" wp14:anchorId="1CD2527A" wp14:editId="00C74253">
+            <wp:extent cx="4591050" cy="2477472"/>
             <wp:effectExtent l="0" t="0" r="0" b="0"/>
-            <wp:docPr id="1134" name="Picture 1134" descr="Text&#10;&#10;Description automatically generated"/>
+            <wp:docPr id="9" name="Picture 9"/>
             <wp:cNvGraphicFramePr>
               <a:graphicFrameLocks xmlns:a="http://schemas.openxmlformats.org/drawingml/2006/main" noChangeAspect="1"/>
             </wp:cNvGraphicFramePr>
@@ -7124,17 +7138,219 @@
               <a:graphicData uri="http://schemas.openxmlformats.org/drawingml/2006/picture">
                 <pic:pic xmlns:pic="http://schemas.openxmlformats.org/drawingml/2006/picture">
                   <pic:nvPicPr>
-                    <pic:cNvPr id="1134" name="uploadfailed.PNG"/>
+                    <pic:cNvPr id="1" name=""/>
+                    <pic:cNvPicPr/>
+                  </pic:nvPicPr>
+                  <pic:blipFill rotWithShape="1">
+                    <a:blip r:embed="rId34"/>
+                    <a:srcRect r="1602"/>
+                    <a:stretch/>
+                  </pic:blipFill>
+                  <pic:spPr bwMode="auto">
+                    <a:xfrm>
+                      <a:off x="0" y="0"/>
+                      <a:ext cx="4604389" cy="2484670"/>
+                    </a:xfrm>
+                    <a:prstGeom prst="rect">
+                      <a:avLst/>
+                    </a:prstGeom>
+                    <a:ln>
+                      <a:noFill/>
+                    </a:ln>
+                    <a:extLst>
+                      <a:ext uri="{53640926-AAD7-44D8-BBD7-CCE9431645EC}">
+                        <a14:shadowObscured xmlns:a14="http://schemas.microsoft.com/office/drawing/2010/main"/>
+                      </a:ext>
+                    </a:extLst>
+                  </pic:spPr>
+                </pic:pic>
+              </a:graphicData>
+            </a:graphic>
+          </wp:inline>
+        </w:drawing>
+      </w:r>
+    </w:p>
+    <w:p>
+      <w:pPr>
+        <w:pStyle w:val="FigureTitle"/>
+      </w:pPr>
+      <w:r>
+        <w:t xml:space="preserve">Figure </w:t>
+      </w:r>
+      <w:r>
+        <w:rPr>
+          <w:noProof/>
+        </w:rPr>
+        <w:t>8</w:t>
+      </w:r>
+      <w:r>
+        <w:rPr>
+          <w:noProof/>
+        </w:rPr>
+        <w:t>. QR-Toolbox Upload Fail</w:t>
+      </w:r>
+    </w:p>
+    <w:p>
+      <w:pPr>
+        <w:pStyle w:val="ListNumber"/>
+        <w:numPr>
+          <w:ilvl w:val="0"/>
+          <w:numId w:val="0"/>
+        </w:numPr>
+        <w:rPr>
+          <w:u w:val="single"/>
+        </w:rPr>
+      </w:pPr>
+      <w:r>
+        <w:rPr>
+          <w:b/>
+          <w:bCs/>
+          <w:u w:val="single"/>
+        </w:rPr>
+        <w:t>Sessions</w:t>
+      </w:r>
+    </w:p>
+    <w:p>
+      <w:pPr>
+        <w:pStyle w:val="ListNumber"/>
+        <w:numPr>
+          <w:ilvl w:val="0"/>
+          <w:numId w:val="0"/>
+        </w:numPr>
+      </w:pPr>
+      <w:r>
+        <w:t xml:space="preserve">Upon </w:t>
+      </w:r>
+      <w:r>
+        <w:t xml:space="preserve">starting the QR Tool, </w:t>
+      </w:r>
+      <w:r>
+        <w:t>the user will be notified as to</w:t>
+      </w:r>
+      <w:r>
+        <w:t xml:space="preserve"> whether </w:t>
+      </w:r>
+      <w:r>
+        <w:t xml:space="preserve">they </w:t>
+      </w:r>
+      <w:r>
+        <w:t xml:space="preserve">want to restart an old session or </w:t>
+      </w:r>
+      <w:r>
+        <w:t>create a new one</w:t>
+      </w:r>
+      <w:r>
+        <w:t xml:space="preserve">, as seen in </w:t>
+      </w:r>
+      <w:r>
+        <w:rPr>
+          <w:b/>
+          <w:bCs/>
+        </w:rPr>
+        <w:t xml:space="preserve">Figure </w:t>
+      </w:r>
+      <w:r>
+        <w:rPr>
+          <w:b/>
+          <w:bCs/>
+        </w:rPr>
+        <w:t>9 and 10</w:t>
+      </w:r>
+      <w:r>
+        <w:rPr>
+          <w:b/>
+          <w:bCs/>
+        </w:rPr>
+        <w:t xml:space="preserve"> </w:t>
+      </w:r>
+      <w:r>
+        <w:t>below</w:t>
+      </w:r>
+      <w:r>
+        <w:t xml:space="preserve">. The QR Reader </w:t>
+      </w:r>
+      <w:r>
+        <w:t xml:space="preserve">automatically </w:t>
+      </w:r>
+      <w:r>
+        <w:t>saves the data from its last run or session</w:t>
+      </w:r>
+      <w:r>
+        <w:t xml:space="preserve"> (</w:t>
+      </w:r>
+      <w:r>
+        <w:t xml:space="preserve">even in </w:t>
+      </w:r>
+      <w:r>
+        <w:t>the event of a system crash)</w:t>
+      </w:r>
+      <w:r>
+        <w:t xml:space="preserve">, so that </w:t>
+      </w:r>
+      <w:r>
+        <w:t xml:space="preserve">the user </w:t>
+      </w:r>
+      <w:r>
+        <w:t xml:space="preserve">can </w:t>
+      </w:r>
+      <w:r>
+        <w:t>restart the application</w:t>
+      </w:r>
+      <w:r>
+        <w:t xml:space="preserve"> and </w:t>
+      </w:r>
+      <w:r>
+        <w:t>resume operation</w:t>
+      </w:r>
+      <w:r>
+        <w:t xml:space="preserve">. </w:t>
+      </w:r>
+      <w:r>
+        <w:t xml:space="preserve">A new session can be started by selecting </w:t>
+      </w:r>
+      <w:r>
+        <w:t xml:space="preserve">the ‘New Session’ button. Note that </w:t>
+      </w:r>
+      <w:r>
+        <w:t>this action will</w:t>
+      </w:r>
+      <w:r>
+        <w:t xml:space="preserve"> delete any </w:t>
+      </w:r>
+      <w:r>
+        <w:t xml:space="preserve">previous unsaved </w:t>
+      </w:r>
+      <w:r>
+        <w:t>records.</w:t>
+      </w:r>
+    </w:p>
+    <w:p>
+      <w:pPr>
+        <w:pStyle w:val="ListNumber"/>
+        <w:numPr>
+          <w:ilvl w:val="0"/>
+          <w:numId w:val="0"/>
+        </w:numPr>
+        <w:jc w:val="center"/>
+      </w:pPr>
+      <w:r>
+        <w:drawing>
+          <wp:inline distT="0" distB="0" distL="0" distR="0" wp14:anchorId="3506EF80" wp14:editId="1BD052D1">
+            <wp:extent cx="4476750" cy="3401086"/>
+            <wp:effectExtent l="0" t="0" r="0" b="8890"/>
+            <wp:docPr id="10" name="Picture 10"/>
+            <wp:cNvGraphicFramePr>
+              <a:graphicFrameLocks xmlns:a="http://schemas.openxmlformats.org/drawingml/2006/main" noChangeAspect="1"/>
+            </wp:cNvGraphicFramePr>
+            <a:graphic xmlns:a="http://schemas.openxmlformats.org/drawingml/2006/main">
+              <a:graphicData uri="http://schemas.openxmlformats.org/drawingml/2006/picture">
+                <pic:pic xmlns:pic="http://schemas.openxmlformats.org/drawingml/2006/picture">
+                  <pic:nvPicPr>
+                    <pic:cNvPr id="1" name=""/>
                     <pic:cNvPicPr/>
                   </pic:nvPicPr>
                   <pic:blipFill>
-                    <a:blip r:embed="rId34">
-                      <a:extLst>
-                        <a:ext uri="{28A0092B-C50C-407E-A947-70E740481C1C}">
-                          <a14:useLocalDpi xmlns:a14="http://schemas.microsoft.com/office/drawing/2010/main" val="0"/>
-                        </a:ext>
-                      </a:extLst>
-                    </a:blip>
+                    <a:blip r:embed="rId35"/>
                     <a:stretch>
                       <a:fillRect/>
                     </a:stretch>
@@ -7142,7 +7358,7 @@
                   <pic:spPr>
                     <a:xfrm>
                       <a:off x="0" y="0"/>
-                      <a:ext cx="4610088" cy="3632907"/>
+                      <a:ext cx="4491646" cy="3412403"/>
                     </a:xfrm>
                     <a:prstGeom prst="rect">
                       <a:avLst/>
@@ -7166,147 +7382,13 @@
         <w:rPr>
           <w:noProof/>
         </w:rPr>
-        <w:t>8</w:t>
-      </w:r>
-      <w:r>
-        <w:rPr>
-          <w:noProof/>
-        </w:rPr>
-        <w:t>. QR-Toolbox Upload Fail</w:t>
-      </w:r>
-    </w:p>
-    <w:p>
-      <w:pPr>
-        <w:pStyle w:val="ListNumber"/>
-        <w:numPr>
-          <w:ilvl w:val="0"/>
-          <w:numId w:val="0"/>
-        </w:numPr>
-        <w:rPr>
-          <w:u w:val="single"/>
-        </w:rPr>
-      </w:pPr>
-      <w:r>
-        <w:rPr>
-          <w:b/>
-          <w:bCs/>
-          <w:u w:val="single"/>
-        </w:rPr>
-        <w:t>Sessions</w:t>
-      </w:r>
-    </w:p>
-    <w:p>
-      <w:pPr>
-        <w:pStyle w:val="ListNumber"/>
-        <w:numPr>
-          <w:ilvl w:val="0"/>
-          <w:numId w:val="0"/>
-        </w:numPr>
-      </w:pPr>
-      <w:r>
-        <w:t xml:space="preserve">Upon </w:t>
-      </w:r>
-      <w:r>
-        <w:t xml:space="preserve">starting the QR Tool, </w:t>
-      </w:r>
-      <w:r>
-        <w:t>the user will be notified as to</w:t>
-      </w:r>
-      <w:r>
-        <w:t xml:space="preserve"> whether </w:t>
-      </w:r>
-      <w:r>
-        <w:t xml:space="preserve">they </w:t>
-      </w:r>
-      <w:r>
-        <w:t xml:space="preserve">want to restart an old session or </w:t>
-      </w:r>
-      <w:r>
-        <w:t>create a new one</w:t>
-      </w:r>
-      <w:r>
-        <w:t xml:space="preserve">, as seen in </w:t>
-      </w:r>
-      <w:r>
-        <w:rPr>
-          <w:b/>
-          <w:bCs/>
-        </w:rPr>
-        <w:t xml:space="preserve">Figure </w:t>
-      </w:r>
-      <w:r>
-        <w:rPr>
-          <w:b/>
-          <w:bCs/>
-        </w:rPr>
-        <w:t>9 and 10</w:t>
-      </w:r>
-      <w:r>
-        <w:rPr>
-          <w:b/>
-          <w:bCs/>
-        </w:rPr>
-        <w:t xml:space="preserve"> </w:t>
-      </w:r>
-      <w:r>
-        <w:t>below</w:t>
-      </w:r>
-      <w:r>
-        <w:t xml:space="preserve">. The QR Reader </w:t>
-      </w:r>
-      <w:r>
-        <w:t xml:space="preserve">automatically </w:t>
-      </w:r>
-      <w:r>
-        <w:t>saves the data from its last run or session</w:t>
-      </w:r>
-      <w:r>
-        <w:t xml:space="preserve"> (</w:t>
-      </w:r>
-      <w:r>
-        <w:t xml:space="preserve">even in </w:t>
-      </w:r>
-      <w:r>
-        <w:t>the event of a system crash)</w:t>
-      </w:r>
-      <w:r>
-        <w:t xml:space="preserve">, so that </w:t>
-      </w:r>
-      <w:r>
-        <w:t xml:space="preserve">the user </w:t>
-      </w:r>
-      <w:r>
-        <w:t xml:space="preserve">can </w:t>
-      </w:r>
-      <w:r>
-        <w:t>restart the application</w:t>
-      </w:r>
-      <w:r>
-        <w:t xml:space="preserve"> and </w:t>
-      </w:r>
-      <w:r>
-        <w:t>resume operation</w:t>
-      </w:r>
-      <w:r>
-        <w:t xml:space="preserve">. </w:t>
-      </w:r>
-      <w:r>
-        <w:t xml:space="preserve">A new session can be started by selecting </w:t>
-      </w:r>
-      <w:r>
-        <w:t xml:space="preserve">the ‘New Session’ button. Note that </w:t>
-      </w:r>
-      <w:r>
-        <w:t>this action will</w:t>
-      </w:r>
-      <w:r>
-        <w:t xml:space="preserve"> delete any </w:t>
-      </w:r>
-      <w:r>
-        <w:t xml:space="preserve">previous unsaved </w:t>
-      </w:r>
-      <w:r>
-        <w:t>records.</w:t>
+        <w:t>9</w:t>
+      </w:r>
+      <w:r>
+        <w:rPr>
+          <w:noProof/>
+        </w:rPr>
+        <w:t>. QR-Toolbox New Session or Restart Session</w:t>
       </w:r>
     </w:p>
     <w:p>
@@ -7318,16 +7400,22 @@
         </w:numPr>
         <w:jc w:val="center"/>
       </w:pPr>
-      <w:r>
-        <w:rPr>
-          <w:noProof/>
-        </w:rPr>
-        <w:lastRenderedPageBreak/>
+    </w:p>
+    <w:p>
+      <w:pPr>
+        <w:pStyle w:val="ListNumber"/>
+        <w:numPr>
+          <w:ilvl w:val="0"/>
+          <w:numId w:val="0"/>
+        </w:numPr>
+        <w:jc w:val="center"/>
+      </w:pPr>
+      <w:r>
         <w:drawing>
-          <wp:inline distT="0" distB="0" distL="0" distR="0" wp14:anchorId="30AB9C8E" wp14:editId="3DEB0D9B">
-            <wp:extent cx="4457700" cy="3514249"/>
+          <wp:inline distT="0" distB="0" distL="0" distR="0" wp14:anchorId="36A8118A" wp14:editId="2AEB3AE6">
+            <wp:extent cx="4467225" cy="3376668"/>
             <wp:effectExtent l="0" t="0" r="0" b="0"/>
-            <wp:docPr id="1151" name="Picture 1151" descr="Graphical user interface&#10;&#10;Description automatically generated"/>
+            <wp:docPr id="11" name="Picture 11"/>
             <wp:cNvGraphicFramePr>
               <a:graphicFrameLocks xmlns:a="http://schemas.openxmlformats.org/drawingml/2006/main" noChangeAspect="1"/>
             </wp:cNvGraphicFramePr>
@@ -7335,17 +7423,11 @@
               <a:graphicData uri="http://schemas.openxmlformats.org/drawingml/2006/picture">
                 <pic:pic xmlns:pic="http://schemas.openxmlformats.org/drawingml/2006/picture">
                   <pic:nvPicPr>
-                    <pic:cNvPr id="1151" name="restartsession.PNG"/>
+                    <pic:cNvPr id="1" name=""/>
                     <pic:cNvPicPr/>
                   </pic:nvPicPr>
                   <pic:blipFill>
-                    <a:blip r:embed="rId35">
-                      <a:extLst>
-                        <a:ext uri="{28A0092B-C50C-407E-A947-70E740481C1C}">
-                          <a14:useLocalDpi xmlns:a14="http://schemas.microsoft.com/office/drawing/2010/main" val="0"/>
-                        </a:ext>
-                      </a:extLst>
-                    </a:blip>
+                    <a:blip r:embed="rId36"/>
                     <a:stretch>
                       <a:fillRect/>
                     </a:stretch>
@@ -7353,7 +7435,7 @@
                   <pic:spPr>
                     <a:xfrm>
                       <a:off x="0" y="0"/>
-                      <a:ext cx="4462576" cy="3518093"/>
+                      <a:ext cx="4483550" cy="3389007"/>
                     </a:xfrm>
                     <a:prstGeom prst="rect">
                       <a:avLst/>
@@ -7377,82 +7459,6 @@
         <w:rPr>
           <w:noProof/>
         </w:rPr>
-        <w:t>9</w:t>
-      </w:r>
-      <w:r>
-        <w:rPr>
-          <w:noProof/>
-        </w:rPr>
-        <w:t>. QR-Toolbox New Session or Restart Session</w:t>
-      </w:r>
-    </w:p>
-    <w:p>
-      <w:pPr>
-        <w:pStyle w:val="ListNumber"/>
-        <w:numPr>
-          <w:ilvl w:val="0"/>
-          <w:numId w:val="0"/>
-        </w:numPr>
-        <w:jc w:val="center"/>
-      </w:pPr>
-      <w:r>
-        <w:rPr>
-          <w:noProof/>
-        </w:rPr>
-        <w:drawing>
-          <wp:inline distT="0" distB="0" distL="0" distR="0" wp14:anchorId="0EEC2483" wp14:editId="47A03CEE">
-            <wp:extent cx="4470125" cy="3524044"/>
-            <wp:effectExtent l="0" t="0" r="6985" b="635"/>
-            <wp:docPr id="58" name="Picture 58" descr="Text&#10;&#10;Description automatically generated"/>
-            <wp:cNvGraphicFramePr>
-              <a:graphicFrameLocks xmlns:a="http://schemas.openxmlformats.org/drawingml/2006/main" noChangeAspect="1"/>
-            </wp:cNvGraphicFramePr>
-            <a:graphic xmlns:a="http://schemas.openxmlformats.org/drawingml/2006/main">
-              <a:graphicData uri="http://schemas.openxmlformats.org/drawingml/2006/picture">
-                <pic:pic xmlns:pic="http://schemas.openxmlformats.org/drawingml/2006/picture">
-                  <pic:nvPicPr>
-                    <pic:cNvPr id="58" name="restartsession2.PNG"/>
-                    <pic:cNvPicPr/>
-                  </pic:nvPicPr>
-                  <pic:blipFill>
-                    <a:blip r:embed="rId36">
-                      <a:extLst>
-                        <a:ext uri="{28A0092B-C50C-407E-A947-70E740481C1C}">
-                          <a14:useLocalDpi xmlns:a14="http://schemas.microsoft.com/office/drawing/2010/main" val="0"/>
-                        </a:ext>
-                      </a:extLst>
-                    </a:blip>
-                    <a:stretch>
-                      <a:fillRect/>
-                    </a:stretch>
-                  </pic:blipFill>
-                  <pic:spPr>
-                    <a:xfrm>
-                      <a:off x="0" y="0"/>
-                      <a:ext cx="4481072" cy="3532674"/>
-                    </a:xfrm>
-                    <a:prstGeom prst="rect">
-                      <a:avLst/>
-                    </a:prstGeom>
-                  </pic:spPr>
-                </pic:pic>
-              </a:graphicData>
-            </a:graphic>
-          </wp:inline>
-        </w:drawing>
-      </w:r>
-    </w:p>
-    <w:p>
-      <w:pPr>
-        <w:pStyle w:val="FigureTitle"/>
-      </w:pPr>
-      <w:r>
-        <w:t xml:space="preserve">Figure </w:t>
-      </w:r>
-      <w:r>
-        <w:rPr>
-          <w:noProof/>
-        </w:rPr>
         <w:t>10</w:t>
       </w:r>
       <w:r>
@@ -7482,7 +7488,6 @@
           <w:bCs/>
           <w:u w:val="single"/>
         </w:rPr>
-        <w:lastRenderedPageBreak/>
         <w:t>Exiting the Session</w:t>
       </w:r>
     </w:p>
@@ -7511,28 +7516,19 @@
         <w:t>ing</w:t>
       </w:r>
       <w:r>
-        <w:t xml:space="preserve"> the video stream </w:t>
+        <w:t xml:space="preserve"> the </w:t>
+      </w:r>
+      <w:r>
+        <w:t>‘X’ close button on the QR Reader</w:t>
+      </w:r>
+      <w:r>
+        <w:t xml:space="preserve"> </w:t>
       </w:r>
       <w:r>
         <w:t>window</w:t>
       </w:r>
       <w:r>
-        <w:t xml:space="preserve"> and</w:t>
-      </w:r>
-      <w:r>
-        <w:t xml:space="preserve"> tap</w:t>
-      </w:r>
-      <w:r>
-        <w:t>ping</w:t>
-      </w:r>
-      <w:r>
-        <w:t xml:space="preserve"> ‘Q’ on </w:t>
-      </w:r>
-      <w:r>
-        <w:t xml:space="preserve">the </w:t>
-      </w:r>
-      <w:r>
-        <w:t>keyboard. Note that clicking the ‘X’ close button will not work.</w:t>
+        <w:t>.</w:t>
       </w:r>
     </w:p>
     <w:p>
@@ -7808,7 +7804,27 @@
         <w:t xml:space="preserve"> in the root folder, i.e. QR-Toolbox</w:t>
       </w:r>
       <w:r>
-        <w:t xml:space="preserve">. In this file, the </w:t>
+        <w:t xml:space="preserve">. </w:t>
+      </w:r>
+      <w:r>
+        <w:t>You can change the name of this file, but you must also change the name used for the ‘</w:t>
+      </w:r>
+      <w:proofErr w:type="spellStart"/>
+      <w:r>
+        <w:t>localQRBatchfile</w:t>
+      </w:r>
+      <w:proofErr w:type="spellEnd"/>
+      <w:r>
+        <w:t>’ variable in the Setup/settings.py file</w:t>
+      </w:r>
+      <w:r>
+        <w:t xml:space="preserve"> to the same name</w:t>
+      </w:r>
+      <w:r>
+        <w:t xml:space="preserve">. </w:t>
+      </w:r>
+      <w:r>
+        <w:t xml:space="preserve">In this file, the </w:t>
       </w:r>
       <w:r>
         <w:t>first two columns (</w:t>
@@ -7856,6 +7872,7 @@
         </w:numPr>
       </w:pPr>
       <w:r>
+        <w:lastRenderedPageBreak/>
         <w:t>Online mode</w:t>
       </w:r>
       <w:r>
@@ -7899,6 +7916,23 @@
       </w:r>
       <w:r>
         <w:t>.</w:t>
+      </w:r>
+      <w:r>
+        <w:t xml:space="preserve"> The name for this file can also be changed, and you must then also change the value used for the variable ‘</w:t>
+      </w:r>
+      <w:proofErr w:type="spellStart"/>
+      <w:r>
+        <w:t>relative_url</w:t>
+      </w:r>
+      <w:proofErr w:type="spellEnd"/>
+      <w:r>
+        <w:t xml:space="preserve">’ </w:t>
+      </w:r>
+      <w:r>
+        <w:t xml:space="preserve">in the Setup/settings.py file </w:t>
+      </w:r>
+      <w:r>
+        <w:t>to reflect the same file name.</w:t>
       </w:r>
     </w:p>
     <w:p>
@@ -7983,7 +8017,6 @@
         <w:rPr>
           <w:noProof/>
         </w:rPr>
-        <w:lastRenderedPageBreak/>
         <w:drawing>
           <wp:inline distT="0" distB="0" distL="0" distR="0" wp14:anchorId="76600C3F" wp14:editId="77ADA5B6">
             <wp:extent cx="3842043" cy="3028893"/>
@@ -8088,6 +8121,7 @@
           <w:sz w:val="22"/>
           <w:szCs w:val="14"/>
         </w:rPr>
+        <w:lastRenderedPageBreak/>
         <w:t xml:space="preserve">QR </w:t>
       </w:r>
       <w:r>
@@ -8226,13 +8260,25 @@
         <w:t>in Chapter 3</w:t>
       </w:r>
       <w:r>
-        <w:t xml:space="preserve">. The generated QR Code will then be stored in the root folder as well as </w:t>
+        <w:t xml:space="preserve">. The generated QR Code will then be stored in the </w:t>
+      </w:r>
+      <w:r>
+        <w:t>Archive</w:t>
+      </w:r>
+      <w:r>
+        <w:t xml:space="preserve"> folder as well as </w:t>
       </w:r>
       <w:r>
         <w:t xml:space="preserve">the </w:t>
       </w:r>
       <w:r>
-        <w:t xml:space="preserve">QR Codes folder on SharePoint. In local mode, the Code will be stored in the root folder as well as in the storage location </w:t>
+        <w:t xml:space="preserve">QR Codes folder on SharePoint. In local mode, the Code will be stored in the </w:t>
+      </w:r>
+      <w:r>
+        <w:t xml:space="preserve">Archive </w:t>
+      </w:r>
+      <w:r>
+        <w:t xml:space="preserve">folder as well as in the storage location </w:t>
       </w:r>
       <w:r>
         <w:t>specified by the user</w:t>
@@ -8249,7 +8295,6 @@
         <w:rPr>
           <w:noProof/>
         </w:rPr>
-        <w:lastRenderedPageBreak/>
         <w:drawing>
           <wp:inline distT="0" distB="0" distL="0" distR="0" wp14:anchorId="16478DB7" wp14:editId="5D0E3836">
             <wp:extent cx="4301237" cy="3390900"/>
@@ -8345,6 +8390,7 @@
         <w:rPr>
           <w:noProof/>
         </w:rPr>
+        <w:lastRenderedPageBreak/>
         <w:drawing>
           <wp:inline distT="0" distB="0" distL="0" distR="0" wp14:anchorId="1879CBD9" wp14:editId="48C72D63">
             <wp:extent cx="4156250" cy="3276600"/>
@@ -8449,7 +8495,6 @@
           <w:sz w:val="22"/>
           <w:szCs w:val="14"/>
         </w:rPr>
-        <w:lastRenderedPageBreak/>
         <w:t>Upload/Consolidate</w:t>
       </w:r>
     </w:p>
@@ -8490,7 +8535,19 @@
         <w:t xml:space="preserve">of </w:t>
       </w:r>
       <w:r>
-        <w:t xml:space="preserve">the CSV files into </w:t>
+        <w:t>the CSV files</w:t>
+      </w:r>
+      <w:r>
+        <w:t xml:space="preserve"> in </w:t>
+      </w:r>
+      <w:r>
+        <w:t>the</w:t>
+      </w:r>
+      <w:r>
+        <w:t xml:space="preserve"> chosen location</w:t>
+      </w:r>
+      <w:r>
+        <w:t xml:space="preserve"> into </w:t>
       </w:r>
       <w:r>
         <w:t>a single</w:t>
@@ -8753,6 +8810,23 @@
       <w:r>
         <w:t>.</w:t>
       </w:r>
+      <w:r>
+        <w:t xml:space="preserve"> Take care not to delete </w:t>
+      </w:r>
+      <w:r>
+        <w:t xml:space="preserve">or modify </w:t>
+      </w:r>
+      <w:r>
+        <w:t xml:space="preserve">anything contained in the </w:t>
+      </w:r>
+      <w:proofErr w:type="spellStart"/>
+      <w:r>
+        <w:t>System_Data</w:t>
+      </w:r>
+      <w:proofErr w:type="spellEnd"/>
+      <w:r>
+        <w:t xml:space="preserve"> folder.</w:t>
+      </w:r>
     </w:p>
     <w:p>
       <w:pPr>
@@ -8774,6 +8848,7 @@
           <w:i/>
           <w:iCs/>
         </w:rPr>
+        <w:lastRenderedPageBreak/>
         <w:t xml:space="preserve">Note: if the upload fails, the system will </w:t>
       </w:r>
       <w:r>
@@ -8975,6 +9050,16 @@
           <w:iCs/>
         </w:rPr>
         <w:t>by clicking</w:t>
+      </w:r>
+      <w:r>
+        <w:rPr>
+          <w:rFonts w:cstheme="minorBidi"/>
+          <w:b w:val="0"/>
+          <w:bCs/>
+          <w:i/>
+          <w:iCs/>
+        </w:rPr>
+        <w:t xml:space="preserve"> the</w:t>
       </w:r>
       <w:r>
         <w:rPr>
@@ -9076,7 +9161,6 @@
         <w:pStyle w:val="FigureTitle"/>
       </w:pPr>
       <w:r>
-        <w:lastRenderedPageBreak/>
         <w:t xml:space="preserve">Figure </w:t>
       </w:r>
       <w:r>
@@ -9117,110 +9201,122 @@
       </w:r>
     </w:p>
     <w:p>
-      <w:pPr>
+      <w:r>
         <w:rPr>
           <w:b/>
           <w:bCs/>
         </w:rPr>
-      </w:pPr>
+        <w:t>Local mode</w:t>
+      </w:r>
+      <w:r>
+        <w:t xml:space="preserve">: </w:t>
+      </w:r>
+      <w:r>
+        <w:t>the system</w:t>
+      </w:r>
+      <w:r>
+        <w:t xml:space="preserve"> </w:t>
+      </w:r>
+      <w:r>
+        <w:t xml:space="preserve">collects </w:t>
+      </w:r>
+      <w:r>
+        <w:t xml:space="preserve">all of the CSV files </w:t>
+      </w:r>
+      <w:r>
+        <w:t xml:space="preserve">located </w:t>
+      </w:r>
+      <w:r>
+        <w:t xml:space="preserve">in </w:t>
+      </w:r>
+      <w:r>
+        <w:t xml:space="preserve">the </w:t>
+      </w:r>
+      <w:r>
+        <w:t>local folder (</w:t>
+      </w:r>
+      <w:r>
+        <w:t>chosen</w:t>
+      </w:r>
+      <w:r>
+        <w:t xml:space="preserve"> by the user</w:t>
+      </w:r>
+      <w:r>
+        <w:t>), and consolidate</w:t>
+      </w:r>
+      <w:r>
+        <w:t>s</w:t>
+      </w:r>
+      <w:r>
+        <w:t xml:space="preserve"> them into </w:t>
+      </w:r>
+      <w:r>
+        <w:t xml:space="preserve">a single </w:t>
+      </w:r>
+      <w:r>
+        <w:t>CSV fil</w:t>
+      </w:r>
+      <w:r>
+        <w:t xml:space="preserve">e, as shown in </w:t>
+      </w:r>
       <w:r>
         <w:rPr>
           <w:b/>
           <w:bCs/>
         </w:rPr>
-        <w:t>Local mode</w:t>
-      </w:r>
-      <w:r>
-        <w:t xml:space="preserve">: </w:t>
-      </w:r>
-      <w:r>
-        <w:t>the system</w:t>
-      </w:r>
-      <w:r>
-        <w:t xml:space="preserve"> </w:t>
-      </w:r>
-      <w:r>
-        <w:t xml:space="preserve">collects </w:t>
-      </w:r>
-      <w:r>
-        <w:t xml:space="preserve">all of the CSV files </w:t>
-      </w:r>
-      <w:r>
-        <w:t xml:space="preserve">located </w:t>
-      </w:r>
-      <w:r>
-        <w:t xml:space="preserve">in </w:t>
-      </w:r>
-      <w:r>
-        <w:t xml:space="preserve">the </w:t>
-      </w:r>
-      <w:r>
-        <w:t>local folder (</w:t>
-      </w:r>
-      <w:r>
-        <w:t>defined by the user</w:t>
-      </w:r>
-      <w:r>
-        <w:t>), and consolidate</w:t>
-      </w:r>
-      <w:r>
-        <w:t>s</w:t>
-      </w:r>
-      <w:r>
-        <w:t xml:space="preserve"> them into </w:t>
-      </w:r>
-      <w:r>
-        <w:t xml:space="preserve">a single </w:t>
-      </w:r>
-      <w:r>
-        <w:t>CSV fil</w:t>
-      </w:r>
-      <w:r>
-        <w:t xml:space="preserve">e, as shown in </w:t>
+        <w:t>Figure 1</w:t>
       </w:r>
       <w:r>
         <w:rPr>
           <w:b/>
           <w:bCs/>
         </w:rPr>
-        <w:t>Figure 1</w:t>
+        <w:t>7</w:t>
       </w:r>
       <w:r>
         <w:rPr>
           <w:b/>
           <w:bCs/>
         </w:rPr>
-        <w:t>7</w:t>
+        <w:t>.</w:t>
       </w:r>
       <w:r>
         <w:rPr>
           <w:b/>
           <w:bCs/>
         </w:rPr>
-        <w:t>.</w:t>
-      </w:r>
-    </w:p>
-    <w:p>
-      <w:pPr>
-        <w:rPr>
-          <w:b/>
-          <w:bCs/>
-        </w:rPr>
-      </w:pPr>
+        <w:t xml:space="preserve"> </w:t>
+      </w:r>
+      <w:r>
+        <w:t>The system o</w:t>
+      </w:r>
+      <w:r>
+        <w:t xml:space="preserve">nly does this </w:t>
+      </w:r>
+      <w:r>
+        <w:t xml:space="preserve">with </w:t>
+      </w:r>
+      <w:r>
+        <w:t>CSV files that start with “</w:t>
+      </w:r>
+      <w:r>
+        <w:t>QRT-R-”</w:t>
+      </w:r>
+      <w:r>
+        <w:t>, contain “_”, and end with “.csv”.</w:t>
+      </w:r>
     </w:p>
     <w:p>
       <w:pPr>
         <w:jc w:val="center"/>
       </w:pPr>
       <w:r>
-        <w:rPr>
-          <w:noProof/>
-        </w:rPr>
+        <w:lastRenderedPageBreak/>
         <w:drawing>
-          <wp:inline distT="0" distB="0" distL="0" distR="0" wp14:anchorId="157A6EBB" wp14:editId="07F8EA42">
-            <wp:extent cx="4712026" cy="3714750"/>
-            <wp:effectExtent l="0" t="0" r="0" b="0"/>
-            <wp:docPr id="1163" name="Picture 1163" descr="Text&#10;&#10;Description automatically generated"/>
+          <wp:inline distT="0" distB="0" distL="0" distR="0" wp14:anchorId="1B8D11C4" wp14:editId="77438CEB">
+            <wp:extent cx="4683113" cy="3571875"/>
+            <wp:effectExtent l="0" t="0" r="3810" b="0"/>
+            <wp:docPr id="12" name="Picture 12"/>
             <wp:cNvGraphicFramePr>
               <a:graphicFrameLocks xmlns:a="http://schemas.openxmlformats.org/drawingml/2006/main" noChangeAspect="1"/>
             </wp:cNvGraphicFramePr>
@@ -9228,17 +9324,11 @@
               <a:graphicData uri="http://schemas.openxmlformats.org/drawingml/2006/picture">
                 <pic:pic xmlns:pic="http://schemas.openxmlformats.org/drawingml/2006/picture">
                   <pic:nvPicPr>
-                    <pic:cNvPr id="1163" name="uploadconsolidate3.PNG"/>
+                    <pic:cNvPr id="1" name=""/>
                     <pic:cNvPicPr/>
                   </pic:nvPicPr>
                   <pic:blipFill>
-                    <a:blip r:embed="rId43">
-                      <a:extLst>
-                        <a:ext uri="{28A0092B-C50C-407E-A947-70E740481C1C}">
-                          <a14:useLocalDpi xmlns:a14="http://schemas.microsoft.com/office/drawing/2010/main" val="0"/>
-                        </a:ext>
-                      </a:extLst>
-                    </a:blip>
+                    <a:blip r:embed="rId43"/>
                     <a:stretch>
                       <a:fillRect/>
                     </a:stretch>
@@ -9246,7 +9336,7 @@
                   <pic:spPr>
                     <a:xfrm>
                       <a:off x="0" y="0"/>
-                      <a:ext cx="4729921" cy="3728858"/>
+                      <a:ext cx="4702763" cy="3586862"/>
                     </a:xfrm>
                     <a:prstGeom prst="rect">
                       <a:avLst/>
@@ -9384,7 +9474,6 @@
         <w:rPr>
           <w:noProof/>
         </w:rPr>
-        <w:lastRenderedPageBreak/>
         <w:drawing>
           <wp:inline distT="0" distB="0" distL="0" distR="0" wp14:anchorId="3C61245A" wp14:editId="49151FFA">
             <wp:extent cx="4264185" cy="3361690"/>
@@ -9489,6 +9578,7 @@
           <w:sz w:val="22"/>
           <w:szCs w:val="14"/>
         </w:rPr>
+        <w:lastRenderedPageBreak/>
         <w:t>Exit</w:t>
       </w:r>
     </w:p>
@@ -9619,7 +9709,6 @@
         <w:rPr>
           <w:noProof/>
         </w:rPr>
-        <w:lastRenderedPageBreak/>
         <w:drawing>
           <wp:inline distT="0" distB="0" distL="0" distR="0" wp14:anchorId="3B084C71" wp14:editId="2C12631C">
             <wp:extent cx="4448175" cy="3506740"/>
@@ -9983,13 +10072,49 @@
         </w:numPr>
       </w:pPr>
       <w:r>
-        <w:t xml:space="preserve">A Raspberry Pi Camera/PiCamera </w:t>
+        <w:t>A Raspberry Pi Camera/</w:t>
+      </w:r>
+      <w:proofErr w:type="spellStart"/>
+      <w:r>
+        <w:t>PiCamera</w:t>
+      </w:r>
+      <w:proofErr w:type="spellEnd"/>
+      <w:r>
+        <w:t xml:space="preserve"> </w:t>
       </w:r>
       <w:r>
         <w:t>(</w:t>
       </w:r>
       <w:r>
-        <w:t>this functionality is experimental</w:t>
+        <w:rPr>
+          <w:i/>
+          <w:iCs/>
+        </w:rPr>
+        <w:t>button is</w:t>
+      </w:r>
+      <w:r>
+        <w:t xml:space="preserve"> </w:t>
+      </w:r>
+      <w:r>
+        <w:rPr>
+          <w:i/>
+          <w:iCs/>
+        </w:rPr>
+        <w:t xml:space="preserve">currently </w:t>
+      </w:r>
+      <w:r>
+        <w:rPr>
+          <w:i/>
+          <w:iCs/>
+        </w:rPr>
+        <w:t>disabled;</w:t>
+      </w:r>
+      <w:r>
+        <w:rPr>
+          <w:i/>
+          <w:iCs/>
+        </w:rPr>
+        <w:t xml:space="preserve"> it was left as a disabled choice to serve as a placeholder for the future</w:t>
       </w:r>
       <w:r>
         <w:t>)</w:t>
@@ -10000,15 +10125,12 @@
         <w:jc w:val="center"/>
       </w:pPr>
       <w:r>
-        <w:rPr>
-          <w:noProof/>
-        </w:rPr>
         <w:lastRenderedPageBreak/>
         <w:drawing>
-          <wp:inline distT="0" distB="0" distL="0" distR="0" wp14:anchorId="752DBD98" wp14:editId="20511D16">
-            <wp:extent cx="4687865" cy="3695700"/>
-            <wp:effectExtent l="0" t="0" r="0" b="0"/>
-            <wp:docPr id="1167" name="Picture 1167" descr="Graphical user interface, website&#10;&#10;Description automatically generated"/>
+          <wp:inline distT="0" distB="0" distL="0" distR="0" wp14:anchorId="3EFF8936" wp14:editId="215DFC9B">
+            <wp:extent cx="4676775" cy="3536064"/>
+            <wp:effectExtent l="0" t="0" r="0" b="7620"/>
+            <wp:docPr id="13" name="Picture 13"/>
             <wp:cNvGraphicFramePr>
               <a:graphicFrameLocks xmlns:a="http://schemas.openxmlformats.org/drawingml/2006/main" noChangeAspect="1"/>
             </wp:cNvGraphicFramePr>
@@ -10016,17 +10138,11 @@
               <a:graphicData uri="http://schemas.openxmlformats.org/drawingml/2006/picture">
                 <pic:pic xmlns:pic="http://schemas.openxmlformats.org/drawingml/2006/picture">
                   <pic:nvPicPr>
-                    <pic:cNvPr id="1167" name="webcams.PNG"/>
+                    <pic:cNvPr id="1" name=""/>
                     <pic:cNvPicPr/>
                   </pic:nvPicPr>
                   <pic:blipFill>
-                    <a:blip r:embed="rId47">
-                      <a:extLst>
-                        <a:ext uri="{28A0092B-C50C-407E-A947-70E740481C1C}">
-                          <a14:useLocalDpi xmlns:a14="http://schemas.microsoft.com/office/drawing/2010/main" val="0"/>
-                        </a:ext>
-                      </a:extLst>
-                    </a:blip>
+                    <a:blip r:embed="rId47"/>
                     <a:stretch>
                       <a:fillRect/>
                     </a:stretch>
@@ -10034,7 +10150,7 @@
                   <pic:spPr>
                     <a:xfrm>
                       <a:off x="0" y="0"/>
-                      <a:ext cx="4698108" cy="3703775"/>
+                      <a:ext cx="4688430" cy="3544876"/>
                     </a:xfrm>
                     <a:prstGeom prst="rect">
                       <a:avLst/>
@@ -10107,7 +10223,13 @@
         <w:t xml:space="preserve"> or local</w:t>
       </w:r>
       <w:r>
-        <w:t xml:space="preserve"> mode)</w:t>
+        <w:t xml:space="preserve"> mode</w:t>
+      </w:r>
+      <w:r>
+        <w:t xml:space="preserve"> [user chooses a folder]</w:t>
+      </w:r>
+      <w:r>
+        <w:t>)</w:t>
       </w:r>
       <w:r>
         <w:t xml:space="preserve">, as shown in </w:t>
@@ -10291,7 +10413,13 @@
         <w:t xml:space="preserve"> </w:t>
       </w:r>
       <w:r>
-        <w:t xml:space="preserve">covert </w:t>
+        <w:t>co</w:t>
+      </w:r>
+      <w:r>
+        <w:t>n</w:t>
+      </w:r>
+      <w:r>
+        <w:t xml:space="preserve">vert </w:t>
       </w:r>
       <w:r>
         <w:t>to regular characters or skip them</w:t>
@@ -10513,6 +10641,36 @@
       </w:r>
       <w:r>
         <w:t>odes with special characters to regular characters.</w:t>
+      </w:r>
+    </w:p>
+    <w:p/>
+    <w:p>
+      <w:pPr>
+        <w:rPr>
+          <w:i/>
+          <w:iCs/>
+        </w:rPr>
+      </w:pPr>
+      <w:r>
+        <w:rPr>
+          <w:i/>
+          <w:iCs/>
+        </w:rPr>
+        <w:t xml:space="preserve">Note: This function is disabled when </w:t>
+      </w:r>
+      <w:r>
+        <w:rPr>
+          <w:i/>
+          <w:iCs/>
+        </w:rPr>
+        <w:t xml:space="preserve">the </w:t>
+      </w:r>
+      <w:r>
+        <w:rPr>
+          <w:i/>
+          <w:iCs/>
+        </w:rPr>
+        <w:t>user is in Local Mode, as it has no effect in Local Mode.</w:t>
       </w:r>
     </w:p>
     <w:p>
@@ -19604,50 +19762,12 @@
 </file>
 
 <file path=customXml/item1.xml><?xml version="1.0" encoding="utf-8"?>
-<b:Sources xmlns:b="http://schemas.openxmlformats.org/officeDocument/2006/bibliography" xmlns="http://schemas.openxmlformats.org/officeDocument/2006/bibliography" SelectedStyle="\APASixthEditionOfficeOnline.xsl" StyleName="APA" Version="6"/>
+<?mso-contentType ?>
+<SharedContentType xmlns="Microsoft.SharePoint.Taxonomy.ContentTypeSync" SourceId="29f62856-1543-49d4-a736-4569d363f533" ContentTypeId="0x0101" PreviousValue="false"/>
 </file>
 
 <file path=customXml/item2.xml><?xml version="1.0" encoding="utf-8"?>
-<p:properties xmlns:p="http://schemas.microsoft.com/office/2006/metadata/properties" xmlns:xsi="http://www.w3.org/2001/XMLSchema-instance" xmlns:pc="http://schemas.microsoft.com/office/infopath/2007/PartnerControls">
-  <documentManagement>
-    <_Source xmlns="http://schemas.microsoft.com/sharepoint/v3/fields" xsi:nil="true"/>
-    <Language xmlns="http://schemas.microsoft.com/sharepoint/v3">English</Language>
-    <j747ac98061d40f0aa7bd47e1db5675d xmlns="4ffa91fb-a0ff-4ac5-b2db-65c790d184a4">
-      <Terms xmlns="http://schemas.microsoft.com/office/infopath/2007/PartnerControls"/>
-    </j747ac98061d40f0aa7bd47e1db5675d>
-    <External_x0020_Contributor xmlns="4ffa91fb-a0ff-4ac5-b2db-65c790d184a4" xsi:nil="true"/>
-    <TaxKeywordTaxHTField xmlns="4ffa91fb-a0ff-4ac5-b2db-65c790d184a4">
-      <Terms xmlns="http://schemas.microsoft.com/office/infopath/2007/PartnerControls"/>
-    </TaxKeywordTaxHTField>
-    <Record xmlns="4ffa91fb-a0ff-4ac5-b2db-65c790d184a4">Shared</Record>
-    <Rights xmlns="4ffa91fb-a0ff-4ac5-b2db-65c790d184a4" xsi:nil="true"/>
-    <Document_x0020_Creation_x0020_Date xmlns="4ffa91fb-a0ff-4ac5-b2db-65c790d184a4">2021-01-15T21:14:16+00:00</Document_x0020_Creation_x0020_Date>
-    <EPA_x0020_Office xmlns="4ffa91fb-a0ff-4ac5-b2db-65c790d184a4" xsi:nil="true"/>
-    <CategoryDescription xmlns="http://schemas.microsoft.com/sharepoint.v3" xsi:nil="true"/>
-    <Identifier xmlns="4ffa91fb-a0ff-4ac5-b2db-65c790d184a4" xsi:nil="true"/>
-    <_Coverage xmlns="http://schemas.microsoft.com/sharepoint/v3/fields" xsi:nil="true"/>
-    <Creator xmlns="4ffa91fb-a0ff-4ac5-b2db-65c790d184a4">
-      <UserInfo>
-        <DisplayName/>
-        <AccountId xsi:nil="true"/>
-        <AccountType/>
-      </UserInfo>
-    </Creator>
-    <EPA_x0020_Related_x0020_Documents xmlns="4ffa91fb-a0ff-4ac5-b2db-65c790d184a4" xsi:nil="true"/>
-    <EPA_x0020_Contributor xmlns="4ffa91fb-a0ff-4ac5-b2db-65c790d184a4">
-      <UserInfo>
-        <DisplayName/>
-        <AccountId xsi:nil="true"/>
-        <AccountType/>
-      </UserInfo>
-    </EPA_x0020_Contributor>
-    <TaxCatchAll xmlns="4ffa91fb-a0ff-4ac5-b2db-65c790d184a4"/>
-    <Records_x0020_Date xmlns="2b513d6e-4c70-4140-9551-5833b3bd5782" xsi:nil="true"/>
-    <Records_x0020_Status xmlns="2b513d6e-4c70-4140-9551-5833b3bd5782">Pending</Records_x0020_Status>
-    <_ip_UnifiedCompliancePolicyUIAction xmlns="http://schemas.microsoft.com/sharepoint/v3" xsi:nil="true"/>
-    <_ip_UnifiedCompliancePolicyProperties xmlns="http://schemas.microsoft.com/sharepoint/v3" xsi:nil="true"/>
-  </documentManagement>
-</p:properties>
+<b:Sources xmlns:b="http://schemas.openxmlformats.org/officeDocument/2006/bibliography" xmlns="http://schemas.openxmlformats.org/officeDocument/2006/bibliography" SelectedStyle="\APASixthEditionOfficeOnline.xsl" StyleName="APA" Version="6"/>
 </file>
 
 <file path=customXml/item3.xml><?xml version="1.0" encoding="utf-8"?>
@@ -20135,28 +20255,60 @@
 </file>
 
 <file path=customXml/item5.xml><?xml version="1.0" encoding="utf-8"?>
-<?mso-contentType ?>
-<SharedContentType xmlns="Microsoft.SharePoint.Taxonomy.ContentTypeSync" SourceId="29f62856-1543-49d4-a736-4569d363f533" ContentTypeId="0x0101" PreviousValue="false"/>
+<p:properties xmlns:p="http://schemas.microsoft.com/office/2006/metadata/properties" xmlns:xsi="http://www.w3.org/2001/XMLSchema-instance" xmlns:pc="http://schemas.microsoft.com/office/infopath/2007/PartnerControls">
+  <documentManagement>
+    <_Source xmlns="http://schemas.microsoft.com/sharepoint/v3/fields" xsi:nil="true"/>
+    <Language xmlns="http://schemas.microsoft.com/sharepoint/v3">English</Language>
+    <j747ac98061d40f0aa7bd47e1db5675d xmlns="4ffa91fb-a0ff-4ac5-b2db-65c790d184a4">
+      <Terms xmlns="http://schemas.microsoft.com/office/infopath/2007/PartnerControls"/>
+    </j747ac98061d40f0aa7bd47e1db5675d>
+    <External_x0020_Contributor xmlns="4ffa91fb-a0ff-4ac5-b2db-65c790d184a4" xsi:nil="true"/>
+    <TaxKeywordTaxHTField xmlns="4ffa91fb-a0ff-4ac5-b2db-65c790d184a4">
+      <Terms xmlns="http://schemas.microsoft.com/office/infopath/2007/PartnerControls"/>
+    </TaxKeywordTaxHTField>
+    <Record xmlns="4ffa91fb-a0ff-4ac5-b2db-65c790d184a4">Shared</Record>
+    <Rights xmlns="4ffa91fb-a0ff-4ac5-b2db-65c790d184a4" xsi:nil="true"/>
+    <Document_x0020_Creation_x0020_Date xmlns="4ffa91fb-a0ff-4ac5-b2db-65c790d184a4">2021-01-15T21:14:16+00:00</Document_x0020_Creation_x0020_Date>
+    <EPA_x0020_Office xmlns="4ffa91fb-a0ff-4ac5-b2db-65c790d184a4" xsi:nil="true"/>
+    <CategoryDescription xmlns="http://schemas.microsoft.com/sharepoint.v3" xsi:nil="true"/>
+    <Identifier xmlns="4ffa91fb-a0ff-4ac5-b2db-65c790d184a4" xsi:nil="true"/>
+    <_Coverage xmlns="http://schemas.microsoft.com/sharepoint/v3/fields" xsi:nil="true"/>
+    <Creator xmlns="4ffa91fb-a0ff-4ac5-b2db-65c790d184a4">
+      <UserInfo>
+        <DisplayName/>
+        <AccountId xsi:nil="true"/>
+        <AccountType/>
+      </UserInfo>
+    </Creator>
+    <EPA_x0020_Related_x0020_Documents xmlns="4ffa91fb-a0ff-4ac5-b2db-65c790d184a4" xsi:nil="true"/>
+    <EPA_x0020_Contributor xmlns="4ffa91fb-a0ff-4ac5-b2db-65c790d184a4">
+      <UserInfo>
+        <DisplayName/>
+        <AccountId xsi:nil="true"/>
+        <AccountType/>
+      </UserInfo>
+    </EPA_x0020_Contributor>
+    <TaxCatchAll xmlns="4ffa91fb-a0ff-4ac5-b2db-65c790d184a4"/>
+    <Records_x0020_Date xmlns="2b513d6e-4c70-4140-9551-5833b3bd5782" xsi:nil="true"/>
+    <Records_x0020_Status xmlns="2b513d6e-4c70-4140-9551-5833b3bd5782">Pending</Records_x0020_Status>
+    <_ip_UnifiedCompliancePolicyUIAction xmlns="http://schemas.microsoft.com/sharepoint/v3" xsi:nil="true"/>
+    <_ip_UnifiedCompliancePolicyProperties xmlns="http://schemas.microsoft.com/sharepoint/v3" xsi:nil="true"/>
+  </documentManagement>
+</p:properties>
 </file>
 
 <file path=customXml/itemProps1.xml><?xml version="1.0" encoding="utf-8"?>
-<ds:datastoreItem xmlns:ds="http://schemas.openxmlformats.org/officeDocument/2006/customXml" ds:itemID="{97668FE0-FD71-42B0-92EE-021A40ADA628}">
+<ds:datastoreItem xmlns:ds="http://schemas.openxmlformats.org/officeDocument/2006/customXml" ds:itemID="{5433F7B4-92CE-4880-A564-1FEFC48F69AE}">
   <ds:schemaRefs>
-    <ds:schemaRef ds:uri="http://schemas.openxmlformats.org/officeDocument/2006/bibliography"/>
+    <ds:schemaRef ds:uri="Microsoft.SharePoint.Taxonomy.ContentTypeSync"/>
   </ds:schemaRefs>
 </ds:datastoreItem>
 </file>
 
 <file path=customXml/itemProps2.xml><?xml version="1.0" encoding="utf-8"?>
-<ds:datastoreItem xmlns:ds="http://schemas.openxmlformats.org/officeDocument/2006/customXml" ds:itemID="{624E9B1F-A38A-4A5A-8E91-9C8DC230F4B0}">
+<ds:datastoreItem xmlns:ds="http://schemas.openxmlformats.org/officeDocument/2006/customXml" ds:itemID="{97668FE0-FD71-42B0-92EE-021A40ADA628}">
   <ds:schemaRefs>
-    <ds:schemaRef ds:uri="http://schemas.microsoft.com/office/2006/metadata/properties"/>
-    <ds:schemaRef ds:uri="http://schemas.microsoft.com/office/infopath/2007/PartnerControls"/>
-    <ds:schemaRef ds:uri="http://schemas.microsoft.com/sharepoint/v3/fields"/>
-    <ds:schemaRef ds:uri="http://schemas.microsoft.com/sharepoint/v3"/>
-    <ds:schemaRef ds:uri="4ffa91fb-a0ff-4ac5-b2db-65c790d184a4"/>
-    <ds:schemaRef ds:uri="http://schemas.microsoft.com/sharepoint.v3"/>
-    <ds:schemaRef ds:uri="2b513d6e-4c70-4140-9551-5833b3bd5782"/>
+    <ds:schemaRef ds:uri="http://schemas.openxmlformats.org/officeDocument/2006/bibliography"/>
   </ds:schemaRefs>
 </ds:datastoreItem>
 </file>
@@ -20193,9 +20345,15 @@
 </file>
 
 <file path=customXml/itemProps5.xml><?xml version="1.0" encoding="utf-8"?>
-<ds:datastoreItem xmlns:ds="http://schemas.openxmlformats.org/officeDocument/2006/customXml" ds:itemID="{5433F7B4-92CE-4880-A564-1FEFC48F69AE}">
+<ds:datastoreItem xmlns:ds="http://schemas.openxmlformats.org/officeDocument/2006/customXml" ds:itemID="{624E9B1F-A38A-4A5A-8E91-9C8DC230F4B0}">
   <ds:schemaRefs>
-    <ds:schemaRef ds:uri="Microsoft.SharePoint.Taxonomy.ContentTypeSync"/>
+    <ds:schemaRef ds:uri="http://schemas.microsoft.com/office/2006/metadata/properties"/>
+    <ds:schemaRef ds:uri="http://schemas.microsoft.com/office/infopath/2007/PartnerControls"/>
+    <ds:schemaRef ds:uri="http://schemas.microsoft.com/sharepoint/v3/fields"/>
+    <ds:schemaRef ds:uri="http://schemas.microsoft.com/sharepoint/v3"/>
+    <ds:schemaRef ds:uri="4ffa91fb-a0ff-4ac5-b2db-65c790d184a4"/>
+    <ds:schemaRef ds:uri="http://schemas.microsoft.com/sharepoint.v3"/>
+    <ds:schemaRef ds:uri="2b513d6e-4c70-4140-9551-5833b3bd5782"/>
   </ds:schemaRefs>
 </ds:datastoreItem>
 </file>
</xml_diff>

<commit_message>
1. Updated the QR Creator - Batch function instructions to include info on changing filenames using the settings.py file. 2. Added documentation on the above as well as updated the pictures/figures related to the above.
</commit_message>
<xml_diff>
--- a/Documentation/QRToolboxUserGuide.docx
+++ b/Documentation/QRToolboxUserGuide.docx
@@ -2557,58 +2557,45 @@
           <w:szCs w:val="22"/>
         </w:rPr>
       </w:pPr>
-      <w:r>
-        <w:fldChar w:fldCharType="begin"/>
-      </w:r>
-      <w:r>
-        <w:instrText xml:space="preserve"> TOC \h \z \c "Table" </w:instrText>
-      </w:r>
-      <w:r>
-        <w:fldChar w:fldCharType="separate"/>
-      </w:r>
-      <w:hyperlink w:anchor="_Toc56701592" w:history="1">
-        <w:r>
-          <w:rPr>
-            <w:rStyle w:val="Hyperlink"/>
-            <w:noProof/>
-          </w:rPr>
-          <w:t xml:space="preserve">Table 1. </w:t>
-        </w:r>
-        <w:r>
-          <w:rPr>
-            <w:rStyle w:val="Hyperlink"/>
-            <w:noProof/>
-          </w:rPr>
-          <w:t>Troubleshoot</w:t>
-        </w:r>
-        <w:r>
-          <w:rPr>
-            <w:rStyle w:val="Hyperlink"/>
-            <w:noProof/>
-          </w:rPr>
-          <w:t>ing Guide</w:t>
-        </w:r>
-        <w:r>
-          <w:rPr>
-            <w:noProof/>
-            <w:webHidden/>
-          </w:rPr>
-          <w:tab/>
-        </w:r>
-        <w:r>
-          <w:rPr>
-            <w:noProof/>
-            <w:webHidden/>
-          </w:rPr>
-          <w:t>25</w:t>
-        </w:r>
-      </w:hyperlink>
-      <w:r>
-        <w:rPr>
-          <w:noProof/>
-        </w:rPr>
-        <w:fldChar w:fldCharType="end"/>
-      </w:r>
+      <w:fldSimple w:instr=" TOC \h \z \c &quot;Table&quot; ">
+        <w:hyperlink w:anchor="_Toc56701592" w:history="1">
+          <w:r>
+            <w:rPr>
+              <w:rStyle w:val="Hyperlink"/>
+              <w:noProof/>
+            </w:rPr>
+            <w:t xml:space="preserve">Table 1. </w:t>
+          </w:r>
+          <w:r>
+            <w:rPr>
+              <w:rStyle w:val="Hyperlink"/>
+              <w:noProof/>
+            </w:rPr>
+            <w:t>Troubleshoot</w:t>
+          </w:r>
+          <w:r>
+            <w:rPr>
+              <w:rStyle w:val="Hyperlink"/>
+              <w:noProof/>
+            </w:rPr>
+            <w:t>ing Guide</w:t>
+          </w:r>
+          <w:r>
+            <w:rPr>
+              <w:noProof/>
+              <w:webHidden/>
+            </w:rPr>
+            <w:tab/>
+          </w:r>
+          <w:r>
+            <w:rPr>
+              <w:noProof/>
+              <w:webHidden/>
+            </w:rPr>
+            <w:t>25</w:t>
+          </w:r>
+        </w:hyperlink>
+      </w:fldSimple>
     </w:p>
     <w:p>
       <w:pPr>
@@ -3750,8 +3737,13 @@
         <w:t>oolbox</w:t>
       </w:r>
       <w:r>
-        <w:t xml:space="preserve"> is capable of storing</w:t>
-      </w:r>
+        <w:t xml:space="preserve"> </w:t>
+      </w:r>
+      <w:proofErr w:type="gramStart"/>
+      <w:r>
+        <w:t>is capable of storing</w:t>
+      </w:r>
+      <w:proofErr w:type="gramEnd"/>
       <w:r>
         <w:t xml:space="preserve"> </w:t>
       </w:r>
@@ -5315,7 +5307,21 @@
           <w:rFonts w:cstheme="minorBidi"/>
         </w:rPr>
         <w:lastRenderedPageBreak/>
-        <w:t>to SharePoint in order to transfer and store data.</w:t>
+        <w:t xml:space="preserve">to SharePoint </w:t>
+      </w:r>
+      <w:proofErr w:type="gramStart"/>
+      <w:r>
+        <w:rPr>
+          <w:rFonts w:cstheme="minorBidi"/>
+        </w:rPr>
+        <w:t>in order to</w:t>
+      </w:r>
+      <w:proofErr w:type="gramEnd"/>
+      <w:r>
+        <w:rPr>
+          <w:rFonts w:cstheme="minorBidi"/>
+        </w:rPr>
+        <w:t xml:space="preserve"> transfer and store data.</w:t>
       </w:r>
       <w:r>
         <w:rPr>
@@ -5381,8 +5387,13 @@
       <w:r>
         <w:t xml:space="preserve"> The settings.py file should look </w:t>
       </w:r>
-      <w:r>
-        <w:t xml:space="preserve">similar to </w:t>
+      <w:proofErr w:type="gramStart"/>
+      <w:r>
+        <w:t>similar to</w:t>
+      </w:r>
+      <w:proofErr w:type="gramEnd"/>
+      <w:r>
+        <w:t xml:space="preserve"> </w:t>
       </w:r>
       <w:r>
         <w:rPr>
@@ -6535,10 +6546,18 @@
         <w:t xml:space="preserve"> screen </w:t>
       </w:r>
       <w:r>
-        <w:t xml:space="preserve">that is located </w:t>
-      </w:r>
-      <w:r>
-        <w:t>in the center of the application (</w:t>
+        <w:t xml:space="preserve">that </w:t>
+      </w:r>
+      <w:proofErr w:type="gramStart"/>
+      <w:r>
+        <w:t xml:space="preserve">is located </w:t>
+      </w:r>
+      <w:r>
+        <w:t>in</w:t>
+      </w:r>
+      <w:proofErr w:type="gramEnd"/>
+      <w:r>
+        <w:t xml:space="preserve"> the center of the application (</w:t>
       </w:r>
       <w:r>
         <w:t>above the buttons</w:t>
@@ -6783,7 +6802,15 @@
         <w:t xml:space="preserve">The QR Reader uses the ‘checking in’ and ‘checking out’ mechanism to keep track of </w:t>
       </w:r>
       <w:r>
-        <w:t>the current status of</w:t>
+        <w:t xml:space="preserve">the </w:t>
+      </w:r>
+      <w:proofErr w:type="gramStart"/>
+      <w:r>
+        <w:t>current status</w:t>
+      </w:r>
+      <w:proofErr w:type="gramEnd"/>
+      <w:r>
+        <w:t xml:space="preserve"> of</w:t>
       </w:r>
       <w:r>
         <w:t xml:space="preserve"> personnel as well as items/equipment</w:t>
@@ -6849,7 +6876,15 @@
         </w:numPr>
       </w:pPr>
       <w:r>
-        <w:t xml:space="preserve">Archive folder – this folder is located in the root folder of the </w:t>
+        <w:t xml:space="preserve">Archive folder – this folder </w:t>
+      </w:r>
+      <w:proofErr w:type="gramStart"/>
+      <w:r>
+        <w:t>is located in</w:t>
+      </w:r>
+      <w:proofErr w:type="gramEnd"/>
+      <w:r>
+        <w:t xml:space="preserve"> the root folder of the </w:t>
       </w:r>
       <w:r>
         <w:t xml:space="preserve">program (i.e., </w:t>
@@ -6931,7 +6966,214 @@
         <w:jc w:val="center"/>
       </w:pPr>
       <w:r>
+        <w:rPr>
+          <w:noProof/>
+        </w:rPr>
         <w:lastRenderedPageBreak/>
+        <mc:AlternateContent>
+          <mc:Choice Requires="wps">
+            <w:drawing>
+              <wp:anchor distT="0" distB="0" distL="114300" distR="114300" simplePos="0" relativeHeight="251671040" behindDoc="0" locked="0" layoutInCell="1" allowOverlap="1" wp14:anchorId="6B5D2FAC" wp14:editId="52D798F3">
+                <wp:simplePos x="0" y="0"/>
+                <wp:positionH relativeFrom="column">
+                  <wp:posOffset>3276600</wp:posOffset>
+                </wp:positionH>
+                <wp:positionV relativeFrom="paragraph">
+                  <wp:posOffset>1266825</wp:posOffset>
+                </wp:positionV>
+                <wp:extent cx="752475" cy="171450"/>
+                <wp:effectExtent l="0" t="0" r="28575" b="19050"/>
+                <wp:wrapNone/>
+                <wp:docPr id="16" name="Rectangle 16"/>
+                <wp:cNvGraphicFramePr/>
+                <a:graphic xmlns:a="http://schemas.openxmlformats.org/drawingml/2006/main">
+                  <a:graphicData uri="http://schemas.microsoft.com/office/word/2010/wordprocessingShape">
+                    <wps:wsp>
+                      <wps:cNvSpPr/>
+                      <wps:spPr>
+                        <a:xfrm>
+                          <a:off x="0" y="0"/>
+                          <a:ext cx="752475" cy="171450"/>
+                        </a:xfrm>
+                        <a:prstGeom prst="rect">
+                          <a:avLst/>
+                        </a:prstGeom>
+                      </wps:spPr>
+                      <wps:style>
+                        <a:lnRef idx="2">
+                          <a:schemeClr val="dk1">
+                            <a:shade val="50000"/>
+                          </a:schemeClr>
+                        </a:lnRef>
+                        <a:fillRef idx="1">
+                          <a:schemeClr val="dk1"/>
+                        </a:fillRef>
+                        <a:effectRef idx="0">
+                          <a:schemeClr val="dk1"/>
+                        </a:effectRef>
+                        <a:fontRef idx="minor">
+                          <a:schemeClr val="lt1"/>
+                        </a:fontRef>
+                      </wps:style>
+                      <wps:bodyPr rot="0" spcFirstLastPara="0" vertOverflow="overflow" horzOverflow="overflow" vert="horz" wrap="square" lIns="91440" tIns="45720" rIns="91440" bIns="45720" numCol="1" spcCol="0" rtlCol="0" fromWordArt="0" anchor="ctr" anchorCtr="0" forceAA="0" compatLnSpc="1">
+                        <a:prstTxWarp prst="textNoShape">
+                          <a:avLst/>
+                        </a:prstTxWarp>
+                        <a:noAutofit/>
+                      </wps:bodyPr>
+                    </wps:wsp>
+                  </a:graphicData>
+                </a:graphic>
+              </wp:anchor>
+            </w:drawing>
+          </mc:Choice>
+          <mc:Fallback>
+            <w:pict>
+              <v:rect w14:anchorId="12B7A0BE" id="Rectangle 16" o:spid="_x0000_s1026" style="position:absolute;margin-left:258pt;margin-top:99.75pt;width:59.25pt;height:13.5pt;z-index:251671040;visibility:visible;mso-wrap-style:square;mso-wrap-distance-left:9pt;mso-wrap-distance-top:0;mso-wrap-distance-right:9pt;mso-wrap-distance-bottom:0;mso-position-horizontal:absolute;mso-position-horizontal-relative:text;mso-position-vertical:absolute;mso-position-vertical-relative:text;v-text-anchor:middle" o:gfxdata="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" fillcolor="black [3200]" strokecolor="black [1600]" strokeweight="1pt"/>
+            </w:pict>
+          </mc:Fallback>
+        </mc:AlternateContent>
+      </w:r>
+      <w:r>
+        <w:rPr>
+          <w:noProof/>
+        </w:rPr>
+        <mc:AlternateContent>
+          <mc:Choice Requires="wps">
+            <w:drawing>
+              <wp:anchor distT="0" distB="0" distL="114300" distR="114300" simplePos="0" relativeHeight="251668992" behindDoc="0" locked="0" layoutInCell="1" allowOverlap="1" wp14:anchorId="11B49A78" wp14:editId="7E34FBB6">
+                <wp:simplePos x="0" y="0"/>
+                <wp:positionH relativeFrom="column">
+                  <wp:posOffset>3095625</wp:posOffset>
+                </wp:positionH>
+                <wp:positionV relativeFrom="paragraph">
+                  <wp:posOffset>1028700</wp:posOffset>
+                </wp:positionV>
+                <wp:extent cx="752475" cy="171450"/>
+                <wp:effectExtent l="0" t="0" r="28575" b="19050"/>
+                <wp:wrapNone/>
+                <wp:docPr id="15" name="Rectangle 15"/>
+                <wp:cNvGraphicFramePr/>
+                <a:graphic xmlns:a="http://schemas.openxmlformats.org/drawingml/2006/main">
+                  <a:graphicData uri="http://schemas.microsoft.com/office/word/2010/wordprocessingShape">
+                    <wps:wsp>
+                      <wps:cNvSpPr/>
+                      <wps:spPr>
+                        <a:xfrm>
+                          <a:off x="0" y="0"/>
+                          <a:ext cx="752475" cy="171450"/>
+                        </a:xfrm>
+                        <a:prstGeom prst="rect">
+                          <a:avLst/>
+                        </a:prstGeom>
+                      </wps:spPr>
+                      <wps:style>
+                        <a:lnRef idx="2">
+                          <a:schemeClr val="dk1">
+                            <a:shade val="50000"/>
+                          </a:schemeClr>
+                        </a:lnRef>
+                        <a:fillRef idx="1">
+                          <a:schemeClr val="dk1"/>
+                        </a:fillRef>
+                        <a:effectRef idx="0">
+                          <a:schemeClr val="dk1"/>
+                        </a:effectRef>
+                        <a:fontRef idx="minor">
+                          <a:schemeClr val="lt1"/>
+                        </a:fontRef>
+                      </wps:style>
+                      <wps:bodyPr rot="0" spcFirstLastPara="0" vertOverflow="overflow" horzOverflow="overflow" vert="horz" wrap="square" lIns="91440" tIns="45720" rIns="91440" bIns="45720" numCol="1" spcCol="0" rtlCol="0" fromWordArt="0" anchor="ctr" anchorCtr="0" forceAA="0" compatLnSpc="1">
+                        <a:prstTxWarp prst="textNoShape">
+                          <a:avLst/>
+                        </a:prstTxWarp>
+                        <a:noAutofit/>
+                      </wps:bodyPr>
+                    </wps:wsp>
+                  </a:graphicData>
+                </a:graphic>
+              </wp:anchor>
+            </w:drawing>
+          </mc:Choice>
+          <mc:Fallback>
+            <w:pict>
+              <v:rect w14:anchorId="7684D7D1" id="Rectangle 15" o:spid="_x0000_s1026" style="position:absolute;margin-left:243.75pt;margin-top:81pt;width:59.25pt;height:13.5pt;z-index:251668992;visibility:visible;mso-wrap-style:square;mso-wrap-distance-left:9pt;mso-wrap-distance-top:0;mso-wrap-distance-right:9pt;mso-wrap-distance-bottom:0;mso-position-horizontal:absolute;mso-position-horizontal-relative:text;mso-position-vertical:absolute;mso-position-vertical-relative:text;v-text-anchor:middle" o:gfxdata="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" fillcolor="black [3200]" strokecolor="black [1600]" strokeweight="1pt"/>
+            </w:pict>
+          </mc:Fallback>
+        </mc:AlternateContent>
+      </w:r>
+      <w:r>
+        <w:rPr>
+          <w:noProof/>
+        </w:rPr>
+        <mc:AlternateContent>
+          <mc:Choice Requires="wps">
+            <w:drawing>
+              <wp:anchor distT="0" distB="0" distL="114300" distR="114300" simplePos="0" relativeHeight="251666944" behindDoc="0" locked="0" layoutInCell="1" allowOverlap="1" wp14:anchorId="2504E943" wp14:editId="47EAD48B">
+                <wp:simplePos x="0" y="0"/>
+                <wp:positionH relativeFrom="column">
+                  <wp:posOffset>3190875</wp:posOffset>
+                </wp:positionH>
+                <wp:positionV relativeFrom="paragraph">
+                  <wp:posOffset>676275</wp:posOffset>
+                </wp:positionV>
+                <wp:extent cx="752475" cy="171450"/>
+                <wp:effectExtent l="0" t="0" r="28575" b="19050"/>
+                <wp:wrapNone/>
+                <wp:docPr id="14" name="Rectangle 14"/>
+                <wp:cNvGraphicFramePr/>
+                <a:graphic xmlns:a="http://schemas.openxmlformats.org/drawingml/2006/main">
+                  <a:graphicData uri="http://schemas.microsoft.com/office/word/2010/wordprocessingShape">
+                    <wps:wsp>
+                      <wps:cNvSpPr/>
+                      <wps:spPr>
+                        <a:xfrm>
+                          <a:off x="0" y="0"/>
+                          <a:ext cx="752475" cy="171450"/>
+                        </a:xfrm>
+                        <a:prstGeom prst="rect">
+                          <a:avLst/>
+                        </a:prstGeom>
+                      </wps:spPr>
+                      <wps:style>
+                        <a:lnRef idx="2">
+                          <a:schemeClr val="dk1">
+                            <a:shade val="50000"/>
+                          </a:schemeClr>
+                        </a:lnRef>
+                        <a:fillRef idx="1">
+                          <a:schemeClr val="dk1"/>
+                        </a:fillRef>
+                        <a:effectRef idx="0">
+                          <a:schemeClr val="dk1"/>
+                        </a:effectRef>
+                        <a:fontRef idx="minor">
+                          <a:schemeClr val="lt1"/>
+                        </a:fontRef>
+                      </wps:style>
+                      <wps:bodyPr rot="0" spcFirstLastPara="0" vertOverflow="overflow" horzOverflow="overflow" vert="horz" wrap="square" lIns="91440" tIns="45720" rIns="91440" bIns="45720" numCol="1" spcCol="0" rtlCol="0" fromWordArt="0" anchor="ctr" anchorCtr="0" forceAA="0" compatLnSpc="1">
+                        <a:prstTxWarp prst="textNoShape">
+                          <a:avLst/>
+                        </a:prstTxWarp>
+                        <a:noAutofit/>
+                      </wps:bodyPr>
+                    </wps:wsp>
+                  </a:graphicData>
+                </a:graphic>
+              </wp:anchor>
+            </w:drawing>
+          </mc:Choice>
+          <mc:Fallback>
+            <w:pict>
+              <v:rect w14:anchorId="09BF3D51" id="Rectangle 14" o:spid="_x0000_s1026" style="position:absolute;margin-left:251.25pt;margin-top:53.25pt;width:59.25pt;height:13.5pt;z-index:251666944;visibility:visible;mso-wrap-style:square;mso-wrap-distance-left:9pt;mso-wrap-distance-top:0;mso-wrap-distance-right:9pt;mso-wrap-distance-bottom:0;mso-position-horizontal:absolute;mso-position-horizontal-relative:text;mso-position-vertical:absolute;mso-position-vertical-relative:text;v-text-anchor:middle" o:gfxdata="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" fillcolor="black [3200]" strokecolor="black [1600]" strokeweight="1pt"/>
+            </w:pict>
+          </mc:Fallback>
+        </mc:AlternateContent>
+      </w:r>
+      <w:r>
+        <w:rPr>
+          <w:noProof/>
+        </w:rPr>
         <w:drawing>
           <wp:inline distT="0" distB="0" distL="0" distR="0" wp14:anchorId="7D69CB41" wp14:editId="41A02147">
             <wp:extent cx="4619625" cy="3509632"/>
@@ -7125,7 +7367,152 @@
         <w:jc w:val="center"/>
       </w:pPr>
       <w:r>
+        <w:rPr>
+          <w:noProof/>
+        </w:rPr>
         <w:lastRenderedPageBreak/>
+        <mc:AlternateContent>
+          <mc:Choice Requires="wps">
+            <w:drawing>
+              <wp:anchor distT="0" distB="0" distL="114300" distR="114300" simplePos="0" relativeHeight="251675136" behindDoc="0" locked="0" layoutInCell="1" allowOverlap="1" wp14:anchorId="56A0B05C" wp14:editId="328532B9">
+                <wp:simplePos x="0" y="0"/>
+                <wp:positionH relativeFrom="column">
+                  <wp:posOffset>2314575</wp:posOffset>
+                </wp:positionH>
+                <wp:positionV relativeFrom="paragraph">
+                  <wp:posOffset>638175</wp:posOffset>
+                </wp:positionV>
+                <wp:extent cx="504825" cy="142875"/>
+                <wp:effectExtent l="0" t="0" r="28575" b="28575"/>
+                <wp:wrapNone/>
+                <wp:docPr id="19" name="Rectangle 19"/>
+                <wp:cNvGraphicFramePr/>
+                <a:graphic xmlns:a="http://schemas.openxmlformats.org/drawingml/2006/main">
+                  <a:graphicData uri="http://schemas.microsoft.com/office/word/2010/wordprocessingShape">
+                    <wps:wsp>
+                      <wps:cNvSpPr/>
+                      <wps:spPr>
+                        <a:xfrm>
+                          <a:off x="0" y="0"/>
+                          <a:ext cx="504825" cy="142875"/>
+                        </a:xfrm>
+                        <a:prstGeom prst="rect">
+                          <a:avLst/>
+                        </a:prstGeom>
+                      </wps:spPr>
+                      <wps:style>
+                        <a:lnRef idx="2">
+                          <a:schemeClr val="dk1">
+                            <a:shade val="50000"/>
+                          </a:schemeClr>
+                        </a:lnRef>
+                        <a:fillRef idx="1">
+                          <a:schemeClr val="dk1"/>
+                        </a:fillRef>
+                        <a:effectRef idx="0">
+                          <a:schemeClr val="dk1"/>
+                        </a:effectRef>
+                        <a:fontRef idx="minor">
+                          <a:schemeClr val="lt1"/>
+                        </a:fontRef>
+                      </wps:style>
+                      <wps:bodyPr rot="0" spcFirstLastPara="0" vertOverflow="overflow" horzOverflow="overflow" vert="horz" wrap="square" lIns="91440" tIns="45720" rIns="91440" bIns="45720" numCol="1" spcCol="0" rtlCol="0" fromWordArt="0" anchor="ctr" anchorCtr="0" forceAA="0" compatLnSpc="1">
+                        <a:prstTxWarp prst="textNoShape">
+                          <a:avLst/>
+                        </a:prstTxWarp>
+                        <a:noAutofit/>
+                      </wps:bodyPr>
+                    </wps:wsp>
+                  </a:graphicData>
+                </a:graphic>
+                <wp14:sizeRelH relativeFrom="margin">
+                  <wp14:pctWidth>0</wp14:pctWidth>
+                </wp14:sizeRelH>
+                <wp14:sizeRelV relativeFrom="margin">
+                  <wp14:pctHeight>0</wp14:pctHeight>
+                </wp14:sizeRelV>
+              </wp:anchor>
+            </w:drawing>
+          </mc:Choice>
+          <mc:Fallback>
+            <w:pict>
+              <v:rect w14:anchorId="02AC0C0A" id="Rectangle 19" o:spid="_x0000_s1026" style="position:absolute;margin-left:182.25pt;margin-top:50.25pt;width:39.75pt;height:11.25pt;z-index:251675136;visibility:visible;mso-wrap-style:square;mso-width-percent:0;mso-height-percent:0;mso-wrap-distance-left:9pt;mso-wrap-distance-top:0;mso-wrap-distance-right:9pt;mso-wrap-distance-bottom:0;mso-position-horizontal:absolute;mso-position-horizontal-relative:text;mso-position-vertical:absolute;mso-position-vertical-relative:text;mso-width-percent:0;mso-height-percent:0;mso-width-relative:margin;mso-height-relative:margin;v-text-anchor:middle" o:gfxdata="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" fillcolor="black [3200]" strokecolor="black [1600]" strokeweight="1pt"/>
+            </w:pict>
+          </mc:Fallback>
+        </mc:AlternateContent>
+      </w:r>
+      <w:r>
+        <w:rPr>
+          <w:noProof/>
+        </w:rPr>
+        <mc:AlternateContent>
+          <mc:Choice Requires="wps">
+            <w:drawing>
+              <wp:anchor distT="0" distB="0" distL="114300" distR="114300" simplePos="0" relativeHeight="251673088" behindDoc="0" locked="0" layoutInCell="1" allowOverlap="1" wp14:anchorId="2FFCFCF7" wp14:editId="313BC058">
+                <wp:simplePos x="0" y="0"/>
+                <wp:positionH relativeFrom="column">
+                  <wp:posOffset>2266950</wp:posOffset>
+                </wp:positionH>
+                <wp:positionV relativeFrom="paragraph">
+                  <wp:posOffset>390525</wp:posOffset>
+                </wp:positionV>
+                <wp:extent cx="752475" cy="171450"/>
+                <wp:effectExtent l="0" t="0" r="28575" b="19050"/>
+                <wp:wrapNone/>
+                <wp:docPr id="18" name="Rectangle 18"/>
+                <wp:cNvGraphicFramePr/>
+                <a:graphic xmlns:a="http://schemas.openxmlformats.org/drawingml/2006/main">
+                  <a:graphicData uri="http://schemas.microsoft.com/office/word/2010/wordprocessingShape">
+                    <wps:wsp>
+                      <wps:cNvSpPr/>
+                      <wps:spPr>
+                        <a:xfrm>
+                          <a:off x="0" y="0"/>
+                          <a:ext cx="752475" cy="171450"/>
+                        </a:xfrm>
+                        <a:prstGeom prst="rect">
+                          <a:avLst/>
+                        </a:prstGeom>
+                      </wps:spPr>
+                      <wps:style>
+                        <a:lnRef idx="2">
+                          <a:schemeClr val="dk1">
+                            <a:shade val="50000"/>
+                          </a:schemeClr>
+                        </a:lnRef>
+                        <a:fillRef idx="1">
+                          <a:schemeClr val="dk1"/>
+                        </a:fillRef>
+                        <a:effectRef idx="0">
+                          <a:schemeClr val="dk1"/>
+                        </a:effectRef>
+                        <a:fontRef idx="minor">
+                          <a:schemeClr val="lt1"/>
+                        </a:fontRef>
+                      </wps:style>
+                      <wps:bodyPr rot="0" spcFirstLastPara="0" vertOverflow="overflow" horzOverflow="overflow" vert="horz" wrap="square" lIns="91440" tIns="45720" rIns="91440" bIns="45720" numCol="1" spcCol="0" rtlCol="0" fromWordArt="0" anchor="ctr" anchorCtr="0" forceAA="0" compatLnSpc="1">
+                        <a:prstTxWarp prst="textNoShape">
+                          <a:avLst/>
+                        </a:prstTxWarp>
+                        <a:noAutofit/>
+                      </wps:bodyPr>
+                    </wps:wsp>
+                  </a:graphicData>
+                </a:graphic>
+              </wp:anchor>
+            </w:drawing>
+          </mc:Choice>
+          <mc:Fallback>
+            <w:pict>
+              <v:rect w14:anchorId="72534940" id="Rectangle 18" o:spid="_x0000_s1026" style="position:absolute;margin-left:178.5pt;margin-top:30.75pt;width:59.25pt;height:13.5pt;z-index:251673088;visibility:visible;mso-wrap-style:square;mso-wrap-distance-left:9pt;mso-wrap-distance-top:0;mso-wrap-distance-right:9pt;mso-wrap-distance-bottom:0;mso-position-horizontal:absolute;mso-position-horizontal-relative:text;mso-position-vertical:absolute;mso-position-vertical-relative:text;v-text-anchor:middle" o:gfxdata="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" fillcolor="black [3200]" strokecolor="black [1600]" strokeweight="1pt"/>
+            </w:pict>
+          </mc:Fallback>
+        </mc:AlternateContent>
+      </w:r>
+      <w:r>
+        <w:rPr>
+          <w:noProof/>
+        </w:rPr>
         <w:drawing>
           <wp:inline distT="0" distB="0" distL="0" distR="0" wp14:anchorId="1CD2527A" wp14:editId="00C74253">
             <wp:extent cx="4591050" cy="2477472"/>
@@ -7334,6 +7721,9 @@
         <w:jc w:val="center"/>
       </w:pPr>
       <w:r>
+        <w:rPr>
+          <w:noProof/>
+        </w:rPr>
         <w:drawing>
           <wp:inline distT="0" distB="0" distL="0" distR="0" wp14:anchorId="3506EF80" wp14:editId="1BD052D1">
             <wp:extent cx="4476750" cy="3401086"/>
@@ -7411,6 +7801,9 @@
         <w:jc w:val="center"/>
       </w:pPr>
       <w:r>
+        <w:rPr>
+          <w:noProof/>
+        </w:rPr>
         <w:drawing>
           <wp:inline distT="0" distB="0" distL="0" distR="0" wp14:anchorId="36A8118A" wp14:editId="2AEB3AE6">
             <wp:extent cx="4467225" cy="3376668"/>
@@ -7580,7 +7973,15 @@
         <w:t xml:space="preserve">quickly </w:t>
       </w:r>
       <w:r>
-        <w:t xml:space="preserve">generate a large number of QR Codes. </w:t>
+        <w:t xml:space="preserve">generate </w:t>
+      </w:r>
+      <w:proofErr w:type="gramStart"/>
+      <w:r>
+        <w:t>a large number of</w:t>
+      </w:r>
+      <w:proofErr w:type="gramEnd"/>
+      <w:r>
+        <w:t xml:space="preserve"> QR Codes. </w:t>
       </w:r>
       <w:r>
         <w:t>Run the</w:t>
@@ -7747,7 +8148,15 @@
     </w:p>
     <w:p>
       <w:r>
-        <w:t>The following steps are required in order to successfully run batch mode</w:t>
+        <w:t xml:space="preserve">The following steps are required </w:t>
+      </w:r>
+      <w:proofErr w:type="gramStart"/>
+      <w:r>
+        <w:t>in order to</w:t>
+      </w:r>
+      <w:proofErr w:type="gramEnd"/>
+      <w:r>
+        <w:t xml:space="preserve"> successfully run batch mode</w:t>
       </w:r>
       <w:r>
         <w:t>:</w:t>
@@ -7777,7 +8186,15 @@
         </w:numPr>
       </w:pPr>
       <w:r>
-        <w:t>Locate the installation folder for the QR-Toolbox, if default it will be “C:/Users/&lt;Your user&gt;/AppData/Local/Programs/QR-Toolbox”</w:t>
+        <w:t>Locate the installation folder for the QR-</w:t>
+      </w:r>
+      <w:proofErr w:type="gramStart"/>
+      <w:r>
+        <w:t>Toolbox, if</w:t>
+      </w:r>
+      <w:proofErr w:type="gramEnd"/>
+      <w:r>
+        <w:t xml:space="preserve"> default it will be “C:/Users/&lt;Your user&gt;/AppData/Local/Programs/QR-Toolbox”</w:t>
       </w:r>
     </w:p>
     <w:p>
@@ -7807,15 +8224,7 @@
         <w:t xml:space="preserve">. </w:t>
       </w:r>
       <w:r>
-        <w:t>You can change the name of this file, but you must also change the name used for the ‘</w:t>
-      </w:r>
-      <w:proofErr w:type="spellStart"/>
-      <w:r>
-        <w:t>localQRBatchfile</w:t>
-      </w:r>
-      <w:proofErr w:type="spellEnd"/>
-      <w:r>
-        <w:t>’ variable in the Setup/settings.py file</w:t>
+        <w:t>You can change the name of this file, but you must also change the name used for the ‘localQRBatchfile’ variable in the Setup/settings.py file</w:t>
       </w:r>
       <w:r>
         <w:t xml:space="preserve"> to the same name</w:t>
@@ -7896,8 +8305,13 @@
       <w:r>
         <w:t xml:space="preserve">concept is </w:t>
       </w:r>
-      <w:r>
-        <w:t>similar to the above</w:t>
+      <w:proofErr w:type="gramStart"/>
+      <w:r>
+        <w:t>similar to</w:t>
+      </w:r>
+      <w:proofErr w:type="gramEnd"/>
+      <w:r>
+        <w:t xml:space="preserve"> the above</w:t>
       </w:r>
       <w:r>
         <w:t xml:space="preserve">, </w:t>
@@ -7918,21 +8332,22 @@
         <w:t>.</w:t>
       </w:r>
       <w:r>
-        <w:t xml:space="preserve"> The name for this file can also be changed, and you must then also change the value used for the variable ‘</w:t>
-      </w:r>
-      <w:proofErr w:type="spellStart"/>
-      <w:r>
-        <w:t>relative_url</w:t>
-      </w:r>
-      <w:proofErr w:type="spellEnd"/>
-      <w:r>
-        <w:t xml:space="preserve">’ </w:t>
+        <w:t xml:space="preserve"> The name for this file can also be changed, and you must then also change the value used for the variable ‘relative_url’ </w:t>
       </w:r>
       <w:r>
         <w:t xml:space="preserve">in the Setup/settings.py file </w:t>
       </w:r>
       <w:r>
-        <w:t>to reflect the same file name.</w:t>
+        <w:t>so that it</w:t>
+      </w:r>
+      <w:r>
+        <w:t xml:space="preserve"> reflect</w:t>
+      </w:r>
+      <w:r>
+        <w:t>s</w:t>
+      </w:r>
+      <w:r>
+        <w:t xml:space="preserve"> the same file name.</w:t>
       </w:r>
     </w:p>
     <w:p>
@@ -7940,14 +8355,11 @@
         <w:jc w:val="center"/>
       </w:pPr>
       <w:r>
-        <w:rPr>
-          <w:noProof/>
-        </w:rPr>
         <w:drawing>
-          <wp:inline distT="0" distB="0" distL="0" distR="0" wp14:anchorId="50DF1A49" wp14:editId="718B1DBC">
-            <wp:extent cx="3805869" cy="3000375"/>
+          <wp:inline distT="0" distB="0" distL="0" distR="0" wp14:anchorId="69484254" wp14:editId="468EEB6C">
+            <wp:extent cx="3806041" cy="2895600"/>
             <wp:effectExtent l="0" t="0" r="4445" b="0"/>
-            <wp:docPr id="33" name="Picture 33" descr="Text, timeline&#10;&#10;Description automatically generated"/>
+            <wp:docPr id="36" name="Picture 36"/>
             <wp:cNvGraphicFramePr>
               <a:graphicFrameLocks xmlns:a="http://schemas.openxmlformats.org/drawingml/2006/main" noChangeAspect="1"/>
             </wp:cNvGraphicFramePr>
@@ -7955,17 +8367,11 @@
               <a:graphicData uri="http://schemas.openxmlformats.org/drawingml/2006/picture">
                 <pic:pic xmlns:pic="http://schemas.openxmlformats.org/drawingml/2006/picture">
                   <pic:nvPicPr>
-                    <pic:cNvPr id="33" name="batch1.PNG"/>
+                    <pic:cNvPr id="1" name=""/>
                     <pic:cNvPicPr/>
                   </pic:nvPicPr>
                   <pic:blipFill>
-                    <a:blip r:embed="rId37" cstate="print">
-                      <a:extLst>
-                        <a:ext uri="{28A0092B-C50C-407E-A947-70E740481C1C}">
-                          <a14:useLocalDpi xmlns:a14="http://schemas.microsoft.com/office/drawing/2010/main" val="0"/>
-                        </a:ext>
-                      </a:extLst>
-                    </a:blip>
+                    <a:blip r:embed="rId37"/>
                     <a:stretch>
                       <a:fillRect/>
                     </a:stretch>
@@ -7973,7 +8379,7 @@
                   <pic:spPr>
                     <a:xfrm>
                       <a:off x="0" y="0"/>
-                      <a:ext cx="3815463" cy="3007938"/>
+                      <a:ext cx="3817854" cy="2904587"/>
                     </a:xfrm>
                     <a:prstGeom prst="rect">
                       <a:avLst/>
@@ -8014,14 +8420,11 @@
         <w:jc w:val="center"/>
       </w:pPr>
       <w:r>
-        <w:rPr>
-          <w:noProof/>
-        </w:rPr>
         <w:drawing>
-          <wp:inline distT="0" distB="0" distL="0" distR="0" wp14:anchorId="76600C3F" wp14:editId="77ADA5B6">
-            <wp:extent cx="3842043" cy="3028893"/>
-            <wp:effectExtent l="0" t="0" r="6350" b="635"/>
-            <wp:docPr id="47" name="Picture 47" descr="Text, timeline&#10;&#10;Description automatically generated"/>
+          <wp:inline distT="0" distB="0" distL="0" distR="0" wp14:anchorId="45F75EA6" wp14:editId="5E1495DD">
+            <wp:extent cx="3981319" cy="3028950"/>
+            <wp:effectExtent l="0" t="0" r="635" b="0"/>
+            <wp:docPr id="37" name="Picture 37"/>
             <wp:cNvGraphicFramePr>
               <a:graphicFrameLocks xmlns:a="http://schemas.openxmlformats.org/drawingml/2006/main" noChangeAspect="1"/>
             </wp:cNvGraphicFramePr>
@@ -8029,17 +8432,11 @@
               <a:graphicData uri="http://schemas.openxmlformats.org/drawingml/2006/picture">
                 <pic:pic xmlns:pic="http://schemas.openxmlformats.org/drawingml/2006/picture">
                   <pic:nvPicPr>
-                    <pic:cNvPr id="47" name="batch2.PNG"/>
+                    <pic:cNvPr id="1" name=""/>
                     <pic:cNvPicPr/>
                   </pic:nvPicPr>
                   <pic:blipFill>
-                    <a:blip r:embed="rId38" cstate="print">
-                      <a:extLst>
-                        <a:ext uri="{28A0092B-C50C-407E-A947-70E740481C1C}">
-                          <a14:useLocalDpi xmlns:a14="http://schemas.microsoft.com/office/drawing/2010/main" val="0"/>
-                        </a:ext>
-                      </a:extLst>
-                    </a:blip>
+                    <a:blip r:embed="rId38"/>
                     <a:stretch>
                       <a:fillRect/>
                     </a:stretch>
@@ -8047,7 +8444,7 @@
                   <pic:spPr>
                     <a:xfrm>
                       <a:off x="0" y="0"/>
-                      <a:ext cx="3859720" cy="3042829"/>
+                      <a:ext cx="3987262" cy="3033471"/>
                     </a:xfrm>
                     <a:prstGeom prst="rect">
                       <a:avLst/>
@@ -8529,10 +8926,18 @@
         <w:t>in the Setup menu,</w:t>
       </w:r>
       <w:r>
-        <w:t xml:space="preserve"> either uploads backed-up data or consolidates all </w:t>
-      </w:r>
-      <w:r>
-        <w:t xml:space="preserve">of </w:t>
+        <w:t xml:space="preserve"> either uploads backed-up data or consolidates </w:t>
+      </w:r>
+      <w:proofErr w:type="gramStart"/>
+      <w:r>
+        <w:t xml:space="preserve">all </w:t>
+      </w:r>
+      <w:r>
+        <w:t>of</w:t>
+      </w:r>
+      <w:proofErr w:type="gramEnd"/>
+      <w:r>
+        <w:t xml:space="preserve"> </w:t>
       </w:r>
       <w:r>
         <w:t>the CSV files</w:t>
@@ -8567,8 +8972,13 @@
       <w:r>
         <w:t xml:space="preserve">the connection status (i.e., </w:t>
       </w:r>
-      <w:r>
-        <w:t xml:space="preserve">online or </w:t>
+      <w:proofErr w:type="gramStart"/>
+      <w:r>
+        <w:t>online</w:t>
+      </w:r>
+      <w:proofErr w:type="gramEnd"/>
+      <w:r>
+        <w:t xml:space="preserve"> or </w:t>
       </w:r>
       <w:r>
         <w:t xml:space="preserve">offline </w:t>
@@ -8817,15 +9227,7 @@
         <w:t xml:space="preserve">or modify </w:t>
       </w:r>
       <w:r>
-        <w:t xml:space="preserve">anything contained in the </w:t>
-      </w:r>
-      <w:proofErr w:type="spellStart"/>
-      <w:r>
-        <w:t>System_Data</w:t>
-      </w:r>
-      <w:proofErr w:type="spellEnd"/>
-      <w:r>
-        <w:t xml:space="preserve"> folder.</w:t>
+        <w:t>anything contained in the System_Data folder.</w:t>
       </w:r>
     </w:p>
     <w:p>
@@ -9019,8 +9421,20 @@
           <w:i/>
           <w:iCs/>
         </w:rPr>
-        <w:t xml:space="preserve"> upload at a later time</w:t>
-      </w:r>
+        <w:t xml:space="preserve"> upload </w:t>
+      </w:r>
+      <w:proofErr w:type="gramStart"/>
+      <w:r>
+        <w:rPr>
+          <w:rFonts w:cstheme="minorBidi"/>
+          <w:b w:val="0"/>
+          <w:bCs/>
+          <w:i/>
+          <w:iCs/>
+        </w:rPr>
+        <w:t>at a later time</w:t>
+      </w:r>
+      <w:proofErr w:type="gramEnd"/>
       <w:r>
         <w:rPr>
           <w:rFonts w:cstheme="minorBidi"/>
@@ -9220,8 +9634,13 @@
       <w:r>
         <w:t xml:space="preserve">collects </w:t>
       </w:r>
-      <w:r>
-        <w:t xml:space="preserve">all of the CSV files </w:t>
+      <w:proofErr w:type="gramStart"/>
+      <w:r>
+        <w:t>all of</w:t>
+      </w:r>
+      <w:proofErr w:type="gramEnd"/>
+      <w:r>
+        <w:t xml:space="preserve"> the CSV files </w:t>
       </w:r>
       <w:r>
         <w:t xml:space="preserve">located </w:t>
@@ -9311,9 +9730,367 @@
         <w:jc w:val="center"/>
       </w:pPr>
       <w:r>
+        <w:rPr>
+          <w:noProof/>
+        </w:rPr>
         <w:lastRenderedPageBreak/>
+        <mc:AlternateContent>
+          <mc:Choice Requires="wps">
+            <w:drawing>
+              <wp:anchor distT="0" distB="0" distL="114300" distR="114300" simplePos="0" relativeHeight="251685376" behindDoc="0" locked="0" layoutInCell="1" allowOverlap="1" wp14:anchorId="02496C9B" wp14:editId="1CF7F12A">
+                <wp:simplePos x="0" y="0"/>
+                <wp:positionH relativeFrom="column">
+                  <wp:posOffset>1028700</wp:posOffset>
+                </wp:positionH>
+                <wp:positionV relativeFrom="paragraph">
+                  <wp:posOffset>485775</wp:posOffset>
+                </wp:positionV>
+                <wp:extent cx="386138" cy="171450"/>
+                <wp:effectExtent l="0" t="0" r="13970" b="19050"/>
+                <wp:wrapNone/>
+                <wp:docPr id="34" name="Rectangle 34"/>
+                <wp:cNvGraphicFramePr/>
+                <a:graphic xmlns:a="http://schemas.openxmlformats.org/drawingml/2006/main">
+                  <a:graphicData uri="http://schemas.microsoft.com/office/word/2010/wordprocessingShape">
+                    <wps:wsp>
+                      <wps:cNvSpPr/>
+                      <wps:spPr>
+                        <a:xfrm>
+                          <a:off x="0" y="0"/>
+                          <a:ext cx="386138" cy="171450"/>
+                        </a:xfrm>
+                        <a:prstGeom prst="rect">
+                          <a:avLst/>
+                        </a:prstGeom>
+                      </wps:spPr>
+                      <wps:style>
+                        <a:lnRef idx="2">
+                          <a:schemeClr val="dk1">
+                            <a:shade val="50000"/>
+                          </a:schemeClr>
+                        </a:lnRef>
+                        <a:fillRef idx="1">
+                          <a:schemeClr val="dk1"/>
+                        </a:fillRef>
+                        <a:effectRef idx="0">
+                          <a:schemeClr val="dk1"/>
+                        </a:effectRef>
+                        <a:fontRef idx="minor">
+                          <a:schemeClr val="lt1"/>
+                        </a:fontRef>
+                      </wps:style>
+                      <wps:bodyPr rot="0" spcFirstLastPara="0" vertOverflow="overflow" horzOverflow="overflow" vert="horz" wrap="square" lIns="91440" tIns="45720" rIns="91440" bIns="45720" numCol="1" spcCol="0" rtlCol="0" fromWordArt="0" anchor="ctr" anchorCtr="0" forceAA="0" compatLnSpc="1">
+                        <a:prstTxWarp prst="textNoShape">
+                          <a:avLst/>
+                        </a:prstTxWarp>
+                        <a:noAutofit/>
+                      </wps:bodyPr>
+                    </wps:wsp>
+                  </a:graphicData>
+                </a:graphic>
+                <wp14:sizeRelH relativeFrom="margin">
+                  <wp14:pctWidth>0</wp14:pctWidth>
+                </wp14:sizeRelH>
+              </wp:anchor>
+            </w:drawing>
+          </mc:Choice>
+          <mc:Fallback>
+            <w:pict>
+              <v:rect w14:anchorId="5FBBE924" id="Rectangle 34" o:spid="_x0000_s1026" style="position:absolute;margin-left:81pt;margin-top:38.25pt;width:30.4pt;height:13.5pt;z-index:251685376;visibility:visible;mso-wrap-style:square;mso-width-percent:0;mso-wrap-distance-left:9pt;mso-wrap-distance-top:0;mso-wrap-distance-right:9pt;mso-wrap-distance-bottom:0;mso-position-horizontal:absolute;mso-position-horizontal-relative:text;mso-position-vertical:absolute;mso-position-vertical-relative:text;mso-width-percent:0;mso-width-relative:margin;v-text-anchor:middle" o:gfxdata="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" fillcolor="black [3200]" strokecolor="black [1600]" strokeweight="1pt"/>
+            </w:pict>
+          </mc:Fallback>
+        </mc:AlternateContent>
+      </w:r>
+      <w:r>
+        <w:rPr>
+          <w:noProof/>
+        </w:rPr>
+        <mc:AlternateContent>
+          <mc:Choice Requires="wps">
+            <w:drawing>
+              <wp:anchor distT="0" distB="0" distL="114300" distR="114300" simplePos="0" relativeHeight="251679232" behindDoc="0" locked="0" layoutInCell="1" allowOverlap="1" wp14:anchorId="27B28472" wp14:editId="180622DF">
+                <wp:simplePos x="0" y="0"/>
+                <wp:positionH relativeFrom="column">
+                  <wp:posOffset>1028700</wp:posOffset>
+                </wp:positionH>
+                <wp:positionV relativeFrom="paragraph">
+                  <wp:posOffset>971550</wp:posOffset>
+                </wp:positionV>
+                <wp:extent cx="386138" cy="171450"/>
+                <wp:effectExtent l="0" t="0" r="13970" b="19050"/>
+                <wp:wrapNone/>
+                <wp:docPr id="26" name="Rectangle 26"/>
+                <wp:cNvGraphicFramePr/>
+                <a:graphic xmlns:a="http://schemas.openxmlformats.org/drawingml/2006/main">
+                  <a:graphicData uri="http://schemas.microsoft.com/office/word/2010/wordprocessingShape">
+                    <wps:wsp>
+                      <wps:cNvSpPr/>
+                      <wps:spPr>
+                        <a:xfrm>
+                          <a:off x="0" y="0"/>
+                          <a:ext cx="386138" cy="171450"/>
+                        </a:xfrm>
+                        <a:prstGeom prst="rect">
+                          <a:avLst/>
+                        </a:prstGeom>
+                      </wps:spPr>
+                      <wps:style>
+                        <a:lnRef idx="2">
+                          <a:schemeClr val="dk1">
+                            <a:shade val="50000"/>
+                          </a:schemeClr>
+                        </a:lnRef>
+                        <a:fillRef idx="1">
+                          <a:schemeClr val="dk1"/>
+                        </a:fillRef>
+                        <a:effectRef idx="0">
+                          <a:schemeClr val="dk1"/>
+                        </a:effectRef>
+                        <a:fontRef idx="minor">
+                          <a:schemeClr val="lt1"/>
+                        </a:fontRef>
+                      </wps:style>
+                      <wps:bodyPr rot="0" spcFirstLastPara="0" vertOverflow="overflow" horzOverflow="overflow" vert="horz" wrap="square" lIns="91440" tIns="45720" rIns="91440" bIns="45720" numCol="1" spcCol="0" rtlCol="0" fromWordArt="0" anchor="ctr" anchorCtr="0" forceAA="0" compatLnSpc="1">
+                        <a:prstTxWarp prst="textNoShape">
+                          <a:avLst/>
+                        </a:prstTxWarp>
+                        <a:noAutofit/>
+                      </wps:bodyPr>
+                    </wps:wsp>
+                  </a:graphicData>
+                </a:graphic>
+                <wp14:sizeRelH relativeFrom="margin">
+                  <wp14:pctWidth>0</wp14:pctWidth>
+                </wp14:sizeRelH>
+              </wp:anchor>
+            </w:drawing>
+          </mc:Choice>
+          <mc:Fallback>
+            <w:pict>
+              <v:rect w14:anchorId="6B687859" id="Rectangle 26" o:spid="_x0000_s1026" style="position:absolute;margin-left:81pt;margin-top:76.5pt;width:30.4pt;height:13.5pt;z-index:251679232;visibility:visible;mso-wrap-style:square;mso-width-percent:0;mso-wrap-distance-left:9pt;mso-wrap-distance-top:0;mso-wrap-distance-right:9pt;mso-wrap-distance-bottom:0;mso-position-horizontal:absolute;mso-position-horizontal-relative:text;mso-position-vertical:absolute;mso-position-vertical-relative:text;mso-width-percent:0;mso-width-relative:margin;v-text-anchor:middle" o:gfxdata="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" fillcolor="black [3200]" strokecolor="black [1600]" strokeweight="1pt"/>
+            </w:pict>
+          </mc:Fallback>
+        </mc:AlternateContent>
+      </w:r>
+      <w:r>
+        <w:rPr>
+          <w:noProof/>
+        </w:rPr>
+        <mc:AlternateContent>
+          <mc:Choice Requires="wps">
+            <w:drawing>
+              <wp:anchor distT="0" distB="0" distL="114300" distR="114300" simplePos="0" relativeHeight="251681280" behindDoc="0" locked="0" layoutInCell="1" allowOverlap="1" wp14:anchorId="6ABECE27" wp14:editId="2FA640A8">
+                <wp:simplePos x="0" y="0"/>
+                <wp:positionH relativeFrom="column">
+                  <wp:posOffset>2872740</wp:posOffset>
+                </wp:positionH>
+                <wp:positionV relativeFrom="paragraph">
+                  <wp:posOffset>485775</wp:posOffset>
+                </wp:positionV>
+                <wp:extent cx="752475" cy="171450"/>
+                <wp:effectExtent l="0" t="0" r="28575" b="19050"/>
+                <wp:wrapNone/>
+                <wp:docPr id="27" name="Rectangle 27"/>
+                <wp:cNvGraphicFramePr/>
+                <a:graphic xmlns:a="http://schemas.openxmlformats.org/drawingml/2006/main">
+                  <a:graphicData uri="http://schemas.microsoft.com/office/word/2010/wordprocessingShape">
+                    <wps:wsp>
+                      <wps:cNvSpPr/>
+                      <wps:spPr>
+                        <a:xfrm>
+                          <a:off x="0" y="0"/>
+                          <a:ext cx="752475" cy="171450"/>
+                        </a:xfrm>
+                        <a:prstGeom prst="rect">
+                          <a:avLst/>
+                        </a:prstGeom>
+                      </wps:spPr>
+                      <wps:style>
+                        <a:lnRef idx="2">
+                          <a:schemeClr val="dk1">
+                            <a:shade val="50000"/>
+                          </a:schemeClr>
+                        </a:lnRef>
+                        <a:fillRef idx="1">
+                          <a:schemeClr val="dk1"/>
+                        </a:fillRef>
+                        <a:effectRef idx="0">
+                          <a:schemeClr val="dk1"/>
+                        </a:effectRef>
+                        <a:fontRef idx="minor">
+                          <a:schemeClr val="lt1"/>
+                        </a:fontRef>
+                      </wps:style>
+                      <wps:bodyPr rot="0" spcFirstLastPara="0" vertOverflow="overflow" horzOverflow="overflow" vert="horz" wrap="square" lIns="91440" tIns="45720" rIns="91440" bIns="45720" numCol="1" spcCol="0" rtlCol="0" fromWordArt="0" anchor="ctr" anchorCtr="0" forceAA="0" compatLnSpc="1">
+                        <a:prstTxWarp prst="textNoShape">
+                          <a:avLst/>
+                        </a:prstTxWarp>
+                        <a:noAutofit/>
+                      </wps:bodyPr>
+                    </wps:wsp>
+                  </a:graphicData>
+                </a:graphic>
+                <wp14:sizeRelH relativeFrom="margin">
+                  <wp14:pctWidth>0</wp14:pctWidth>
+                </wp14:sizeRelH>
+              </wp:anchor>
+            </w:drawing>
+          </mc:Choice>
+          <mc:Fallback>
+            <w:pict>
+              <v:rect w14:anchorId="3B4E7A34" id="Rectangle 27" o:spid="_x0000_s1026" style="position:absolute;margin-left:226.2pt;margin-top:38.25pt;width:59.25pt;height:13.5pt;z-index:251681280;visibility:visible;mso-wrap-style:square;mso-width-percent:0;mso-wrap-distance-left:9pt;mso-wrap-distance-top:0;mso-wrap-distance-right:9pt;mso-wrap-distance-bottom:0;mso-position-horizontal:absolute;mso-position-horizontal-relative:text;mso-position-vertical:absolute;mso-position-vertical-relative:text;mso-width-percent:0;mso-width-relative:margin;v-text-anchor:middle" o:gfxdata="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" fillcolor="black [3200]" strokecolor="black [1600]" strokeweight="1pt"/>
+            </w:pict>
+          </mc:Fallback>
+        </mc:AlternateContent>
+      </w:r>
+      <w:r>
+        <w:rPr>
+          <w:noProof/>
+        </w:rPr>
+        <mc:AlternateContent>
+          <mc:Choice Requires="wps">
+            <w:drawing>
+              <wp:anchor distT="0" distB="0" distL="114300" distR="114300" simplePos="0" relativeHeight="251683328" behindDoc="0" locked="0" layoutInCell="1" allowOverlap="1" wp14:anchorId="43709A8B" wp14:editId="5535D86B">
+                <wp:simplePos x="0" y="0"/>
+                <wp:positionH relativeFrom="column">
+                  <wp:posOffset>2876550</wp:posOffset>
+                </wp:positionH>
+                <wp:positionV relativeFrom="paragraph">
+                  <wp:posOffset>266700</wp:posOffset>
+                </wp:positionV>
+                <wp:extent cx="752475" cy="171450"/>
+                <wp:effectExtent l="0" t="0" r="28575" b="19050"/>
+                <wp:wrapNone/>
+                <wp:docPr id="32" name="Rectangle 32"/>
+                <wp:cNvGraphicFramePr/>
+                <a:graphic xmlns:a="http://schemas.openxmlformats.org/drawingml/2006/main">
+                  <a:graphicData uri="http://schemas.microsoft.com/office/word/2010/wordprocessingShape">
+                    <wps:wsp>
+                      <wps:cNvSpPr/>
+                      <wps:spPr>
+                        <a:xfrm>
+                          <a:off x="0" y="0"/>
+                          <a:ext cx="752475" cy="171450"/>
+                        </a:xfrm>
+                        <a:prstGeom prst="rect">
+                          <a:avLst/>
+                        </a:prstGeom>
+                      </wps:spPr>
+                      <wps:style>
+                        <a:lnRef idx="2">
+                          <a:schemeClr val="dk1">
+                            <a:shade val="50000"/>
+                          </a:schemeClr>
+                        </a:lnRef>
+                        <a:fillRef idx="1">
+                          <a:schemeClr val="dk1"/>
+                        </a:fillRef>
+                        <a:effectRef idx="0">
+                          <a:schemeClr val="dk1"/>
+                        </a:effectRef>
+                        <a:fontRef idx="minor">
+                          <a:schemeClr val="lt1"/>
+                        </a:fontRef>
+                      </wps:style>
+                      <wps:bodyPr rot="0" spcFirstLastPara="0" vertOverflow="overflow" horzOverflow="overflow" vert="horz" wrap="square" lIns="91440" tIns="45720" rIns="91440" bIns="45720" numCol="1" spcCol="0" rtlCol="0" fromWordArt="0" anchor="ctr" anchorCtr="0" forceAA="0" compatLnSpc="1">
+                        <a:prstTxWarp prst="textNoShape">
+                          <a:avLst/>
+                        </a:prstTxWarp>
+                        <a:noAutofit/>
+                      </wps:bodyPr>
+                    </wps:wsp>
+                  </a:graphicData>
+                </a:graphic>
+                <wp14:sizeRelH relativeFrom="margin">
+                  <wp14:pctWidth>0</wp14:pctWidth>
+                </wp14:sizeRelH>
+              </wp:anchor>
+            </w:drawing>
+          </mc:Choice>
+          <mc:Fallback>
+            <w:pict>
+              <v:rect w14:anchorId="5618B682" id="Rectangle 32" o:spid="_x0000_s1026" style="position:absolute;margin-left:226.5pt;margin-top:21pt;width:59.25pt;height:13.5pt;z-index:251683328;visibility:visible;mso-wrap-style:square;mso-width-percent:0;mso-wrap-distance-left:9pt;mso-wrap-distance-top:0;mso-wrap-distance-right:9pt;mso-wrap-distance-bottom:0;mso-position-horizontal:absolute;mso-position-horizontal-relative:text;mso-position-vertical:absolute;mso-position-vertical-relative:text;mso-width-percent:0;mso-width-relative:margin;v-text-anchor:middle" o:gfxdata="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" fillcolor="black [3200]" strokecolor="black [1600]" strokeweight="1pt"/>
+            </w:pict>
+          </mc:Fallback>
+        </mc:AlternateContent>
+      </w:r>
+      <w:r>
+        <w:rPr>
+          <w:noProof/>
+        </w:rPr>
+        <mc:AlternateContent>
+          <mc:Choice Requires="wps">
+            <w:drawing>
+              <wp:anchor distT="0" distB="0" distL="114300" distR="114300" simplePos="0" relativeHeight="251677184" behindDoc="0" locked="0" layoutInCell="1" allowOverlap="1" wp14:anchorId="03DD4C39" wp14:editId="41F5245E">
+                <wp:simplePos x="0" y="0"/>
+                <wp:positionH relativeFrom="column">
+                  <wp:posOffset>1028065</wp:posOffset>
+                </wp:positionH>
+                <wp:positionV relativeFrom="paragraph">
+                  <wp:posOffset>266700</wp:posOffset>
+                </wp:positionV>
+                <wp:extent cx="386138" cy="171450"/>
+                <wp:effectExtent l="0" t="0" r="13970" b="19050"/>
+                <wp:wrapNone/>
+                <wp:docPr id="25" name="Rectangle 25"/>
+                <wp:cNvGraphicFramePr/>
+                <a:graphic xmlns:a="http://schemas.openxmlformats.org/drawingml/2006/main">
+                  <a:graphicData uri="http://schemas.microsoft.com/office/word/2010/wordprocessingShape">
+                    <wps:wsp>
+                      <wps:cNvSpPr/>
+                      <wps:spPr>
+                        <a:xfrm>
+                          <a:off x="0" y="0"/>
+                          <a:ext cx="386138" cy="171450"/>
+                        </a:xfrm>
+                        <a:prstGeom prst="rect">
+                          <a:avLst/>
+                        </a:prstGeom>
+                      </wps:spPr>
+                      <wps:style>
+                        <a:lnRef idx="2">
+                          <a:schemeClr val="dk1">
+                            <a:shade val="50000"/>
+                          </a:schemeClr>
+                        </a:lnRef>
+                        <a:fillRef idx="1">
+                          <a:schemeClr val="dk1"/>
+                        </a:fillRef>
+                        <a:effectRef idx="0">
+                          <a:schemeClr val="dk1"/>
+                        </a:effectRef>
+                        <a:fontRef idx="minor">
+                          <a:schemeClr val="lt1"/>
+                        </a:fontRef>
+                      </wps:style>
+                      <wps:bodyPr rot="0" spcFirstLastPara="0" vertOverflow="overflow" horzOverflow="overflow" vert="horz" wrap="square" lIns="91440" tIns="45720" rIns="91440" bIns="45720" numCol="1" spcCol="0" rtlCol="0" fromWordArt="0" anchor="ctr" anchorCtr="0" forceAA="0" compatLnSpc="1">
+                        <a:prstTxWarp prst="textNoShape">
+                          <a:avLst/>
+                        </a:prstTxWarp>
+                        <a:noAutofit/>
+                      </wps:bodyPr>
+                    </wps:wsp>
+                  </a:graphicData>
+                </a:graphic>
+                <wp14:sizeRelH relativeFrom="margin">
+                  <wp14:pctWidth>0</wp14:pctWidth>
+                </wp14:sizeRelH>
+              </wp:anchor>
+            </w:drawing>
+          </mc:Choice>
+          <mc:Fallback>
+            <w:pict>
+              <v:rect w14:anchorId="5ADC12A5" id="Rectangle 25" o:spid="_x0000_s1026" style="position:absolute;margin-left:80.95pt;margin-top:21pt;width:30.4pt;height:13.5pt;z-index:251677184;visibility:visible;mso-wrap-style:square;mso-width-percent:0;mso-wrap-distance-left:9pt;mso-wrap-distance-top:0;mso-wrap-distance-right:9pt;mso-wrap-distance-bottom:0;mso-position-horizontal:absolute;mso-position-horizontal-relative:text;mso-position-vertical:absolute;mso-position-vertical-relative:text;mso-width-percent:0;mso-width-relative:margin;v-text-anchor:middle" o:gfxdata="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" fillcolor="black [3200]" strokecolor="black [1600]" strokeweight="1pt"/>
+            </w:pict>
+          </mc:Fallback>
+        </mc:AlternateContent>
+      </w:r>
+      <w:r>
+        <w:rPr>
+          <w:noProof/>
+        </w:rPr>
         <w:drawing>
-          <wp:inline distT="0" distB="0" distL="0" distR="0" wp14:anchorId="1B8D11C4" wp14:editId="77438CEB">
+          <wp:inline distT="0" distB="0" distL="0" distR="0" wp14:anchorId="1B8D11C4" wp14:editId="6FA92ABF">
             <wp:extent cx="4683113" cy="3571875"/>
             <wp:effectExtent l="0" t="0" r="3810" b="0"/>
             <wp:docPr id="12" name="Picture 12"/>
@@ -10072,15 +10849,7 @@
         </w:numPr>
       </w:pPr>
       <w:r>
-        <w:t>A Raspberry Pi Camera/</w:t>
-      </w:r>
-      <w:proofErr w:type="spellStart"/>
-      <w:r>
-        <w:t>PiCamera</w:t>
-      </w:r>
-      <w:proofErr w:type="spellEnd"/>
-      <w:r>
-        <w:t xml:space="preserve"> </w:t>
+        <w:t xml:space="preserve">A Raspberry Pi Camera/PiCamera </w:t>
       </w:r>
       <w:r>
         <w:t>(</w:t>
@@ -10125,6 +10894,9 @@
         <w:jc w:val="center"/>
       </w:pPr>
       <w:r>
+        <w:rPr>
+          <w:noProof/>
+        </w:rPr>
         <w:lastRenderedPageBreak/>
         <w:drawing>
           <wp:inline distT="0" distB="0" distL="0" distR="0" wp14:anchorId="3EFF8936" wp14:editId="215DFC9B">
@@ -19762,15 +20534,62 @@
 </file>
 
 <file path=customXml/item1.xml><?xml version="1.0" encoding="utf-8"?>
-<?mso-contentType ?>
-<SharedContentType xmlns="Microsoft.SharePoint.Taxonomy.ContentTypeSync" SourceId="29f62856-1543-49d4-a736-4569d363f533" ContentTypeId="0x0101" PreviousValue="false"/>
+<b:Sources xmlns:b="http://schemas.openxmlformats.org/officeDocument/2006/bibliography" xmlns="http://schemas.openxmlformats.org/officeDocument/2006/bibliography" SelectedStyle="\APASixthEditionOfficeOnline.xsl" StyleName="APA" Version="6"/>
 </file>
 
 <file path=customXml/item2.xml><?xml version="1.0" encoding="utf-8"?>
-<b:Sources xmlns:b="http://schemas.openxmlformats.org/officeDocument/2006/bibliography" xmlns="http://schemas.openxmlformats.org/officeDocument/2006/bibliography" SelectedStyle="\APASixthEditionOfficeOnline.xsl" StyleName="APA" Version="6"/>
+<p:properties xmlns:p="http://schemas.microsoft.com/office/2006/metadata/properties" xmlns:xsi="http://www.w3.org/2001/XMLSchema-instance" xmlns:pc="http://schemas.microsoft.com/office/infopath/2007/PartnerControls">
+  <documentManagement>
+    <_Source xmlns="http://schemas.microsoft.com/sharepoint/v3/fields" xsi:nil="true"/>
+    <Language xmlns="http://schemas.microsoft.com/sharepoint/v3">English</Language>
+    <j747ac98061d40f0aa7bd47e1db5675d xmlns="4ffa91fb-a0ff-4ac5-b2db-65c790d184a4">
+      <Terms xmlns="http://schemas.microsoft.com/office/infopath/2007/PartnerControls"/>
+    </j747ac98061d40f0aa7bd47e1db5675d>
+    <External_x0020_Contributor xmlns="4ffa91fb-a0ff-4ac5-b2db-65c790d184a4" xsi:nil="true"/>
+    <TaxKeywordTaxHTField xmlns="4ffa91fb-a0ff-4ac5-b2db-65c790d184a4">
+      <Terms xmlns="http://schemas.microsoft.com/office/infopath/2007/PartnerControls"/>
+    </TaxKeywordTaxHTField>
+    <Record xmlns="4ffa91fb-a0ff-4ac5-b2db-65c790d184a4">Shared</Record>
+    <Rights xmlns="4ffa91fb-a0ff-4ac5-b2db-65c790d184a4" xsi:nil="true"/>
+    <Document_x0020_Creation_x0020_Date xmlns="4ffa91fb-a0ff-4ac5-b2db-65c790d184a4">2021-01-15T21:14:16+00:00</Document_x0020_Creation_x0020_Date>
+    <EPA_x0020_Office xmlns="4ffa91fb-a0ff-4ac5-b2db-65c790d184a4" xsi:nil="true"/>
+    <CategoryDescription xmlns="http://schemas.microsoft.com/sharepoint.v3" xsi:nil="true"/>
+    <Identifier xmlns="4ffa91fb-a0ff-4ac5-b2db-65c790d184a4" xsi:nil="true"/>
+    <_Coverage xmlns="http://schemas.microsoft.com/sharepoint/v3/fields" xsi:nil="true"/>
+    <Creator xmlns="4ffa91fb-a0ff-4ac5-b2db-65c790d184a4">
+      <UserInfo>
+        <DisplayName/>
+        <AccountId xsi:nil="true"/>
+        <AccountType/>
+      </UserInfo>
+    </Creator>
+    <EPA_x0020_Related_x0020_Documents xmlns="4ffa91fb-a0ff-4ac5-b2db-65c790d184a4" xsi:nil="true"/>
+    <EPA_x0020_Contributor xmlns="4ffa91fb-a0ff-4ac5-b2db-65c790d184a4">
+      <UserInfo>
+        <DisplayName/>
+        <AccountId xsi:nil="true"/>
+        <AccountType/>
+      </UserInfo>
+    </EPA_x0020_Contributor>
+    <TaxCatchAll xmlns="4ffa91fb-a0ff-4ac5-b2db-65c790d184a4"/>
+    <Records_x0020_Date xmlns="2b513d6e-4c70-4140-9551-5833b3bd5782" xsi:nil="true"/>
+    <Records_x0020_Status xmlns="2b513d6e-4c70-4140-9551-5833b3bd5782">Pending</Records_x0020_Status>
+    <_ip_UnifiedCompliancePolicyUIAction xmlns="http://schemas.microsoft.com/sharepoint/v3" xsi:nil="true"/>
+    <_ip_UnifiedCompliancePolicyProperties xmlns="http://schemas.microsoft.com/sharepoint/v3" xsi:nil="true"/>
+  </documentManagement>
+</p:properties>
 </file>
 
 <file path=customXml/item3.xml><?xml version="1.0" encoding="utf-8"?>
+<?mso-contentType ?>
+<FormTemplates xmlns="http://schemas.microsoft.com/sharepoint/v3/contenttype/forms">
+  <Display>DocumentLibraryForm</Display>
+  <Edit>DocumentLibraryForm</Edit>
+  <New>DocumentLibraryForm</New>
+</FormTemplates>
+</file>
+
+<file path=customXml/item4.xml><?xml version="1.0" encoding="utf-8"?>
 <ct:contentTypeSchema xmlns:ct="http://schemas.microsoft.com/office/2006/metadata/contentType" xmlns:ma="http://schemas.microsoft.com/office/2006/metadata/properties/metaAttributes" ct:_="" ma:_="" ma:contentTypeName="Document" ma:contentTypeID="0x01010024071942DC97024B8C4E0DEFD97931BA" ma:contentTypeVersion="36" ma:contentTypeDescription="Create a new document." ma:contentTypeScope="" ma:versionID="c0c24529a52c1e566076b97da09040b5">
   <xsd:schema xmlns:xsd="http://www.w3.org/2001/XMLSchema" xmlns:xs="http://www.w3.org/2001/XMLSchema" xmlns:p="http://schemas.microsoft.com/office/2006/metadata/properties" xmlns:ns1="http://schemas.microsoft.com/sharepoint/v3" xmlns:ns3="4ffa91fb-a0ff-4ac5-b2db-65c790d184a4" xmlns:ns4="http://schemas.microsoft.com/sharepoint.v3" xmlns:ns5="http://schemas.microsoft.com/sharepoint/v3/fields" xmlns:ns6="2b513d6e-4c70-4140-9551-5833b3bd5782" xmlns:ns7="9ec928a9-ce93-480b-ad6f-ff9fb2c0a860" targetNamespace="http://schemas.microsoft.com/office/2006/metadata/properties" ma:root="true" ma:fieldsID="65e20c54c060f92b9160f2ccf3d368b1" ns1:_="" ns3:_="" ns4:_="" ns5:_="" ns6:_="" ns7:_="">
     <xsd:import namespace="http://schemas.microsoft.com/sharepoint/v3"/>
@@ -20245,67 +21064,12 @@
 </ct:contentTypeSchema>
 </file>
 
-<file path=customXml/item4.xml><?xml version="1.0" encoding="utf-8"?>
+<file path=customXml/item5.xml><?xml version="1.0" encoding="utf-8"?>
 <?mso-contentType ?>
-<FormTemplates xmlns="http://schemas.microsoft.com/sharepoint/v3/contenttype/forms">
-  <Display>DocumentLibraryForm</Display>
-  <Edit>DocumentLibraryForm</Edit>
-  <New>DocumentLibraryForm</New>
-</FormTemplates>
-</file>
-
-<file path=customXml/item5.xml><?xml version="1.0" encoding="utf-8"?>
-<p:properties xmlns:p="http://schemas.microsoft.com/office/2006/metadata/properties" xmlns:xsi="http://www.w3.org/2001/XMLSchema-instance" xmlns:pc="http://schemas.microsoft.com/office/infopath/2007/PartnerControls">
-  <documentManagement>
-    <_Source xmlns="http://schemas.microsoft.com/sharepoint/v3/fields" xsi:nil="true"/>
-    <Language xmlns="http://schemas.microsoft.com/sharepoint/v3">English</Language>
-    <j747ac98061d40f0aa7bd47e1db5675d xmlns="4ffa91fb-a0ff-4ac5-b2db-65c790d184a4">
-      <Terms xmlns="http://schemas.microsoft.com/office/infopath/2007/PartnerControls"/>
-    </j747ac98061d40f0aa7bd47e1db5675d>
-    <External_x0020_Contributor xmlns="4ffa91fb-a0ff-4ac5-b2db-65c790d184a4" xsi:nil="true"/>
-    <TaxKeywordTaxHTField xmlns="4ffa91fb-a0ff-4ac5-b2db-65c790d184a4">
-      <Terms xmlns="http://schemas.microsoft.com/office/infopath/2007/PartnerControls"/>
-    </TaxKeywordTaxHTField>
-    <Record xmlns="4ffa91fb-a0ff-4ac5-b2db-65c790d184a4">Shared</Record>
-    <Rights xmlns="4ffa91fb-a0ff-4ac5-b2db-65c790d184a4" xsi:nil="true"/>
-    <Document_x0020_Creation_x0020_Date xmlns="4ffa91fb-a0ff-4ac5-b2db-65c790d184a4">2021-01-15T21:14:16+00:00</Document_x0020_Creation_x0020_Date>
-    <EPA_x0020_Office xmlns="4ffa91fb-a0ff-4ac5-b2db-65c790d184a4" xsi:nil="true"/>
-    <CategoryDescription xmlns="http://schemas.microsoft.com/sharepoint.v3" xsi:nil="true"/>
-    <Identifier xmlns="4ffa91fb-a0ff-4ac5-b2db-65c790d184a4" xsi:nil="true"/>
-    <_Coverage xmlns="http://schemas.microsoft.com/sharepoint/v3/fields" xsi:nil="true"/>
-    <Creator xmlns="4ffa91fb-a0ff-4ac5-b2db-65c790d184a4">
-      <UserInfo>
-        <DisplayName/>
-        <AccountId xsi:nil="true"/>
-        <AccountType/>
-      </UserInfo>
-    </Creator>
-    <EPA_x0020_Related_x0020_Documents xmlns="4ffa91fb-a0ff-4ac5-b2db-65c790d184a4" xsi:nil="true"/>
-    <EPA_x0020_Contributor xmlns="4ffa91fb-a0ff-4ac5-b2db-65c790d184a4">
-      <UserInfo>
-        <DisplayName/>
-        <AccountId xsi:nil="true"/>
-        <AccountType/>
-      </UserInfo>
-    </EPA_x0020_Contributor>
-    <TaxCatchAll xmlns="4ffa91fb-a0ff-4ac5-b2db-65c790d184a4"/>
-    <Records_x0020_Date xmlns="2b513d6e-4c70-4140-9551-5833b3bd5782" xsi:nil="true"/>
-    <Records_x0020_Status xmlns="2b513d6e-4c70-4140-9551-5833b3bd5782">Pending</Records_x0020_Status>
-    <_ip_UnifiedCompliancePolicyUIAction xmlns="http://schemas.microsoft.com/sharepoint/v3" xsi:nil="true"/>
-    <_ip_UnifiedCompliancePolicyProperties xmlns="http://schemas.microsoft.com/sharepoint/v3" xsi:nil="true"/>
-  </documentManagement>
-</p:properties>
+<SharedContentType xmlns="Microsoft.SharePoint.Taxonomy.ContentTypeSync" SourceId="29f62856-1543-49d4-a736-4569d363f533" ContentTypeId="0x0101" PreviousValue="false"/>
 </file>
 
 <file path=customXml/itemProps1.xml><?xml version="1.0" encoding="utf-8"?>
-<ds:datastoreItem xmlns:ds="http://schemas.openxmlformats.org/officeDocument/2006/customXml" ds:itemID="{5433F7B4-92CE-4880-A564-1FEFC48F69AE}">
-  <ds:schemaRefs>
-    <ds:schemaRef ds:uri="Microsoft.SharePoint.Taxonomy.ContentTypeSync"/>
-  </ds:schemaRefs>
-</ds:datastoreItem>
-</file>
-
-<file path=customXml/itemProps2.xml><?xml version="1.0" encoding="utf-8"?>
 <ds:datastoreItem xmlns:ds="http://schemas.openxmlformats.org/officeDocument/2006/customXml" ds:itemID="{97668FE0-FD71-42B0-92EE-021A40ADA628}">
   <ds:schemaRefs>
     <ds:schemaRef ds:uri="http://schemas.openxmlformats.org/officeDocument/2006/bibliography"/>
@@ -20313,7 +21077,29 @@
 </ds:datastoreItem>
 </file>
 
+<file path=customXml/itemProps2.xml><?xml version="1.0" encoding="utf-8"?>
+<ds:datastoreItem xmlns:ds="http://schemas.openxmlformats.org/officeDocument/2006/customXml" ds:itemID="{624E9B1F-A38A-4A5A-8E91-9C8DC230F4B0}">
+  <ds:schemaRefs>
+    <ds:schemaRef ds:uri="http://schemas.microsoft.com/office/2006/metadata/properties"/>
+    <ds:schemaRef ds:uri="http://schemas.microsoft.com/office/infopath/2007/PartnerControls"/>
+    <ds:schemaRef ds:uri="http://schemas.microsoft.com/sharepoint/v3/fields"/>
+    <ds:schemaRef ds:uri="http://schemas.microsoft.com/sharepoint/v3"/>
+    <ds:schemaRef ds:uri="4ffa91fb-a0ff-4ac5-b2db-65c790d184a4"/>
+    <ds:schemaRef ds:uri="http://schemas.microsoft.com/sharepoint.v3"/>
+    <ds:schemaRef ds:uri="2b513d6e-4c70-4140-9551-5833b3bd5782"/>
+  </ds:schemaRefs>
+</ds:datastoreItem>
+</file>
+
 <file path=customXml/itemProps3.xml><?xml version="1.0" encoding="utf-8"?>
+<ds:datastoreItem xmlns:ds="http://schemas.openxmlformats.org/officeDocument/2006/customXml" ds:itemID="{EE4319CC-85A7-4BF2-A78F-B7267306B9D5}">
+  <ds:schemaRefs>
+    <ds:schemaRef ds:uri="http://schemas.microsoft.com/sharepoint/v3/contenttype/forms"/>
+  </ds:schemaRefs>
+</ds:datastoreItem>
+</file>
+
+<file path=customXml/itemProps4.xml><?xml version="1.0" encoding="utf-8"?>
 <ds:datastoreItem xmlns:ds="http://schemas.openxmlformats.org/officeDocument/2006/customXml" ds:itemID="{B0AF0BA5-D335-441D-BE82-FD0175EB3D56}">
   <ds:schemaRefs>
     <ds:schemaRef ds:uri="http://schemas.microsoft.com/office/2006/metadata/contentType"/>
@@ -20336,24 +21122,10 @@
 </ds:datastoreItem>
 </file>
 
-<file path=customXml/itemProps4.xml><?xml version="1.0" encoding="utf-8"?>
-<ds:datastoreItem xmlns:ds="http://schemas.openxmlformats.org/officeDocument/2006/customXml" ds:itemID="{EE4319CC-85A7-4BF2-A78F-B7267306B9D5}">
+<file path=customXml/itemProps5.xml><?xml version="1.0" encoding="utf-8"?>
+<ds:datastoreItem xmlns:ds="http://schemas.openxmlformats.org/officeDocument/2006/customXml" ds:itemID="{5433F7B4-92CE-4880-A564-1FEFC48F69AE}">
   <ds:schemaRefs>
-    <ds:schemaRef ds:uri="http://schemas.microsoft.com/sharepoint/v3/contenttype/forms"/>
-  </ds:schemaRefs>
-</ds:datastoreItem>
-</file>
-
-<file path=customXml/itemProps5.xml><?xml version="1.0" encoding="utf-8"?>
-<ds:datastoreItem xmlns:ds="http://schemas.openxmlformats.org/officeDocument/2006/customXml" ds:itemID="{624E9B1F-A38A-4A5A-8E91-9C8DC230F4B0}">
-  <ds:schemaRefs>
-    <ds:schemaRef ds:uri="http://schemas.microsoft.com/office/2006/metadata/properties"/>
-    <ds:schemaRef ds:uri="http://schemas.microsoft.com/office/infopath/2007/PartnerControls"/>
-    <ds:schemaRef ds:uri="http://schemas.microsoft.com/sharepoint/v3/fields"/>
-    <ds:schemaRef ds:uri="http://schemas.microsoft.com/sharepoint/v3"/>
-    <ds:schemaRef ds:uri="4ffa91fb-a0ff-4ac5-b2db-65c790d184a4"/>
-    <ds:schemaRef ds:uri="http://schemas.microsoft.com/sharepoint.v3"/>
-    <ds:schemaRef ds:uri="2b513d6e-4c70-4140-9551-5833b3bd5782"/>
+    <ds:schemaRef ds:uri="Microsoft.SharePoint.Taxonomy.ContentTypeSync"/>
   </ds:schemaRefs>
 </ds:datastoreItem>
 </file>
</xml_diff>